<commit_message>
Báo cáo chương 1 2
</commit_message>
<xml_diff>
--- a/BaoCaoThucTapChuyenNganh.docx
+++ b/BaoCaoThucTapChuyenNganh.docx
@@ -646,6 +646,7 @@
         <w:pStyle w:val="Title"/>
       </w:pPr>
       <w:bookmarkStart w:id="0" w:name="_Toc214131796"/>
+      <w:bookmarkStart w:id="1" w:name="_Toc214208735"/>
       <w:r>
         <w:lastRenderedPageBreak/>
         <w:t>LỜI CẢM ƠN</w:t>
@@ -658,6 +659,7 @@
         <w:t>Mục lục</w:t>
       </w:r>
       <w:bookmarkEnd w:id="0"/>
+      <w:bookmarkEnd w:id="1"/>
     </w:p>
     <w:p>
       <w:pPr>
@@ -666,6 +668,10 @@
     </w:p>
     <w:sdt>
       <w:sdtPr>
+        <w:rPr>
+          <w:sz w:val="24"/>
+          <w:szCs w:val="24"/>
+        </w:rPr>
         <w:id w:val="522285059"/>
         <w:docPartObj>
           <w:docPartGallery w:val="Table of Contents"/>
@@ -674,29 +680,104 @@
       </w:sdtPr>
       <w:sdtEndPr>
         <w:rPr>
-          <w:rFonts w:ascii="Times New Roman" w:eastAsia="Times New Roman" w:hAnsi="Times New Roman" w:cs="Times New Roman"/>
           <w:b/>
-          <w:bCs/>
           <w:noProof/>
-          <w:color w:val="auto"/>
-          <w:sz w:val="24"/>
-          <w:szCs w:val="24"/>
         </w:rPr>
       </w:sdtEndPr>
       <w:sdtContent>
         <w:p>
           <w:pPr>
-            <w:pStyle w:val="TOCHeading"/>
+            <w:pStyle w:val="TOC1"/>
+            <w:rPr>
+              <w:rFonts w:asciiTheme="minorHAnsi" w:eastAsiaTheme="minorEastAsia" w:hAnsiTheme="minorHAnsi" w:cstheme="minorBidi"/>
+              <w:bCs w:val="0"/>
+              <w:noProof/>
+              <w:kern w:val="2"/>
+              <w:sz w:val="24"/>
+              <w:szCs w:val="24"/>
+              <w14:ligatures w14:val="standardContextual"/>
+            </w:rPr>
           </w:pPr>
           <w:r>
+            <w:rPr>
+              <w:rFonts w:asciiTheme="majorHAnsi" w:eastAsiaTheme="majorEastAsia" w:hAnsiTheme="majorHAnsi" w:cstheme="majorBidi"/>
+              <w:bCs w:val="0"/>
+              <w:color w:val="0F4761" w:themeColor="accent1" w:themeShade="BF"/>
+              <w:sz w:val="32"/>
+              <w:szCs w:val="32"/>
+            </w:rPr>
             <w:fldChar w:fldCharType="begin"/>
           </w:r>
           <w:r>
             <w:instrText xml:space="preserve"> TOC \o "1-3" \h \z \u </w:instrText>
           </w:r>
           <w:r>
+            <w:rPr>
+              <w:rFonts w:asciiTheme="majorHAnsi" w:eastAsiaTheme="majorEastAsia" w:hAnsiTheme="majorHAnsi" w:cstheme="majorBidi"/>
+              <w:bCs w:val="0"/>
+              <w:color w:val="0F4761" w:themeColor="accent1" w:themeShade="BF"/>
+              <w:sz w:val="32"/>
+              <w:szCs w:val="32"/>
+            </w:rPr>
             <w:fldChar w:fldCharType="separate"/>
           </w:r>
+          <w:hyperlink w:anchor="_Toc214208735" w:history="1">
+            <w:r>
+              <w:rPr>
+                <w:rStyle w:val="Hyperlink"/>
+                <w:noProof/>
+              </w:rPr>
+              <w:t>LỜI CẢM ƠNMục lục</w:t>
+            </w:r>
+            <w:r>
+              <w:rPr>
+                <w:noProof/>
+                <w:webHidden/>
+              </w:rPr>
+              <w:tab/>
+            </w:r>
+            <w:r>
+              <w:rPr>
+                <w:noProof/>
+                <w:webHidden/>
+              </w:rPr>
+              <w:fldChar w:fldCharType="begin"/>
+            </w:r>
+            <w:r>
+              <w:rPr>
+                <w:noProof/>
+                <w:webHidden/>
+              </w:rPr>
+              <w:instrText xml:space="preserve"> PAGEREF _Toc214208735 \h </w:instrText>
+            </w:r>
+            <w:r>
+              <w:rPr>
+                <w:noProof/>
+                <w:webHidden/>
+              </w:rPr>
+            </w:r>
+            <w:r>
+              <w:rPr>
+                <w:noProof/>
+                <w:webHidden/>
+              </w:rPr>
+              <w:fldChar w:fldCharType="separate"/>
+            </w:r>
+            <w:r>
+              <w:rPr>
+                <w:noProof/>
+                <w:webHidden/>
+              </w:rPr>
+              <w:t>2</w:t>
+            </w:r>
+            <w:r>
+              <w:rPr>
+                <w:noProof/>
+                <w:webHidden/>
+              </w:rPr>
+              <w:fldChar w:fldCharType="end"/>
+            </w:r>
+          </w:hyperlink>
         </w:p>
         <w:p>
           <w:pPr>
@@ -711,7 +792,7 @@
               <w14:ligatures w14:val="standardContextual"/>
             </w:rPr>
           </w:pPr>
-          <w:hyperlink w:anchor="_Toc214131797" w:history="1">
+          <w:hyperlink w:anchor="_Toc214208736" w:history="1">
             <w:r>
               <w:rPr>
                 <w:rStyle w:val="Hyperlink"/>
@@ -738,7 +819,7 @@
                 <w:noProof/>
                 <w:webHidden/>
               </w:rPr>
-              <w:instrText xml:space="preserve"> PAGEREF _Toc214131797 \h </w:instrText>
+              <w:instrText xml:space="preserve"> PAGEREF _Toc214208736 \h </w:instrText>
             </w:r>
             <w:r>
               <w:rPr>
@@ -781,7 +862,7 @@
               <w14:ligatures w14:val="standardContextual"/>
             </w:rPr>
           </w:pPr>
-          <w:hyperlink w:anchor="_Toc214131798" w:history="1">
+          <w:hyperlink w:anchor="_Toc214208737" w:history="1">
             <w:r>
               <w:rPr>
                 <w:rStyle w:val="Hyperlink"/>
@@ -808,7 +889,7 @@
                 <w:noProof/>
                 <w:webHidden/>
               </w:rPr>
-              <w:instrText xml:space="preserve"> PAGEREF _Toc214131798 \h </w:instrText>
+              <w:instrText xml:space="preserve"> PAGEREF _Toc214208737 \h </w:instrText>
             </w:r>
             <w:r>
               <w:rPr>
@@ -854,7 +935,7 @@
               <w14:ligatures w14:val="standardContextual"/>
             </w:rPr>
           </w:pPr>
-          <w:hyperlink w:anchor="_Toc214131799" w:history="1">
+          <w:hyperlink w:anchor="_Toc214208738" w:history="1">
             <w:r>
               <w:rPr>
                 <w:rStyle w:val="Hyperlink"/>
@@ -881,7 +962,7 @@
                 <w:noProof/>
                 <w:webHidden/>
               </w:rPr>
-              <w:instrText xml:space="preserve"> PAGEREF _Toc214131799 \h </w:instrText>
+              <w:instrText xml:space="preserve"> PAGEREF _Toc214208738 \h </w:instrText>
             </w:r>
             <w:r>
               <w:rPr>
@@ -927,7 +1008,7 @@
               <w14:ligatures w14:val="standardContextual"/>
             </w:rPr>
           </w:pPr>
-          <w:hyperlink w:anchor="_Toc214131800" w:history="1">
+          <w:hyperlink w:anchor="_Toc214208739" w:history="1">
             <w:r>
               <w:rPr>
                 <w:rStyle w:val="Hyperlink"/>
@@ -954,7 +1035,7 @@
                 <w:noProof/>
                 <w:webHidden/>
               </w:rPr>
-              <w:instrText xml:space="preserve"> PAGEREF _Toc214131800 \h </w:instrText>
+              <w:instrText xml:space="preserve"> PAGEREF _Toc214208739 \h </w:instrText>
             </w:r>
             <w:r>
               <w:rPr>
@@ -998,7 +1079,7 @@
               <w14:ligatures w14:val="standardContextual"/>
             </w:rPr>
           </w:pPr>
-          <w:hyperlink w:anchor="_Toc214131801" w:history="1">
+          <w:hyperlink w:anchor="_Toc214208740" w:history="1">
             <w:r>
               <w:rPr>
                 <w:rStyle w:val="Hyperlink"/>
@@ -1025,7 +1106,7 @@
                 <w:noProof/>
                 <w:webHidden/>
               </w:rPr>
-              <w:instrText xml:space="preserve"> PAGEREF _Toc214131801 \h </w:instrText>
+              <w:instrText xml:space="preserve"> PAGEREF _Toc214208740 \h </w:instrText>
             </w:r>
             <w:r>
               <w:rPr>
@@ -1068,7 +1149,7 @@
               <w14:ligatures w14:val="standardContextual"/>
             </w:rPr>
           </w:pPr>
-          <w:hyperlink w:anchor="_Toc214131802" w:history="1">
+          <w:hyperlink w:anchor="_Toc214208741" w:history="1">
             <w:r>
               <w:rPr>
                 <w:rStyle w:val="Hyperlink"/>
@@ -1095,7 +1176,7 @@
                 <w:noProof/>
                 <w:webHidden/>
               </w:rPr>
-              <w:instrText xml:space="preserve"> PAGEREF _Toc214131802 \h </w:instrText>
+              <w:instrText xml:space="preserve"> PAGEREF _Toc214208741 \h </w:instrText>
             </w:r>
             <w:r>
               <w:rPr>
@@ -1141,7 +1222,7 @@
               <w14:ligatures w14:val="standardContextual"/>
             </w:rPr>
           </w:pPr>
-          <w:hyperlink w:anchor="_Toc214131803" w:history="1">
+          <w:hyperlink w:anchor="_Toc214208742" w:history="1">
             <w:r>
               <w:rPr>
                 <w:rStyle w:val="Hyperlink"/>
@@ -1168,7 +1249,7 @@
                 <w:noProof/>
                 <w:webHidden/>
               </w:rPr>
-              <w:instrText xml:space="preserve"> PAGEREF _Toc214131803 \h </w:instrText>
+              <w:instrText xml:space="preserve"> PAGEREF _Toc214208742 \h </w:instrText>
             </w:r>
             <w:r>
               <w:rPr>
@@ -1214,7 +1295,7 @@
               <w14:ligatures w14:val="standardContextual"/>
             </w:rPr>
           </w:pPr>
-          <w:hyperlink w:anchor="_Toc214131804" w:history="1">
+          <w:hyperlink w:anchor="_Toc214208743" w:history="1">
             <w:r>
               <w:rPr>
                 <w:rStyle w:val="Hyperlink"/>
@@ -1241,7 +1322,7 @@
                 <w:noProof/>
                 <w:webHidden/>
               </w:rPr>
-              <w:instrText xml:space="preserve"> PAGEREF _Toc214131804 \h </w:instrText>
+              <w:instrText xml:space="preserve"> PAGEREF _Toc214208743 \h </w:instrText>
             </w:r>
             <w:r>
               <w:rPr>
@@ -1261,7 +1342,7 @@
                 <w:noProof/>
                 <w:webHidden/>
               </w:rPr>
-              <w:t>6</w:t>
+              <w:t>7</w:t>
             </w:r>
             <w:r>
               <w:rPr>
@@ -1287,7 +1368,7 @@
               <w14:ligatures w14:val="standardContextual"/>
             </w:rPr>
           </w:pPr>
-          <w:hyperlink w:anchor="_Toc214131805" w:history="1">
+          <w:hyperlink w:anchor="_Toc214208744" w:history="1">
             <w:r>
               <w:rPr>
                 <w:rStyle w:val="Hyperlink"/>
@@ -1314,7 +1395,7 @@
                 <w:noProof/>
                 <w:webHidden/>
               </w:rPr>
-              <w:instrText xml:space="preserve"> PAGEREF _Toc214131805 \h </w:instrText>
+              <w:instrText xml:space="preserve"> PAGEREF _Toc214208744 \h </w:instrText>
             </w:r>
             <w:r>
               <w:rPr>
@@ -1334,7 +1415,7 @@
                 <w:noProof/>
                 <w:webHidden/>
               </w:rPr>
-              <w:t>6</w:t>
+              <w:t>11</w:t>
             </w:r>
             <w:r>
               <w:rPr>
@@ -1357,7 +1438,7 @@
               <w14:ligatures w14:val="standardContextual"/>
             </w:rPr>
           </w:pPr>
-          <w:hyperlink w:anchor="_Toc214131806" w:history="1">
+          <w:hyperlink w:anchor="_Toc214208745" w:history="1">
             <w:r>
               <w:rPr>
                 <w:rStyle w:val="Hyperlink"/>
@@ -1384,7 +1465,7 @@
                 <w:noProof/>
                 <w:webHidden/>
               </w:rPr>
-              <w:instrText xml:space="preserve"> PAGEREF _Toc214131806 \h </w:instrText>
+              <w:instrText xml:space="preserve"> PAGEREF _Toc214208745 \h </w:instrText>
             </w:r>
             <w:r>
               <w:rPr>
@@ -1404,7 +1485,7 @@
                 <w:noProof/>
                 <w:webHidden/>
               </w:rPr>
-              <w:t>6</w:t>
+              <w:t>17</w:t>
             </w:r>
             <w:r>
               <w:rPr>
@@ -1452,32 +1533,32 @@
       <w:pPr>
         <w:pStyle w:val="Heading1"/>
       </w:pPr>
-      <w:bookmarkStart w:id="1" w:name="_Toc214131797"/>
+      <w:bookmarkStart w:id="2" w:name="_Toc214208736"/>
       <w:r>
         <w:lastRenderedPageBreak/>
         <w:t>Giới thiệu về đề tài</w:t>
       </w:r>
-      <w:bookmarkEnd w:id="1"/>
+      <w:bookmarkEnd w:id="2"/>
     </w:p>
     <w:p>
       <w:pPr>
         <w:pStyle w:val="Heading2"/>
       </w:pPr>
-      <w:bookmarkStart w:id="2" w:name="_Toc214131798"/>
+      <w:bookmarkStart w:id="3" w:name="_Toc214208737"/>
       <w:r>
         <w:t>Tổng quan về đề tài</w:t>
       </w:r>
-      <w:bookmarkEnd w:id="2"/>
+      <w:bookmarkEnd w:id="3"/>
     </w:p>
     <w:p>
       <w:pPr>
         <w:pStyle w:val="Heading3"/>
       </w:pPr>
-      <w:bookmarkStart w:id="3" w:name="_Toc214131799"/>
+      <w:bookmarkStart w:id="4" w:name="_Toc214208738"/>
       <w:r>
         <w:t>Giới thiệu đề tài</w:t>
       </w:r>
-      <w:bookmarkEnd w:id="3"/>
+      <w:bookmarkEnd w:id="4"/>
     </w:p>
     <w:p>
       <w:pPr>
@@ -1501,11 +1582,11 @@
       <w:pPr>
         <w:pStyle w:val="Heading3"/>
       </w:pPr>
-      <w:bookmarkStart w:id="4" w:name="_Toc214131800"/>
+      <w:bookmarkStart w:id="5" w:name="_Toc214208739"/>
       <w:r>
         <w:t>Chi tiết đề tài</w:t>
       </w:r>
-      <w:bookmarkEnd w:id="4"/>
+      <w:bookmarkEnd w:id="5"/>
     </w:p>
     <w:p>
       <w:pPr>
@@ -1643,68 +1724,1302 @@
       <w:pPr>
         <w:pStyle w:val="Heading1"/>
       </w:pPr>
-      <w:bookmarkStart w:id="5" w:name="_Toc214131801"/>
+      <w:bookmarkStart w:id="6" w:name="_Toc214208740"/>
       <w:r>
         <w:lastRenderedPageBreak/>
         <w:t>Sơ đồ UML</w:t>
       </w:r>
-      <w:bookmarkEnd w:id="5"/>
+      <w:bookmarkEnd w:id="6"/>
     </w:p>
     <w:p>
       <w:pPr>
         <w:pStyle w:val="Heading2"/>
       </w:pPr>
-      <w:bookmarkStart w:id="6" w:name="_Toc214131802"/>
+      <w:bookmarkStart w:id="7" w:name="_Toc214208741"/>
       <w:r>
         <w:t>Sơ đồ D0, D1, D2</w:t>
       </w:r>
-      <w:bookmarkEnd w:id="6"/>
+      <w:bookmarkEnd w:id="7"/>
     </w:p>
     <w:p>
       <w:pPr>
         <w:pStyle w:val="Heading3"/>
       </w:pPr>
-      <w:bookmarkStart w:id="7" w:name="_Toc214131803"/>
+      <w:bookmarkStart w:id="8" w:name="_Toc214208742"/>
       <w:r>
         <w:t>Sơ đồ D0</w:t>
       </w:r>
-      <w:bookmarkEnd w:id="7"/>
+      <w:bookmarkEnd w:id="8"/>
+    </w:p>
+    <w:p>
+      <w:r>
+        <w:rPr>
+          <w:noProof/>
+        </w:rPr>
+        <w:drawing>
+          <wp:inline distT="0" distB="0" distL="0" distR="0" wp14:anchorId="3C7F0020" wp14:editId="5BF31BE6">
+            <wp:extent cx="6149340" cy="2019187"/>
+            <wp:effectExtent l="0" t="0" r="3810" b="0"/>
+            <wp:docPr id="1351263681" name="Picture 2" descr="A screenshot of a computer&#10;&#10;AI-generated content may be incorrect."/>
+            <wp:cNvGraphicFramePr>
+              <a:graphicFrameLocks xmlns:a="http://schemas.openxmlformats.org/drawingml/2006/main" noChangeAspect="1"/>
+            </wp:cNvGraphicFramePr>
+            <a:graphic xmlns:a="http://schemas.openxmlformats.org/drawingml/2006/main">
+              <a:graphicData uri="http://schemas.openxmlformats.org/drawingml/2006/picture">
+                <pic:pic xmlns:pic="http://schemas.openxmlformats.org/drawingml/2006/picture">
+                  <pic:nvPicPr>
+                    <pic:cNvPr id="1351263681" name="Picture 2" descr="A screenshot of a computer&#10;&#10;AI-generated content may be incorrect."/>
+                    <pic:cNvPicPr>
+                      <a:picLocks noChangeAspect="1" noChangeArrowheads="1"/>
+                    </pic:cNvPicPr>
+                  </pic:nvPicPr>
+                  <pic:blipFill>
+                    <a:blip r:embed="rId17" cstate="print">
+                      <a:extLst>
+                        <a:ext uri="{28A0092B-C50C-407E-A947-70E740481C1C}">
+                          <a14:useLocalDpi xmlns:a14="http://schemas.microsoft.com/office/drawing/2010/main" val="0"/>
+                        </a:ext>
+                      </a:extLst>
+                    </a:blip>
+                    <a:srcRect/>
+                    <a:stretch>
+                      <a:fillRect/>
+                    </a:stretch>
+                  </pic:blipFill>
+                  <pic:spPr bwMode="auto">
+                    <a:xfrm>
+                      <a:off x="0" y="0"/>
+                      <a:ext cx="6161528" cy="2023189"/>
+                    </a:xfrm>
+                    <a:prstGeom prst="rect">
+                      <a:avLst/>
+                    </a:prstGeom>
+                    <a:noFill/>
+                    <a:ln>
+                      <a:noFill/>
+                    </a:ln>
+                  </pic:spPr>
+                </pic:pic>
+              </a:graphicData>
+            </a:graphic>
+          </wp:inline>
+        </w:drawing>
+      </w:r>
+    </w:p>
+    <w:p/>
+    <w:p>
+      <w:pPr>
+        <w:pStyle w:val="BodyText"/>
+        <w:ind w:firstLine="0"/>
+      </w:pPr>
     </w:p>
     <w:p>
       <w:pPr>
         <w:pStyle w:val="Heading3"/>
       </w:pPr>
-      <w:bookmarkStart w:id="8" w:name="_Toc214131804"/>
-      <w:r>
+      <w:bookmarkStart w:id="9" w:name="_Toc214208743"/>
+      <w:r>
+        <w:lastRenderedPageBreak/>
         <w:t>Sơ đồ D1</w:t>
       </w:r>
-      <w:bookmarkEnd w:id="8"/>
+      <w:bookmarkEnd w:id="9"/>
+    </w:p>
+    <w:p>
+      <w:pPr>
+        <w:pStyle w:val="Heading4"/>
+      </w:pPr>
+      <w:r>
+        <w:t>Sơ đồ đăng nhập và đăng ký tài khoản (Quản lý tài khoản)</w:t>
+      </w:r>
+    </w:p>
+    <w:p>
+      <w:r>
+        <w:rPr>
+          <w:noProof/>
+        </w:rPr>
+        <w:drawing>
+          <wp:inline distT="0" distB="0" distL="0" distR="0" wp14:anchorId="2A4F83AB" wp14:editId="425F4551">
+            <wp:extent cx="5933455" cy="2819400"/>
+            <wp:effectExtent l="0" t="0" r="0" b="0"/>
+            <wp:docPr id="335079773" name="Picture 6" descr="A black and white screen with text&#10;&#10;AI-generated content may be incorrect."/>
+            <wp:cNvGraphicFramePr>
+              <a:graphicFrameLocks xmlns:a="http://schemas.openxmlformats.org/drawingml/2006/main" noChangeAspect="1"/>
+            </wp:cNvGraphicFramePr>
+            <a:graphic xmlns:a="http://schemas.openxmlformats.org/drawingml/2006/main">
+              <a:graphicData uri="http://schemas.openxmlformats.org/drawingml/2006/picture">
+                <pic:pic xmlns:pic="http://schemas.openxmlformats.org/drawingml/2006/picture">
+                  <pic:nvPicPr>
+                    <pic:cNvPr id="335079773" name="Picture 6" descr="A black and white screen with text&#10;&#10;AI-generated content may be incorrect."/>
+                    <pic:cNvPicPr>
+                      <a:picLocks noChangeAspect="1" noChangeArrowheads="1"/>
+                    </pic:cNvPicPr>
+                  </pic:nvPicPr>
+                  <pic:blipFill>
+                    <a:blip r:embed="rId18" cstate="print">
+                      <a:extLst>
+                        <a:ext uri="{28A0092B-C50C-407E-A947-70E740481C1C}">
+                          <a14:useLocalDpi xmlns:a14="http://schemas.microsoft.com/office/drawing/2010/main" val="0"/>
+                        </a:ext>
+                      </a:extLst>
+                    </a:blip>
+                    <a:srcRect/>
+                    <a:stretch>
+                      <a:fillRect/>
+                    </a:stretch>
+                  </pic:blipFill>
+                  <pic:spPr bwMode="auto">
+                    <a:xfrm>
+                      <a:off x="0" y="0"/>
+                      <a:ext cx="5968163" cy="2835892"/>
+                    </a:xfrm>
+                    <a:prstGeom prst="rect">
+                      <a:avLst/>
+                    </a:prstGeom>
+                    <a:noFill/>
+                    <a:ln>
+                      <a:noFill/>
+                    </a:ln>
+                  </pic:spPr>
+                </pic:pic>
+              </a:graphicData>
+            </a:graphic>
+          </wp:inline>
+        </w:drawing>
+      </w:r>
+    </w:p>
+    <w:p/>
+    <w:p/>
+    <w:p>
+      <w:pPr>
+        <w:pStyle w:val="BodyText"/>
+        <w:ind w:firstLine="0"/>
+      </w:pPr>
+    </w:p>
+    <w:p>
+      <w:pPr>
+        <w:pStyle w:val="Heading4"/>
+      </w:pPr>
+      <w:r>
+        <w:lastRenderedPageBreak/>
+        <w:t xml:space="preserve">Sơ đồ </w:t>
+      </w:r>
+      <w:r>
+        <w:t>quản lý căn hộ - hợp đồng</w:t>
+      </w:r>
+    </w:p>
+    <w:p>
+      <w:r>
+        <w:rPr>
+          <w:noProof/>
+        </w:rPr>
+        <w:drawing>
+          <wp:inline distT="0" distB="0" distL="0" distR="0" wp14:anchorId="7ED9F6D2" wp14:editId="6793FE1E">
+            <wp:extent cx="5806440" cy="3741928"/>
+            <wp:effectExtent l="0" t="0" r="0" b="0"/>
+            <wp:docPr id="460243651" name="Picture 7" descr="A black and white background with white text&#10;&#10;AI-generated content may be incorrect."/>
+            <wp:cNvGraphicFramePr>
+              <a:graphicFrameLocks xmlns:a="http://schemas.openxmlformats.org/drawingml/2006/main" noChangeAspect="1"/>
+            </wp:cNvGraphicFramePr>
+            <a:graphic xmlns:a="http://schemas.openxmlformats.org/drawingml/2006/main">
+              <a:graphicData uri="http://schemas.openxmlformats.org/drawingml/2006/picture">
+                <pic:pic xmlns:pic="http://schemas.openxmlformats.org/drawingml/2006/picture">
+                  <pic:nvPicPr>
+                    <pic:cNvPr id="460243651" name="Picture 7" descr="A black and white background with white text&#10;&#10;AI-generated content may be incorrect."/>
+                    <pic:cNvPicPr>
+                      <a:picLocks noChangeAspect="1" noChangeArrowheads="1"/>
+                    </pic:cNvPicPr>
+                  </pic:nvPicPr>
+                  <pic:blipFill>
+                    <a:blip r:embed="rId19" cstate="print">
+                      <a:extLst>
+                        <a:ext uri="{28A0092B-C50C-407E-A947-70E740481C1C}">
+                          <a14:useLocalDpi xmlns:a14="http://schemas.microsoft.com/office/drawing/2010/main" val="0"/>
+                        </a:ext>
+                      </a:extLst>
+                    </a:blip>
+                    <a:srcRect/>
+                    <a:stretch>
+                      <a:fillRect/>
+                    </a:stretch>
+                  </pic:blipFill>
+                  <pic:spPr bwMode="auto">
+                    <a:xfrm>
+                      <a:off x="0" y="0"/>
+                      <a:ext cx="5806440" cy="3741928"/>
+                    </a:xfrm>
+                    <a:prstGeom prst="rect">
+                      <a:avLst/>
+                    </a:prstGeom>
+                    <a:noFill/>
+                    <a:ln>
+                      <a:noFill/>
+                    </a:ln>
+                  </pic:spPr>
+                </pic:pic>
+              </a:graphicData>
+            </a:graphic>
+          </wp:inline>
+        </w:drawing>
+      </w:r>
+    </w:p>
+    <w:p>
+      <w:pPr>
+        <w:pStyle w:val="BodyText"/>
+        <w:ind w:firstLine="0"/>
+      </w:pPr>
+    </w:p>
+    <w:p>
+      <w:pPr>
+        <w:pStyle w:val="Heading4"/>
+      </w:pPr>
+      <w:r>
+        <w:t>Sơ đồ thanh toán</w:t>
+      </w:r>
+    </w:p>
+    <w:p>
+      <w:r>
+        <w:rPr>
+          <w:noProof/>
+        </w:rPr>
+        <w:drawing>
+          <wp:inline distT="0" distB="0" distL="0" distR="0" wp14:anchorId="52FFAEB5" wp14:editId="713D478D">
+            <wp:extent cx="6019629" cy="2468880"/>
+            <wp:effectExtent l="0" t="0" r="0" b="0"/>
+            <wp:docPr id="295704382" name="Picture 8" descr="A black and white screen with white text&#10;&#10;AI-generated content may be incorrect."/>
+            <wp:cNvGraphicFramePr>
+              <a:graphicFrameLocks xmlns:a="http://schemas.openxmlformats.org/drawingml/2006/main" noChangeAspect="1"/>
+            </wp:cNvGraphicFramePr>
+            <a:graphic xmlns:a="http://schemas.openxmlformats.org/drawingml/2006/main">
+              <a:graphicData uri="http://schemas.openxmlformats.org/drawingml/2006/picture">
+                <pic:pic xmlns:pic="http://schemas.openxmlformats.org/drawingml/2006/picture">
+                  <pic:nvPicPr>
+                    <pic:cNvPr id="295704382" name="Picture 8" descr="A black and white screen with white text&#10;&#10;AI-generated content may be incorrect."/>
+                    <pic:cNvPicPr>
+                      <a:picLocks noChangeAspect="1" noChangeArrowheads="1"/>
+                    </pic:cNvPicPr>
+                  </pic:nvPicPr>
+                  <pic:blipFill>
+                    <a:blip r:embed="rId20" cstate="print">
+                      <a:extLst>
+                        <a:ext uri="{28A0092B-C50C-407E-A947-70E740481C1C}">
+                          <a14:useLocalDpi xmlns:a14="http://schemas.microsoft.com/office/drawing/2010/main" val="0"/>
+                        </a:ext>
+                      </a:extLst>
+                    </a:blip>
+                    <a:srcRect/>
+                    <a:stretch>
+                      <a:fillRect/>
+                    </a:stretch>
+                  </pic:blipFill>
+                  <pic:spPr bwMode="auto">
+                    <a:xfrm>
+                      <a:off x="0" y="0"/>
+                      <a:ext cx="6028244" cy="2472413"/>
+                    </a:xfrm>
+                    <a:prstGeom prst="rect">
+                      <a:avLst/>
+                    </a:prstGeom>
+                    <a:noFill/>
+                    <a:ln>
+                      <a:noFill/>
+                    </a:ln>
+                  </pic:spPr>
+                </pic:pic>
+              </a:graphicData>
+            </a:graphic>
+          </wp:inline>
+        </w:drawing>
+      </w:r>
+    </w:p>
+    <w:p>
+      <w:pPr>
+        <w:pStyle w:val="Heading4"/>
+      </w:pPr>
+      <w:r>
+        <w:lastRenderedPageBreak/>
+        <w:t>Sơ đồ đăng ký dịch vụ và tiện ích</w:t>
+      </w:r>
+    </w:p>
+    <w:p>
+      <w:r>
+        <w:rPr>
+          <w:noProof/>
+        </w:rPr>
+        <w:drawing>
+          <wp:inline distT="0" distB="0" distL="0" distR="0" wp14:anchorId="0741F965" wp14:editId="70FAD9FE">
+            <wp:extent cx="5867400" cy="3789947"/>
+            <wp:effectExtent l="0" t="0" r="0" b="0"/>
+            <wp:docPr id="867078649" name="Picture 9" descr="A black background with white text&#10;&#10;AI-generated content may be incorrect."/>
+            <wp:cNvGraphicFramePr>
+              <a:graphicFrameLocks xmlns:a="http://schemas.openxmlformats.org/drawingml/2006/main" noChangeAspect="1"/>
+            </wp:cNvGraphicFramePr>
+            <a:graphic xmlns:a="http://schemas.openxmlformats.org/drawingml/2006/main">
+              <a:graphicData uri="http://schemas.openxmlformats.org/drawingml/2006/picture">
+                <pic:pic xmlns:pic="http://schemas.openxmlformats.org/drawingml/2006/picture">
+                  <pic:nvPicPr>
+                    <pic:cNvPr id="867078649" name="Picture 9" descr="A black background with white text&#10;&#10;AI-generated content may be incorrect."/>
+                    <pic:cNvPicPr>
+                      <a:picLocks noChangeAspect="1" noChangeArrowheads="1"/>
+                    </pic:cNvPicPr>
+                  </pic:nvPicPr>
+                  <pic:blipFill>
+                    <a:blip r:embed="rId21" cstate="print">
+                      <a:extLst>
+                        <a:ext uri="{28A0092B-C50C-407E-A947-70E740481C1C}">
+                          <a14:useLocalDpi xmlns:a14="http://schemas.microsoft.com/office/drawing/2010/main" val="0"/>
+                        </a:ext>
+                      </a:extLst>
+                    </a:blip>
+                    <a:srcRect/>
+                    <a:stretch>
+                      <a:fillRect/>
+                    </a:stretch>
+                  </pic:blipFill>
+                  <pic:spPr bwMode="auto">
+                    <a:xfrm>
+                      <a:off x="0" y="0"/>
+                      <a:ext cx="5881678" cy="3799170"/>
+                    </a:xfrm>
+                    <a:prstGeom prst="rect">
+                      <a:avLst/>
+                    </a:prstGeom>
+                    <a:noFill/>
+                    <a:ln>
+                      <a:noFill/>
+                    </a:ln>
+                  </pic:spPr>
+                </pic:pic>
+              </a:graphicData>
+            </a:graphic>
+          </wp:inline>
+        </w:drawing>
+      </w:r>
+    </w:p>
+    <w:p>
+      <w:pPr>
+        <w:pStyle w:val="Heading4"/>
+      </w:pPr>
+      <w:r>
+        <w:lastRenderedPageBreak/>
+        <w:t>Sơ đồ đánh giá - khiếu nại</w:t>
+      </w:r>
+    </w:p>
+    <w:p>
+      <w:r>
+        <w:rPr>
+          <w:noProof/>
+        </w:rPr>
+        <w:drawing>
+          <wp:inline distT="0" distB="0" distL="0" distR="0" wp14:anchorId="4A6FA0CE" wp14:editId="62DFCF44">
+            <wp:extent cx="5966460" cy="4633173"/>
+            <wp:effectExtent l="0" t="0" r="0" b="0"/>
+            <wp:docPr id="1084296157" name="Picture 10" descr="A black background with white text&#10;&#10;AI-generated content may be incorrect."/>
+            <wp:cNvGraphicFramePr>
+              <a:graphicFrameLocks xmlns:a="http://schemas.openxmlformats.org/drawingml/2006/main" noChangeAspect="1"/>
+            </wp:cNvGraphicFramePr>
+            <a:graphic xmlns:a="http://schemas.openxmlformats.org/drawingml/2006/main">
+              <a:graphicData uri="http://schemas.openxmlformats.org/drawingml/2006/picture">
+                <pic:pic xmlns:pic="http://schemas.openxmlformats.org/drawingml/2006/picture">
+                  <pic:nvPicPr>
+                    <pic:cNvPr id="1084296157" name="Picture 10" descr="A black background with white text&#10;&#10;AI-generated content may be incorrect."/>
+                    <pic:cNvPicPr>
+                      <a:picLocks noChangeAspect="1" noChangeArrowheads="1"/>
+                    </pic:cNvPicPr>
+                  </pic:nvPicPr>
+                  <pic:blipFill>
+                    <a:blip r:embed="rId22" cstate="print">
+                      <a:extLst>
+                        <a:ext uri="{28A0092B-C50C-407E-A947-70E740481C1C}">
+                          <a14:useLocalDpi xmlns:a14="http://schemas.microsoft.com/office/drawing/2010/main" val="0"/>
+                        </a:ext>
+                      </a:extLst>
+                    </a:blip>
+                    <a:srcRect/>
+                    <a:stretch>
+                      <a:fillRect/>
+                    </a:stretch>
+                  </pic:blipFill>
+                  <pic:spPr bwMode="auto">
+                    <a:xfrm>
+                      <a:off x="0" y="0"/>
+                      <a:ext cx="5966460" cy="4633173"/>
+                    </a:xfrm>
+                    <a:prstGeom prst="rect">
+                      <a:avLst/>
+                    </a:prstGeom>
+                    <a:noFill/>
+                    <a:ln>
+                      <a:noFill/>
+                    </a:ln>
+                  </pic:spPr>
+                </pic:pic>
+              </a:graphicData>
+            </a:graphic>
+          </wp:inline>
+        </w:drawing>
+      </w:r>
+    </w:p>
+    <w:p>
+      <w:pPr>
+        <w:pStyle w:val="BodyText"/>
+        <w:ind w:firstLine="0"/>
+      </w:pPr>
     </w:p>
     <w:p>
       <w:pPr>
         <w:pStyle w:val="Heading3"/>
       </w:pPr>
-      <w:bookmarkStart w:id="9" w:name="_Toc214131805"/>
-      <w:r>
+      <w:bookmarkStart w:id="10" w:name="_Toc214208744"/>
+      <w:r>
+        <w:lastRenderedPageBreak/>
         <w:t>Sơ đồ D2</w:t>
       </w:r>
-      <w:bookmarkEnd w:id="9"/>
+      <w:bookmarkEnd w:id="10"/>
+    </w:p>
+    <w:p>
+      <w:pPr>
+        <w:pStyle w:val="Heading4"/>
+      </w:pPr>
+      <w:r>
+        <w:t>Sơ đồ đăng nhập</w:t>
+      </w:r>
+    </w:p>
+    <w:p>
+      <w:r>
+        <w:rPr>
+          <w:noProof/>
+        </w:rPr>
+        <w:drawing>
+          <wp:inline distT="0" distB="0" distL="0" distR="0" wp14:anchorId="4DBB994B" wp14:editId="4AB8AA03">
+            <wp:extent cx="5737860" cy="5651576"/>
+            <wp:effectExtent l="0" t="0" r="0" b="0"/>
+            <wp:docPr id="901766501" name="Picture 11" descr="A black screen with white text&#10;&#10;AI-generated content may be incorrect."/>
+            <wp:cNvGraphicFramePr>
+              <a:graphicFrameLocks xmlns:a="http://schemas.openxmlformats.org/drawingml/2006/main" noChangeAspect="1"/>
+            </wp:cNvGraphicFramePr>
+            <a:graphic xmlns:a="http://schemas.openxmlformats.org/drawingml/2006/main">
+              <a:graphicData uri="http://schemas.openxmlformats.org/drawingml/2006/picture">
+                <pic:pic xmlns:pic="http://schemas.openxmlformats.org/drawingml/2006/picture">
+                  <pic:nvPicPr>
+                    <pic:cNvPr id="901766501" name="Picture 11" descr="A black screen with white text&#10;&#10;AI-generated content may be incorrect."/>
+                    <pic:cNvPicPr>
+                      <a:picLocks noChangeAspect="1" noChangeArrowheads="1"/>
+                    </pic:cNvPicPr>
+                  </pic:nvPicPr>
+                  <pic:blipFill>
+                    <a:blip r:embed="rId23" cstate="print">
+                      <a:extLst>
+                        <a:ext uri="{28A0092B-C50C-407E-A947-70E740481C1C}">
+                          <a14:useLocalDpi xmlns:a14="http://schemas.microsoft.com/office/drawing/2010/main" val="0"/>
+                        </a:ext>
+                      </a:extLst>
+                    </a:blip>
+                    <a:srcRect/>
+                    <a:stretch>
+                      <a:fillRect/>
+                    </a:stretch>
+                  </pic:blipFill>
+                  <pic:spPr bwMode="auto">
+                    <a:xfrm>
+                      <a:off x="0" y="0"/>
+                      <a:ext cx="5756010" cy="5669453"/>
+                    </a:xfrm>
+                    <a:prstGeom prst="rect">
+                      <a:avLst/>
+                    </a:prstGeom>
+                    <a:noFill/>
+                    <a:ln>
+                      <a:noFill/>
+                    </a:ln>
+                  </pic:spPr>
+                </pic:pic>
+              </a:graphicData>
+            </a:graphic>
+          </wp:inline>
+        </w:drawing>
+      </w:r>
+    </w:p>
+    <w:p>
+      <w:pPr>
+        <w:pStyle w:val="BodyText"/>
+        <w:ind w:firstLine="0"/>
+      </w:pPr>
+    </w:p>
+    <w:p>
+      <w:pPr>
+        <w:pStyle w:val="Heading4"/>
+      </w:pPr>
+      <w:r>
+        <w:lastRenderedPageBreak/>
+        <w:t>Sơ đồ đăng ký</w:t>
+      </w:r>
+    </w:p>
+    <w:p>
+      <w:r>
+        <w:rPr>
+          <w:noProof/>
+        </w:rPr>
+        <w:drawing>
+          <wp:inline distT="0" distB="0" distL="0" distR="0" wp14:anchorId="134BF136" wp14:editId="37E9FAFB">
+            <wp:extent cx="5737860" cy="4451788"/>
+            <wp:effectExtent l="0" t="0" r="0" b="0"/>
+            <wp:docPr id="1042714484" name="Picture 12" descr="A black screen with white text&#10;&#10;AI-generated content may be incorrect."/>
+            <wp:cNvGraphicFramePr>
+              <a:graphicFrameLocks xmlns:a="http://schemas.openxmlformats.org/drawingml/2006/main" noChangeAspect="1"/>
+            </wp:cNvGraphicFramePr>
+            <a:graphic xmlns:a="http://schemas.openxmlformats.org/drawingml/2006/main">
+              <a:graphicData uri="http://schemas.openxmlformats.org/drawingml/2006/picture">
+                <pic:pic xmlns:pic="http://schemas.openxmlformats.org/drawingml/2006/picture">
+                  <pic:nvPicPr>
+                    <pic:cNvPr id="1042714484" name="Picture 12" descr="A black screen with white text&#10;&#10;AI-generated content may be incorrect."/>
+                    <pic:cNvPicPr>
+                      <a:picLocks noChangeAspect="1" noChangeArrowheads="1"/>
+                    </pic:cNvPicPr>
+                  </pic:nvPicPr>
+                  <pic:blipFill>
+                    <a:blip r:embed="rId24" cstate="print">
+                      <a:extLst>
+                        <a:ext uri="{28A0092B-C50C-407E-A947-70E740481C1C}">
+                          <a14:useLocalDpi xmlns:a14="http://schemas.microsoft.com/office/drawing/2010/main" val="0"/>
+                        </a:ext>
+                      </a:extLst>
+                    </a:blip>
+                    <a:srcRect/>
+                    <a:stretch>
+                      <a:fillRect/>
+                    </a:stretch>
+                  </pic:blipFill>
+                  <pic:spPr bwMode="auto">
+                    <a:xfrm>
+                      <a:off x="0" y="0"/>
+                      <a:ext cx="5748742" cy="4460231"/>
+                    </a:xfrm>
+                    <a:prstGeom prst="rect">
+                      <a:avLst/>
+                    </a:prstGeom>
+                    <a:noFill/>
+                    <a:ln>
+                      <a:noFill/>
+                    </a:ln>
+                  </pic:spPr>
+                </pic:pic>
+              </a:graphicData>
+            </a:graphic>
+          </wp:inline>
+        </w:drawing>
+      </w:r>
+    </w:p>
+    <w:p>
+      <w:pPr>
+        <w:pStyle w:val="BodyText"/>
+        <w:ind w:firstLine="0"/>
+      </w:pPr>
+    </w:p>
+    <w:p>
+      <w:pPr>
+        <w:pStyle w:val="Heading4"/>
+      </w:pPr>
+      <w:r>
+        <w:lastRenderedPageBreak/>
+        <w:t>Xem danh sách căn hộ</w:t>
+      </w:r>
+    </w:p>
+    <w:p>
+      <w:r>
+        <w:rPr>
+          <w:noProof/>
+        </w:rPr>
+        <w:drawing>
+          <wp:inline distT="0" distB="0" distL="0" distR="0" wp14:anchorId="4C53E01D" wp14:editId="18A97493">
+            <wp:extent cx="5631180" cy="3831525"/>
+            <wp:effectExtent l="0" t="0" r="7620" b="0"/>
+            <wp:docPr id="228383739" name="Picture 13" descr="A black background with white text&#10;&#10;AI-generated content may be incorrect."/>
+            <wp:cNvGraphicFramePr>
+              <a:graphicFrameLocks xmlns:a="http://schemas.openxmlformats.org/drawingml/2006/main" noChangeAspect="1"/>
+            </wp:cNvGraphicFramePr>
+            <a:graphic xmlns:a="http://schemas.openxmlformats.org/drawingml/2006/main">
+              <a:graphicData uri="http://schemas.openxmlformats.org/drawingml/2006/picture">
+                <pic:pic xmlns:pic="http://schemas.openxmlformats.org/drawingml/2006/picture">
+                  <pic:nvPicPr>
+                    <pic:cNvPr id="228383739" name="Picture 13" descr="A black background with white text&#10;&#10;AI-generated content may be incorrect."/>
+                    <pic:cNvPicPr>
+                      <a:picLocks noChangeAspect="1" noChangeArrowheads="1"/>
+                    </pic:cNvPicPr>
+                  </pic:nvPicPr>
+                  <pic:blipFill>
+                    <a:blip r:embed="rId25" cstate="print">
+                      <a:extLst>
+                        <a:ext uri="{28A0092B-C50C-407E-A947-70E740481C1C}">
+                          <a14:useLocalDpi xmlns:a14="http://schemas.microsoft.com/office/drawing/2010/main" val="0"/>
+                        </a:ext>
+                      </a:extLst>
+                    </a:blip>
+                    <a:srcRect/>
+                    <a:stretch>
+                      <a:fillRect/>
+                    </a:stretch>
+                  </pic:blipFill>
+                  <pic:spPr bwMode="auto">
+                    <a:xfrm>
+                      <a:off x="0" y="0"/>
+                      <a:ext cx="5645585" cy="3841326"/>
+                    </a:xfrm>
+                    <a:prstGeom prst="rect">
+                      <a:avLst/>
+                    </a:prstGeom>
+                    <a:noFill/>
+                    <a:ln>
+                      <a:noFill/>
+                    </a:ln>
+                  </pic:spPr>
+                </pic:pic>
+              </a:graphicData>
+            </a:graphic>
+          </wp:inline>
+        </w:drawing>
+      </w:r>
+    </w:p>
+    <w:p>
+      <w:pPr>
+        <w:pStyle w:val="BodyText"/>
+        <w:ind w:firstLine="0"/>
+      </w:pPr>
+    </w:p>
+    <w:p>
+      <w:pPr>
+        <w:pStyle w:val="Heading4"/>
+      </w:pPr>
+      <w:r>
+        <w:t>Mua – thuê căn hộ</w:t>
+      </w:r>
+    </w:p>
+    <w:p>
+      <w:r>
+        <w:rPr>
+          <w:noProof/>
+        </w:rPr>
+        <w:drawing>
+          <wp:inline distT="0" distB="0" distL="0" distR="0" wp14:anchorId="6F367FA9" wp14:editId="1974F724">
+            <wp:extent cx="6119515" cy="2933700"/>
+            <wp:effectExtent l="0" t="0" r="0" b="0"/>
+            <wp:docPr id="1767572436" name="Picture 14" descr="A black background with white rectangles&#10;&#10;AI-generated content may be incorrect."/>
+            <wp:cNvGraphicFramePr>
+              <a:graphicFrameLocks xmlns:a="http://schemas.openxmlformats.org/drawingml/2006/main" noChangeAspect="1"/>
+            </wp:cNvGraphicFramePr>
+            <a:graphic xmlns:a="http://schemas.openxmlformats.org/drawingml/2006/main">
+              <a:graphicData uri="http://schemas.openxmlformats.org/drawingml/2006/picture">
+                <pic:pic xmlns:pic="http://schemas.openxmlformats.org/drawingml/2006/picture">
+                  <pic:nvPicPr>
+                    <pic:cNvPr id="1767572436" name="Picture 14" descr="A black background with white rectangles&#10;&#10;AI-generated content may be incorrect."/>
+                    <pic:cNvPicPr>
+                      <a:picLocks noChangeAspect="1" noChangeArrowheads="1"/>
+                    </pic:cNvPicPr>
+                  </pic:nvPicPr>
+                  <pic:blipFill>
+                    <a:blip r:embed="rId26" cstate="print">
+                      <a:extLst>
+                        <a:ext uri="{28A0092B-C50C-407E-A947-70E740481C1C}">
+                          <a14:useLocalDpi xmlns:a14="http://schemas.microsoft.com/office/drawing/2010/main" val="0"/>
+                        </a:ext>
+                      </a:extLst>
+                    </a:blip>
+                    <a:srcRect/>
+                    <a:stretch>
+                      <a:fillRect/>
+                    </a:stretch>
+                  </pic:blipFill>
+                  <pic:spPr bwMode="auto">
+                    <a:xfrm>
+                      <a:off x="0" y="0"/>
+                      <a:ext cx="6129949" cy="2938702"/>
+                    </a:xfrm>
+                    <a:prstGeom prst="rect">
+                      <a:avLst/>
+                    </a:prstGeom>
+                    <a:noFill/>
+                    <a:ln>
+                      <a:noFill/>
+                    </a:ln>
+                  </pic:spPr>
+                </pic:pic>
+              </a:graphicData>
+            </a:graphic>
+          </wp:inline>
+        </w:drawing>
+      </w:r>
+    </w:p>
+    <w:p>
+      <w:pPr>
+        <w:pStyle w:val="BodyText"/>
+        <w:ind w:firstLine="0"/>
+      </w:pPr>
+    </w:p>
+    <w:p>
+      <w:pPr>
+        <w:pStyle w:val="Heading4"/>
+      </w:pPr>
+      <w:r>
+        <w:lastRenderedPageBreak/>
+        <w:t>Tạo yêu cầu thanh toán</w:t>
+      </w:r>
+    </w:p>
+    <w:p>
+      <w:r>
+        <w:rPr>
+          <w:noProof/>
+        </w:rPr>
+        <w:drawing>
+          <wp:inline distT="0" distB="0" distL="0" distR="0" wp14:anchorId="42A6ADAF" wp14:editId="2B534C7D">
+            <wp:extent cx="5791200" cy="3860800"/>
+            <wp:effectExtent l="0" t="0" r="0" b="0"/>
+            <wp:docPr id="665615450" name="Picture 15" descr="A black background with white text&#10;&#10;AI-generated content may be incorrect."/>
+            <wp:cNvGraphicFramePr>
+              <a:graphicFrameLocks xmlns:a="http://schemas.openxmlformats.org/drawingml/2006/main" noChangeAspect="1"/>
+            </wp:cNvGraphicFramePr>
+            <a:graphic xmlns:a="http://schemas.openxmlformats.org/drawingml/2006/main">
+              <a:graphicData uri="http://schemas.openxmlformats.org/drawingml/2006/picture">
+                <pic:pic xmlns:pic="http://schemas.openxmlformats.org/drawingml/2006/picture">
+                  <pic:nvPicPr>
+                    <pic:cNvPr id="665615450" name="Picture 15" descr="A black background with white text&#10;&#10;AI-generated content may be incorrect."/>
+                    <pic:cNvPicPr>
+                      <a:picLocks noChangeAspect="1" noChangeArrowheads="1"/>
+                    </pic:cNvPicPr>
+                  </pic:nvPicPr>
+                  <pic:blipFill>
+                    <a:blip r:embed="rId27" cstate="print">
+                      <a:extLst>
+                        <a:ext uri="{28A0092B-C50C-407E-A947-70E740481C1C}">
+                          <a14:useLocalDpi xmlns:a14="http://schemas.microsoft.com/office/drawing/2010/main" val="0"/>
+                        </a:ext>
+                      </a:extLst>
+                    </a:blip>
+                    <a:srcRect/>
+                    <a:stretch>
+                      <a:fillRect/>
+                    </a:stretch>
+                  </pic:blipFill>
+                  <pic:spPr bwMode="auto">
+                    <a:xfrm>
+                      <a:off x="0" y="0"/>
+                      <a:ext cx="5791200" cy="3860800"/>
+                    </a:xfrm>
+                    <a:prstGeom prst="rect">
+                      <a:avLst/>
+                    </a:prstGeom>
+                    <a:noFill/>
+                    <a:ln>
+                      <a:noFill/>
+                    </a:ln>
+                  </pic:spPr>
+                </pic:pic>
+              </a:graphicData>
+            </a:graphic>
+          </wp:inline>
+        </w:drawing>
+      </w:r>
+    </w:p>
+    <w:p>
+      <w:pPr>
+        <w:pStyle w:val="BodyText"/>
+        <w:ind w:firstLine="0"/>
+      </w:pPr>
+    </w:p>
+    <w:p>
+      <w:pPr>
+        <w:pStyle w:val="Heading4"/>
+      </w:pPr>
+      <w:r>
+        <w:t>Xử lý phản hồi thanh toán</w:t>
+      </w:r>
+    </w:p>
+    <w:p>
+      <w:r>
+        <w:rPr>
+          <w:noProof/>
+        </w:rPr>
+        <w:drawing>
+          <wp:inline distT="0" distB="0" distL="0" distR="0" wp14:anchorId="36014417" wp14:editId="5DE1A430">
+            <wp:extent cx="5896303" cy="3108960"/>
+            <wp:effectExtent l="0" t="0" r="0" b="0"/>
+            <wp:docPr id="1177046828" name="Picture 17" descr="A black and white image of several objects&#10;&#10;AI-generated content may be incorrect."/>
+            <wp:cNvGraphicFramePr>
+              <a:graphicFrameLocks xmlns:a="http://schemas.openxmlformats.org/drawingml/2006/main" noChangeAspect="1"/>
+            </wp:cNvGraphicFramePr>
+            <a:graphic xmlns:a="http://schemas.openxmlformats.org/drawingml/2006/main">
+              <a:graphicData uri="http://schemas.openxmlformats.org/drawingml/2006/picture">
+                <pic:pic xmlns:pic="http://schemas.openxmlformats.org/drawingml/2006/picture">
+                  <pic:nvPicPr>
+                    <pic:cNvPr id="1177046828" name="Picture 17" descr="A black and white image of several objects&#10;&#10;AI-generated content may be incorrect."/>
+                    <pic:cNvPicPr>
+                      <a:picLocks noChangeAspect="1" noChangeArrowheads="1"/>
+                    </pic:cNvPicPr>
+                  </pic:nvPicPr>
+                  <pic:blipFill>
+                    <a:blip r:embed="rId28" cstate="print">
+                      <a:extLst>
+                        <a:ext uri="{28A0092B-C50C-407E-A947-70E740481C1C}">
+                          <a14:useLocalDpi xmlns:a14="http://schemas.microsoft.com/office/drawing/2010/main" val="0"/>
+                        </a:ext>
+                      </a:extLst>
+                    </a:blip>
+                    <a:srcRect/>
+                    <a:stretch>
+                      <a:fillRect/>
+                    </a:stretch>
+                  </pic:blipFill>
+                  <pic:spPr bwMode="auto">
+                    <a:xfrm>
+                      <a:off x="0" y="0"/>
+                      <a:ext cx="5911551" cy="3117000"/>
+                    </a:xfrm>
+                    <a:prstGeom prst="rect">
+                      <a:avLst/>
+                    </a:prstGeom>
+                    <a:noFill/>
+                    <a:ln>
+                      <a:noFill/>
+                    </a:ln>
+                  </pic:spPr>
+                </pic:pic>
+              </a:graphicData>
+            </a:graphic>
+          </wp:inline>
+        </w:drawing>
+      </w:r>
+    </w:p>
+    <w:p/>
+    <w:p>
+      <w:pPr>
+        <w:pStyle w:val="BodyText"/>
+        <w:ind w:firstLine="0"/>
+      </w:pPr>
+    </w:p>
+    <w:p>
+      <w:pPr>
+        <w:pStyle w:val="Heading4"/>
+      </w:pPr>
+      <w:r>
+        <w:t>Xem danh sách dịch vụ</w:t>
+      </w:r>
+    </w:p>
+    <w:p>
+      <w:r>
+        <w:rPr>
+          <w:noProof/>
+        </w:rPr>
+        <w:drawing>
+          <wp:inline distT="0" distB="0" distL="0" distR="0" wp14:anchorId="2A7522DA" wp14:editId="7E453B38">
+            <wp:extent cx="6126480" cy="2042160"/>
+            <wp:effectExtent l="0" t="0" r="0" b="0"/>
+            <wp:docPr id="1737574818" name="Picture 18" descr="A screenshot of a computer screen&#10;&#10;AI-generated content may be incorrect."/>
+            <wp:cNvGraphicFramePr>
+              <a:graphicFrameLocks xmlns:a="http://schemas.openxmlformats.org/drawingml/2006/main" noChangeAspect="1"/>
+            </wp:cNvGraphicFramePr>
+            <a:graphic xmlns:a="http://schemas.openxmlformats.org/drawingml/2006/main">
+              <a:graphicData uri="http://schemas.openxmlformats.org/drawingml/2006/picture">
+                <pic:pic xmlns:pic="http://schemas.openxmlformats.org/drawingml/2006/picture">
+                  <pic:nvPicPr>
+                    <pic:cNvPr id="1737574818" name="Picture 18" descr="A screenshot of a computer screen&#10;&#10;AI-generated content may be incorrect."/>
+                    <pic:cNvPicPr>
+                      <a:picLocks noChangeAspect="1" noChangeArrowheads="1"/>
+                    </pic:cNvPicPr>
+                  </pic:nvPicPr>
+                  <pic:blipFill>
+                    <a:blip r:embed="rId29" cstate="print">
+                      <a:extLst>
+                        <a:ext uri="{28A0092B-C50C-407E-A947-70E740481C1C}">
+                          <a14:useLocalDpi xmlns:a14="http://schemas.microsoft.com/office/drawing/2010/main" val="0"/>
+                        </a:ext>
+                      </a:extLst>
+                    </a:blip>
+                    <a:srcRect/>
+                    <a:stretch>
+                      <a:fillRect/>
+                    </a:stretch>
+                  </pic:blipFill>
+                  <pic:spPr bwMode="auto">
+                    <a:xfrm>
+                      <a:off x="0" y="0"/>
+                      <a:ext cx="6126480" cy="2042160"/>
+                    </a:xfrm>
+                    <a:prstGeom prst="rect">
+                      <a:avLst/>
+                    </a:prstGeom>
+                    <a:noFill/>
+                    <a:ln>
+                      <a:noFill/>
+                    </a:ln>
+                  </pic:spPr>
+                </pic:pic>
+              </a:graphicData>
+            </a:graphic>
+          </wp:inline>
+        </w:drawing>
+      </w:r>
+    </w:p>
+    <w:p>
+      <w:pPr>
+        <w:pStyle w:val="BodyText"/>
+        <w:ind w:firstLine="0"/>
+      </w:pPr>
+    </w:p>
+    <w:p>
+      <w:pPr>
+        <w:pStyle w:val="Heading4"/>
+      </w:pPr>
+      <w:r>
+        <w:t>Đăng ký dịch vụ</w:t>
+      </w:r>
+    </w:p>
+    <w:p>
+      <w:r>
+        <w:rPr>
+          <w:noProof/>
+        </w:rPr>
+        <w:drawing>
+          <wp:inline distT="0" distB="0" distL="0" distR="0" wp14:anchorId="35B626CA" wp14:editId="678F4489">
+            <wp:extent cx="6019800" cy="4121665"/>
+            <wp:effectExtent l="0" t="0" r="0" b="0"/>
+            <wp:docPr id="1808115189" name="Picture 19" descr="A screenshot of a computer screen&#10;&#10;AI-generated content may be incorrect."/>
+            <wp:cNvGraphicFramePr>
+              <a:graphicFrameLocks xmlns:a="http://schemas.openxmlformats.org/drawingml/2006/main" noChangeAspect="1"/>
+            </wp:cNvGraphicFramePr>
+            <a:graphic xmlns:a="http://schemas.openxmlformats.org/drawingml/2006/main">
+              <a:graphicData uri="http://schemas.openxmlformats.org/drawingml/2006/picture">
+                <pic:pic xmlns:pic="http://schemas.openxmlformats.org/drawingml/2006/picture">
+                  <pic:nvPicPr>
+                    <pic:cNvPr id="1808115189" name="Picture 19" descr="A screenshot of a computer screen&#10;&#10;AI-generated content may be incorrect."/>
+                    <pic:cNvPicPr>
+                      <a:picLocks noChangeAspect="1" noChangeArrowheads="1"/>
+                    </pic:cNvPicPr>
+                  </pic:nvPicPr>
+                  <pic:blipFill>
+                    <a:blip r:embed="rId30" cstate="print">
+                      <a:extLst>
+                        <a:ext uri="{28A0092B-C50C-407E-A947-70E740481C1C}">
+                          <a14:useLocalDpi xmlns:a14="http://schemas.microsoft.com/office/drawing/2010/main" val="0"/>
+                        </a:ext>
+                      </a:extLst>
+                    </a:blip>
+                    <a:srcRect/>
+                    <a:stretch>
+                      <a:fillRect/>
+                    </a:stretch>
+                  </pic:blipFill>
+                  <pic:spPr bwMode="auto">
+                    <a:xfrm>
+                      <a:off x="0" y="0"/>
+                      <a:ext cx="6036946" cy="4133404"/>
+                    </a:xfrm>
+                    <a:prstGeom prst="rect">
+                      <a:avLst/>
+                    </a:prstGeom>
+                    <a:noFill/>
+                    <a:ln>
+                      <a:noFill/>
+                    </a:ln>
+                  </pic:spPr>
+                </pic:pic>
+              </a:graphicData>
+            </a:graphic>
+          </wp:inline>
+        </w:drawing>
+      </w:r>
+    </w:p>
+    <w:p>
+      <w:pPr>
+        <w:pStyle w:val="BodyText"/>
+        <w:ind w:firstLine="0"/>
+      </w:pPr>
+    </w:p>
+    <w:p>
+      <w:pPr>
+        <w:pStyle w:val="Heading4"/>
+      </w:pPr>
+      <w:r>
+        <w:lastRenderedPageBreak/>
+        <w:t>Gửi đánh giá</w:t>
+      </w:r>
+    </w:p>
+    <w:p>
+      <w:r>
+        <w:rPr>
+          <w:noProof/>
+        </w:rPr>
+        <w:drawing>
+          <wp:inline distT="0" distB="0" distL="0" distR="0" wp14:anchorId="6ACE20CA" wp14:editId="3877D0BA">
+            <wp:extent cx="5916707" cy="3352800"/>
+            <wp:effectExtent l="0" t="0" r="0" b="0"/>
+            <wp:docPr id="2030042160" name="Picture 20" descr="A black screen with white text&#10;&#10;AI-generated content may be incorrect."/>
+            <wp:cNvGraphicFramePr>
+              <a:graphicFrameLocks xmlns:a="http://schemas.openxmlformats.org/drawingml/2006/main" noChangeAspect="1"/>
+            </wp:cNvGraphicFramePr>
+            <a:graphic xmlns:a="http://schemas.openxmlformats.org/drawingml/2006/main">
+              <a:graphicData uri="http://schemas.openxmlformats.org/drawingml/2006/picture">
+                <pic:pic xmlns:pic="http://schemas.openxmlformats.org/drawingml/2006/picture">
+                  <pic:nvPicPr>
+                    <pic:cNvPr id="2030042160" name="Picture 20" descr="A black screen with white text&#10;&#10;AI-generated content may be incorrect."/>
+                    <pic:cNvPicPr>
+                      <a:picLocks noChangeAspect="1" noChangeArrowheads="1"/>
+                    </pic:cNvPicPr>
+                  </pic:nvPicPr>
+                  <pic:blipFill>
+                    <a:blip r:embed="rId31" cstate="print">
+                      <a:extLst>
+                        <a:ext uri="{28A0092B-C50C-407E-A947-70E740481C1C}">
+                          <a14:useLocalDpi xmlns:a14="http://schemas.microsoft.com/office/drawing/2010/main" val="0"/>
+                        </a:ext>
+                      </a:extLst>
+                    </a:blip>
+                    <a:srcRect/>
+                    <a:stretch>
+                      <a:fillRect/>
+                    </a:stretch>
+                  </pic:blipFill>
+                  <pic:spPr bwMode="auto">
+                    <a:xfrm>
+                      <a:off x="0" y="0"/>
+                      <a:ext cx="5930097" cy="3360388"/>
+                    </a:xfrm>
+                    <a:prstGeom prst="rect">
+                      <a:avLst/>
+                    </a:prstGeom>
+                    <a:noFill/>
+                    <a:ln>
+                      <a:noFill/>
+                    </a:ln>
+                  </pic:spPr>
+                </pic:pic>
+              </a:graphicData>
+            </a:graphic>
+          </wp:inline>
+        </w:drawing>
+      </w:r>
+    </w:p>
+    <w:p>
+      <w:pPr>
+        <w:pStyle w:val="BodyText"/>
+        <w:ind w:firstLine="0"/>
+      </w:pPr>
+    </w:p>
+    <w:p>
+      <w:pPr>
+        <w:pStyle w:val="Heading4"/>
+      </w:pPr>
+      <w:r>
+        <w:t xml:space="preserve"> Gừi khiếu nại</w:t>
+      </w:r>
+    </w:p>
+    <w:p>
+      <w:r>
+        <w:rPr>
+          <w:noProof/>
+        </w:rPr>
+        <w:drawing>
+          <wp:inline distT="0" distB="0" distL="0" distR="0" wp14:anchorId="284E99EB" wp14:editId="2038A753">
+            <wp:extent cx="5916295" cy="3352567"/>
+            <wp:effectExtent l="0" t="0" r="0" b="0"/>
+            <wp:docPr id="135888989" name="Picture 21" descr="A black background with white rectangles&#10;&#10;AI-generated content may be incorrect."/>
+            <wp:cNvGraphicFramePr>
+              <a:graphicFrameLocks xmlns:a="http://schemas.openxmlformats.org/drawingml/2006/main" noChangeAspect="1"/>
+            </wp:cNvGraphicFramePr>
+            <a:graphic xmlns:a="http://schemas.openxmlformats.org/drawingml/2006/main">
+              <a:graphicData uri="http://schemas.openxmlformats.org/drawingml/2006/picture">
+                <pic:pic xmlns:pic="http://schemas.openxmlformats.org/drawingml/2006/picture">
+                  <pic:nvPicPr>
+                    <pic:cNvPr id="135888989" name="Picture 21" descr="A black background with white rectangles&#10;&#10;AI-generated content may be incorrect."/>
+                    <pic:cNvPicPr>
+                      <a:picLocks noChangeAspect="1" noChangeArrowheads="1"/>
+                    </pic:cNvPicPr>
+                  </pic:nvPicPr>
+                  <pic:blipFill>
+                    <a:blip r:embed="rId32" cstate="print">
+                      <a:extLst>
+                        <a:ext uri="{28A0092B-C50C-407E-A947-70E740481C1C}">
+                          <a14:useLocalDpi xmlns:a14="http://schemas.microsoft.com/office/drawing/2010/main" val="0"/>
+                        </a:ext>
+                      </a:extLst>
+                    </a:blip>
+                    <a:srcRect/>
+                    <a:stretch>
+                      <a:fillRect/>
+                    </a:stretch>
+                  </pic:blipFill>
+                  <pic:spPr bwMode="auto">
+                    <a:xfrm>
+                      <a:off x="0" y="0"/>
+                      <a:ext cx="5922703" cy="3356198"/>
+                    </a:xfrm>
+                    <a:prstGeom prst="rect">
+                      <a:avLst/>
+                    </a:prstGeom>
+                    <a:noFill/>
+                    <a:ln>
+                      <a:noFill/>
+                    </a:ln>
+                  </pic:spPr>
+                </pic:pic>
+              </a:graphicData>
+            </a:graphic>
+          </wp:inline>
+        </w:drawing>
+      </w:r>
+    </w:p>
+    <w:p>
+      <w:pPr>
+        <w:pStyle w:val="BodyText"/>
+        <w:ind w:firstLine="0"/>
+      </w:pPr>
+    </w:p>
+    <w:p>
+      <w:pPr>
+        <w:pStyle w:val="Heading4"/>
+      </w:pPr>
+      <w:r>
+        <w:lastRenderedPageBreak/>
+        <w:t xml:space="preserve"> Xử lý khiếu nại</w:t>
+      </w:r>
+    </w:p>
+    <w:p>
+      <w:r>
+        <w:rPr>
+          <w:noProof/>
+        </w:rPr>
+        <w:drawing>
+          <wp:inline distT="0" distB="0" distL="0" distR="0" wp14:anchorId="5338033A" wp14:editId="57F24F06">
+            <wp:extent cx="5957298" cy="4884420"/>
+            <wp:effectExtent l="0" t="0" r="0" b="0"/>
+            <wp:docPr id="165375731" name="Picture 23" descr="A black background with white text&#10;&#10;AI-generated content may be incorrect."/>
+            <wp:cNvGraphicFramePr>
+              <a:graphicFrameLocks xmlns:a="http://schemas.openxmlformats.org/drawingml/2006/main" noChangeAspect="1"/>
+            </wp:cNvGraphicFramePr>
+            <a:graphic xmlns:a="http://schemas.openxmlformats.org/drawingml/2006/main">
+              <a:graphicData uri="http://schemas.openxmlformats.org/drawingml/2006/picture">
+                <pic:pic xmlns:pic="http://schemas.openxmlformats.org/drawingml/2006/picture">
+                  <pic:nvPicPr>
+                    <pic:cNvPr id="165375731" name="Picture 23" descr="A black background with white text&#10;&#10;AI-generated content may be incorrect."/>
+                    <pic:cNvPicPr>
+                      <a:picLocks noChangeAspect="1" noChangeArrowheads="1"/>
+                    </pic:cNvPicPr>
+                  </pic:nvPicPr>
+                  <pic:blipFill>
+                    <a:blip r:embed="rId33" cstate="print">
+                      <a:extLst>
+                        <a:ext uri="{28A0092B-C50C-407E-A947-70E740481C1C}">
+                          <a14:useLocalDpi xmlns:a14="http://schemas.microsoft.com/office/drawing/2010/main" val="0"/>
+                        </a:ext>
+                      </a:extLst>
+                    </a:blip>
+                    <a:srcRect/>
+                    <a:stretch>
+                      <a:fillRect/>
+                    </a:stretch>
+                  </pic:blipFill>
+                  <pic:spPr bwMode="auto">
+                    <a:xfrm>
+                      <a:off x="0" y="0"/>
+                      <a:ext cx="5972370" cy="4896778"/>
+                    </a:xfrm>
+                    <a:prstGeom prst="rect">
+                      <a:avLst/>
+                    </a:prstGeom>
+                    <a:noFill/>
+                    <a:ln>
+                      <a:noFill/>
+                    </a:ln>
+                  </pic:spPr>
+                </pic:pic>
+              </a:graphicData>
+            </a:graphic>
+          </wp:inline>
+        </w:drawing>
+      </w:r>
+    </w:p>
+    <w:p/>
+    <w:p>
+      <w:pPr>
+        <w:pStyle w:val="BodyText"/>
+        <w:ind w:firstLine="0"/>
+      </w:pPr>
+    </w:p>
+    <w:p>
+      <w:pPr>
+        <w:pStyle w:val="BodyText"/>
+      </w:pPr>
     </w:p>
     <w:p>
       <w:pPr>
         <w:pStyle w:val="Heading2"/>
       </w:pPr>
-      <w:bookmarkStart w:id="10" w:name="_Toc214131806"/>
-      <w:r>
+      <w:bookmarkStart w:id="11" w:name="_Toc214208745"/>
+      <w:r>
+        <w:lastRenderedPageBreak/>
         <w:t>Sơ đồ ERD</w:t>
       </w:r>
-      <w:bookmarkEnd w:id="10"/>
+      <w:bookmarkEnd w:id="11"/>
+    </w:p>
+    <w:p>
+      <w:pPr>
+        <w:pStyle w:val="NormalWeb"/>
+      </w:pPr>
+      <w:r>
+        <w:rPr>
+          <w:noProof/>
+        </w:rPr>
+        <w:drawing>
+          <wp:inline distT="0" distB="0" distL="0" distR="0" wp14:anchorId="3357D58D" wp14:editId="014B5655">
+            <wp:extent cx="6191069" cy="4998720"/>
+            <wp:effectExtent l="0" t="0" r="635" b="0"/>
+            <wp:docPr id="508029617" name="Graphic 1"/>
+            <wp:cNvGraphicFramePr>
+              <a:graphicFrameLocks xmlns:a="http://schemas.openxmlformats.org/drawingml/2006/main" noChangeAspect="1"/>
+            </wp:cNvGraphicFramePr>
+            <a:graphic xmlns:a="http://schemas.openxmlformats.org/drawingml/2006/main">
+              <a:graphicData uri="http://schemas.openxmlformats.org/drawingml/2006/picture">
+                <pic:pic xmlns:pic="http://schemas.openxmlformats.org/drawingml/2006/picture">
+                  <pic:nvPicPr>
+                    <pic:cNvPr id="508029617" name=""/>
+                    <pic:cNvPicPr/>
+                  </pic:nvPicPr>
+                  <pic:blipFill>
+                    <a:blip r:embed="rId34">
+                      <a:extLst>
+                        <a:ext uri="{96DAC541-7B7A-43D3-8B79-37D633B846F1}">
+                          <asvg:svgBlip xmlns:asvg="http://schemas.microsoft.com/office/drawing/2016/SVG/main" r:embed="rId35"/>
+                        </a:ext>
+                      </a:extLst>
+                    </a:blip>
+                    <a:stretch>
+                      <a:fillRect/>
+                    </a:stretch>
+                  </pic:blipFill>
+                  <pic:spPr>
+                    <a:xfrm>
+                      <a:off x="0" y="0"/>
+                      <a:ext cx="6194973" cy="5001872"/>
+                    </a:xfrm>
+                    <a:prstGeom prst="rect">
+                      <a:avLst/>
+                    </a:prstGeom>
+                  </pic:spPr>
+                </pic:pic>
+              </a:graphicData>
+            </a:graphic>
+          </wp:inline>
+        </w:drawing>
+      </w:r>
+    </w:p>
+    <w:p>
+      <w:pPr>
+        <w:pStyle w:val="BodyText"/>
+        <w:ind w:firstLine="0"/>
+      </w:pPr>
     </w:p>
     <w:sectPr>
-      <w:headerReference w:type="default" r:id="rId17"/>
-      <w:footerReference w:type="default" r:id="rId18"/>
-      <w:headerReference w:type="first" r:id="rId19"/>
-      <w:footerReference w:type="first" r:id="rId20"/>
+      <w:headerReference w:type="default" r:id="rId36"/>
+      <w:footerReference w:type="default" r:id="rId37"/>
+      <w:headerReference w:type="first" r:id="rId38"/>
+      <w:footerReference w:type="first" r:id="rId39"/>
       <w:pgSz w:w="11907" w:h="16840" w:code="9"/>
       <w:pgMar w:top="1985" w:right="1418" w:bottom="1701" w:left="1418" w:header="1134" w:footer="709" w:gutter="0"/>
       <w:cols w:space="708"/>
@@ -5283,6 +6598,7 @@
     <w:lsdException w:name="Hyperlink" w:uiPriority="99"/>
     <w:lsdException w:name="Strong" w:qFormat="1"/>
     <w:lsdException w:name="Emphasis" w:qFormat="1"/>
+    <w:lsdException w:name="Normal (Web)" w:uiPriority="99"/>
     <w:lsdException w:name="Normal Table" w:semiHidden="1" w:unhideWhenUsed="1"/>
     <w:lsdException w:name="Table Simple 1" w:semiHidden="1" w:unhideWhenUsed="1"/>
     <w:lsdException w:name="Table Simple 2" w:semiHidden="1" w:unhideWhenUsed="1"/>
@@ -6315,6 +7631,7 @@
   <w:style w:type="paragraph" w:styleId="NormalWeb">
     <w:name w:val="Normal (Web)"/>
     <w:basedOn w:val="Normal"/>
+    <w:uiPriority w:val="99"/>
     <w:rsid w:val="00646B29"/>
     <w:pPr>
       <w:spacing w:before="100" w:beforeAutospacing="1" w:after="100" w:afterAutospacing="1"/>

</xml_diff>

<commit_message>
Báo cáo chuyên ngành tuần 1 2
</commit_message>
<xml_diff>
--- a/BaoCaoThucTapChuyenNganh.docx
+++ b/BaoCaoThucTapChuyenNganh.docx
@@ -4,58 +4,57 @@
   <w:body>
     <w:p>
       <w:pPr>
-        <w:pBdr>
-          <w:top w:val="thickThinSmallGap" w:sz="12" w:space="1" w:color="auto"/>
-          <w:left w:val="thickThinSmallGap" w:sz="12" w:space="4" w:color="auto"/>
-          <w:bottom w:val="thinThickSmallGap" w:sz="12" w:space="1" w:color="auto"/>
-          <w:right w:val="thinThickSmallGap" w:sz="12" w:space="4" w:color="auto"/>
-        </w:pBdr>
-        <w:spacing w:line="400" w:lineRule="atLeast"/>
         <w:jc w:val="center"/>
         <w:rPr>
-          <w:bCs/>
           <w:sz w:val="26"/>
           <w:szCs w:val="26"/>
         </w:rPr>
       </w:pPr>
+      <w:bookmarkStart w:id="0" w:name="_Toc214131796"/>
       <w:r>
         <w:rPr>
-          <w:bCs/>
           <w:sz w:val="26"/>
           <w:szCs w:val="26"/>
         </w:rPr>
-        <w:t xml:space="preserve">Trường ĐH Công </w:t>
+        <w:t>TRƯỜNG Đ</w:t>
       </w:r>
       <w:r>
         <w:rPr>
-          <w:bCs/>
           <w:sz w:val="26"/>
           <w:szCs w:val="26"/>
         </w:rPr>
-        <w:t>N</w:t>
+        <w:t>ẠI HỌC</w:t>
       </w:r>
       <w:r>
         <w:rPr>
-          <w:bCs/>
           <w:sz w:val="26"/>
           <w:szCs w:val="26"/>
         </w:rPr>
-        <w:t>ghệ Sàigòn</w:t>
-      </w:r>
-    </w:p>
-    <w:p>
-      <w:pPr>
-        <w:pBdr>
-          <w:top w:val="thickThinSmallGap" w:sz="12" w:space="1" w:color="auto"/>
-          <w:left w:val="thickThinSmallGap" w:sz="12" w:space="4" w:color="auto"/>
-          <w:bottom w:val="thinThickSmallGap" w:sz="12" w:space="1" w:color="auto"/>
-          <w:right w:val="thinThickSmallGap" w:sz="12" w:space="4" w:color="auto"/>
-        </w:pBdr>
-        <w:spacing w:line="400" w:lineRule="atLeast"/>
+        <w:t xml:space="preserve"> CÔNG NGHỆ SÀI</w:t>
+      </w:r>
+      <w:r>
+        <w:rPr>
+          <w:sz w:val="26"/>
+          <w:szCs w:val="26"/>
+        </w:rPr>
+        <w:t xml:space="preserve"> </w:t>
+      </w:r>
+      <w:r>
+        <w:rPr>
+          <w:sz w:val="26"/>
+          <w:szCs w:val="26"/>
+        </w:rPr>
+        <w:t>GÒN</w:t>
+      </w:r>
+    </w:p>
+    <w:p>
+      <w:pPr>
         <w:jc w:val="center"/>
         <w:rPr>
           <w:b/>
           <w:bCs/>
+          <w:sz w:val="26"/>
+          <w:szCs w:val="26"/>
         </w:rPr>
       </w:pPr>
       <w:r>
@@ -70,86 +69,19 @@
     </w:p>
     <w:p>
       <w:pPr>
-        <w:pBdr>
-          <w:top w:val="thickThinSmallGap" w:sz="12" w:space="1" w:color="auto"/>
-          <w:left w:val="thickThinSmallGap" w:sz="12" w:space="4" w:color="auto"/>
-          <w:bottom w:val="thinThickSmallGap" w:sz="12" w:space="1" w:color="auto"/>
-          <w:right w:val="thinThickSmallGap" w:sz="12" w:space="4" w:color="auto"/>
-        </w:pBdr>
-        <w:rPr>
-          <w:b/>
-          <w:bCs/>
-        </w:rPr>
-      </w:pPr>
-    </w:p>
-    <w:p>
-      <w:pPr>
-        <w:pBdr>
-          <w:top w:val="thickThinSmallGap" w:sz="12" w:space="1" w:color="auto"/>
-          <w:left w:val="thickThinSmallGap" w:sz="12" w:space="4" w:color="auto"/>
-          <w:bottom w:val="thinThickSmallGap" w:sz="12" w:space="1" w:color="auto"/>
-          <w:right w:val="thinThickSmallGap" w:sz="12" w:space="4" w:color="auto"/>
-        </w:pBdr>
-      </w:pPr>
-    </w:p>
-    <w:p>
-      <w:pPr>
-        <w:pBdr>
-          <w:top w:val="thickThinSmallGap" w:sz="12" w:space="1" w:color="auto"/>
-          <w:left w:val="thickThinSmallGap" w:sz="12" w:space="4" w:color="auto"/>
-          <w:bottom w:val="thinThickSmallGap" w:sz="12" w:space="1" w:color="auto"/>
-          <w:right w:val="thinThickSmallGap" w:sz="12" w:space="4" w:color="auto"/>
-        </w:pBdr>
-      </w:pPr>
-    </w:p>
-    <w:p>
-      <w:pPr>
-        <w:pBdr>
-          <w:top w:val="thickThinSmallGap" w:sz="12" w:space="1" w:color="auto"/>
-          <w:left w:val="thickThinSmallGap" w:sz="12" w:space="4" w:color="auto"/>
-          <w:bottom w:val="thinThickSmallGap" w:sz="12" w:space="1" w:color="auto"/>
-          <w:right w:val="thinThickSmallGap" w:sz="12" w:space="4" w:color="auto"/>
-        </w:pBdr>
-      </w:pPr>
-    </w:p>
-    <w:p>
-      <w:pPr>
-        <w:pBdr>
-          <w:top w:val="thickThinSmallGap" w:sz="12" w:space="1" w:color="auto"/>
-          <w:left w:val="thickThinSmallGap" w:sz="12" w:space="4" w:color="auto"/>
-          <w:bottom w:val="thinThickSmallGap" w:sz="12" w:space="1" w:color="auto"/>
-          <w:right w:val="thinThickSmallGap" w:sz="12" w:space="4" w:color="auto"/>
-        </w:pBdr>
-      </w:pPr>
-    </w:p>
-    <w:p>
-      <w:pPr>
-        <w:pBdr>
-          <w:top w:val="thickThinSmallGap" w:sz="12" w:space="1" w:color="auto"/>
-          <w:left w:val="thickThinSmallGap" w:sz="12" w:space="4" w:color="auto"/>
-          <w:bottom w:val="thinThickSmallGap" w:sz="12" w:space="1" w:color="auto"/>
-          <w:right w:val="thinThickSmallGap" w:sz="12" w:space="4" w:color="auto"/>
-        </w:pBdr>
-      </w:pPr>
-    </w:p>
-    <w:p>
-      <w:pPr>
-        <w:pBdr>
-          <w:top w:val="thickThinSmallGap" w:sz="12" w:space="1" w:color="auto"/>
-          <w:left w:val="thickThinSmallGap" w:sz="12" w:space="4" w:color="auto"/>
-          <w:bottom w:val="thinThickSmallGap" w:sz="12" w:space="1" w:color="auto"/>
-          <w:right w:val="thinThickSmallGap" w:sz="12" w:space="4" w:color="auto"/>
-        </w:pBdr>
-      </w:pPr>
-    </w:p>
-    <w:p>
-      <w:pPr>
-        <w:pBdr>
-          <w:top w:val="thickThinSmallGap" w:sz="12" w:space="1" w:color="auto"/>
-          <w:left w:val="thickThinSmallGap" w:sz="12" w:space="4" w:color="auto"/>
-          <w:bottom w:val="thinThickSmallGap" w:sz="12" w:space="1" w:color="auto"/>
-          <w:right w:val="thinThickSmallGap" w:sz="12" w:space="4" w:color="auto"/>
-        </w:pBdr>
+        <w:jc w:val="center"/>
+      </w:pPr>
+      <w:r>
+        <w:t>---oOo---</w:t>
+      </w:r>
+    </w:p>
+    <w:p/>
+    <w:p/>
+    <w:p/>
+    <w:p/>
+    <w:p/>
+    <w:p>
+      <w:pPr>
         <w:jc w:val="center"/>
         <w:rPr>
           <w:b/>
@@ -168,222 +100,87 @@
         <w:t>ĐỒ ÁN CHUYÊN NGÀNH</w:t>
       </w:r>
     </w:p>
-    <w:p>
-      <w:pPr>
-        <w:pBdr>
-          <w:top w:val="thickThinSmallGap" w:sz="12" w:space="1" w:color="auto"/>
-          <w:left w:val="thickThinSmallGap" w:sz="12" w:space="4" w:color="auto"/>
-          <w:bottom w:val="thinThickSmallGap" w:sz="12" w:space="1" w:color="auto"/>
-          <w:right w:val="thinThickSmallGap" w:sz="12" w:space="4" w:color="auto"/>
-        </w:pBdr>
-      </w:pPr>
-    </w:p>
-    <w:p>
-      <w:pPr>
-        <w:pBdr>
-          <w:top w:val="thickThinSmallGap" w:sz="12" w:space="1" w:color="auto"/>
-          <w:left w:val="thickThinSmallGap" w:sz="12" w:space="4" w:color="auto"/>
-          <w:bottom w:val="thinThickSmallGap" w:sz="12" w:space="1" w:color="auto"/>
-          <w:right w:val="thinThickSmallGap" w:sz="12" w:space="4" w:color="auto"/>
-        </w:pBdr>
-      </w:pPr>
-    </w:p>
-    <w:p>
-      <w:pPr>
-        <w:pBdr>
-          <w:top w:val="thickThinSmallGap" w:sz="12" w:space="1" w:color="auto"/>
-          <w:left w:val="thickThinSmallGap" w:sz="12" w:space="4" w:color="auto"/>
-          <w:bottom w:val="thinThickSmallGap" w:sz="12" w:space="1" w:color="auto"/>
-          <w:right w:val="thinThickSmallGap" w:sz="12" w:space="4" w:color="auto"/>
-        </w:pBdr>
-      </w:pPr>
-    </w:p>
-    <w:p>
-      <w:pPr>
-        <w:pBdr>
-          <w:top w:val="thickThinSmallGap" w:sz="12" w:space="1" w:color="auto"/>
-          <w:left w:val="thickThinSmallGap" w:sz="12" w:space="4" w:color="auto"/>
-          <w:bottom w:val="thinThickSmallGap" w:sz="12" w:space="1" w:color="auto"/>
-          <w:right w:val="thinThickSmallGap" w:sz="12" w:space="4" w:color="auto"/>
-        </w:pBdr>
-      </w:pPr>
-    </w:p>
-    <w:p>
-      <w:pPr>
-        <w:pBdr>
-          <w:top w:val="thickThinSmallGap" w:sz="12" w:space="1" w:color="auto"/>
-          <w:left w:val="thickThinSmallGap" w:sz="12" w:space="4" w:color="auto"/>
-          <w:bottom w:val="thinThickSmallGap" w:sz="12" w:space="1" w:color="auto"/>
-          <w:right w:val="thinThickSmallGap" w:sz="12" w:space="4" w:color="auto"/>
-        </w:pBdr>
-      </w:pPr>
-    </w:p>
-    <w:p>
-      <w:pPr>
-        <w:pBdr>
-          <w:top w:val="thickThinSmallGap" w:sz="12" w:space="1" w:color="auto"/>
-          <w:left w:val="thickThinSmallGap" w:sz="12" w:space="4" w:color="auto"/>
-          <w:bottom w:val="thinThickSmallGap" w:sz="12" w:space="1" w:color="auto"/>
-          <w:right w:val="thinThickSmallGap" w:sz="12" w:space="4" w:color="auto"/>
-        </w:pBdr>
-      </w:pPr>
-    </w:p>
-    <w:p>
-      <w:pPr>
-        <w:pBdr>
-          <w:top w:val="thickThinSmallGap" w:sz="12" w:space="1" w:color="auto"/>
-          <w:left w:val="thickThinSmallGap" w:sz="12" w:space="4" w:color="auto"/>
-          <w:bottom w:val="thinThickSmallGap" w:sz="12" w:space="1" w:color="auto"/>
-          <w:right w:val="thinThickSmallGap" w:sz="12" w:space="4" w:color="auto"/>
-        </w:pBdr>
-      </w:pPr>
-    </w:p>
-    <w:p>
-      <w:pPr>
-        <w:pBdr>
-          <w:top w:val="thickThinSmallGap" w:sz="12" w:space="1" w:color="auto"/>
-          <w:left w:val="thickThinSmallGap" w:sz="12" w:space="4" w:color="auto"/>
-          <w:bottom w:val="thinThickSmallGap" w:sz="12" w:space="1" w:color="auto"/>
-          <w:right w:val="thinThickSmallGap" w:sz="12" w:space="4" w:color="auto"/>
-        </w:pBdr>
-      </w:pPr>
-    </w:p>
-    <w:p>
-      <w:pPr>
-        <w:pBdr>
-          <w:top w:val="thickThinSmallGap" w:sz="12" w:space="1" w:color="auto"/>
-          <w:left w:val="thickThinSmallGap" w:sz="12" w:space="4" w:color="auto"/>
-          <w:bottom w:val="thinThickSmallGap" w:sz="12" w:space="1" w:color="auto"/>
-          <w:right w:val="thinThickSmallGap" w:sz="12" w:space="4" w:color="auto"/>
-        </w:pBdr>
-      </w:pPr>
-    </w:p>
-    <w:p>
-      <w:pPr>
-        <w:pBdr>
-          <w:top w:val="thickThinSmallGap" w:sz="12" w:space="1" w:color="auto"/>
-          <w:left w:val="thickThinSmallGap" w:sz="12" w:space="4" w:color="auto"/>
-          <w:bottom w:val="thinThickSmallGap" w:sz="12" w:space="1" w:color="auto"/>
-          <w:right w:val="thinThickSmallGap" w:sz="12" w:space="4" w:color="auto"/>
-        </w:pBdr>
-      </w:pPr>
-    </w:p>
-    <w:p>
-      <w:pPr>
-        <w:pBdr>
-          <w:top w:val="thickThinSmallGap" w:sz="12" w:space="1" w:color="auto"/>
-          <w:left w:val="thickThinSmallGap" w:sz="12" w:space="4" w:color="auto"/>
-          <w:bottom w:val="thinThickSmallGap" w:sz="12" w:space="1" w:color="auto"/>
-          <w:right w:val="thinThickSmallGap" w:sz="12" w:space="4" w:color="auto"/>
-        </w:pBdr>
-        <w:spacing w:after="240" w:line="360" w:lineRule="auto"/>
+    <w:p/>
+    <w:p/>
+    <w:p/>
+    <w:p/>
+    <w:p/>
+    <w:p/>
+    <w:p/>
+    <w:p/>
+    <w:p/>
+    <w:p>
+      <w:pPr>
         <w:rPr>
           <w:i/>
+          <w:iCs/>
+          <w:sz w:val="28"/>
+          <w:szCs w:val="28"/>
+          <w:u w:val="single"/>
         </w:rPr>
       </w:pPr>
       <w:r>
         <w:rPr>
           <w:i/>
-          <w:sz w:val="26"/>
+          <w:iCs/>
+          <w:sz w:val="28"/>
+          <w:szCs w:val="28"/>
+          <w:u w:val="single"/>
         </w:rPr>
-        <w:tab/>
-      </w:r>
-      <w:r>
+        <w:t xml:space="preserve">Tên đề tài: </w:t>
+      </w:r>
+    </w:p>
+    <w:p>
+      <w:pPr>
         <w:rPr>
           <w:i/>
-          <w:sz w:val="26"/>
+          <w:iCs/>
+          <w:sz w:val="28"/>
+          <w:szCs w:val="28"/>
+          <w:u w:val="single"/>
         </w:rPr>
-        <w:t>Tên đề tài:</w:t>
-      </w:r>
-      <w:r>
+      </w:pPr>
+    </w:p>
+    <w:p>
+      <w:pPr>
+        <w:jc w:val="center"/>
         <w:rPr>
-          <w:i/>
-        </w:rPr>
-        <w:t xml:space="preserve"> </w:t>
-      </w:r>
-    </w:p>
-    <w:p>
-      <w:pPr>
-        <w:pStyle w:val="Tendetai"/>
-        <w:pBdr>
-          <w:top w:val="thickThinSmallGap" w:sz="12" w:space="1" w:color="auto"/>
-          <w:left w:val="thickThinSmallGap" w:sz="12" w:space="4" w:color="auto"/>
-          <w:bottom w:val="thinThickSmallGap" w:sz="12" w:space="1" w:color="auto"/>
-          <w:right w:val="thinThickSmallGap" w:sz="12" w:space="4" w:color="auto"/>
-        </w:pBdr>
-        <w:rPr>
+          <w:b/>
+          <w:bCs/>
           <w:sz w:val="44"/>
           <w:szCs w:val="44"/>
         </w:rPr>
       </w:pPr>
       <w:r>
         <w:rPr>
+          <w:b/>
+          <w:bCs/>
           <w:sz w:val="44"/>
           <w:szCs w:val="44"/>
         </w:rPr>
         <w:t>XÂY DỰNG WEBSITE QUẢN LÝ CHUNG CƯ VÀ TƯ VẤN DỊCH VỤ TIỆN ÍCH</w:t>
       </w:r>
     </w:p>
-    <w:p>
-      <w:pPr>
-        <w:pBdr>
-          <w:top w:val="thickThinSmallGap" w:sz="12" w:space="1" w:color="auto"/>
-          <w:left w:val="thickThinSmallGap" w:sz="12" w:space="4" w:color="auto"/>
-          <w:bottom w:val="thinThickSmallGap" w:sz="12" w:space="1" w:color="auto"/>
-          <w:right w:val="thinThickSmallGap" w:sz="12" w:space="4" w:color="auto"/>
-        </w:pBdr>
-      </w:pPr>
-    </w:p>
-    <w:p>
-      <w:pPr>
-        <w:pBdr>
-          <w:top w:val="thickThinSmallGap" w:sz="12" w:space="1" w:color="auto"/>
-          <w:left w:val="thickThinSmallGap" w:sz="12" w:space="4" w:color="auto"/>
-          <w:bottom w:val="thinThickSmallGap" w:sz="12" w:space="1" w:color="auto"/>
-          <w:right w:val="thinThickSmallGap" w:sz="12" w:space="4" w:color="auto"/>
-        </w:pBdr>
-      </w:pPr>
-    </w:p>
-    <w:p>
-      <w:pPr>
-        <w:pBdr>
-          <w:top w:val="thickThinSmallGap" w:sz="12" w:space="1" w:color="auto"/>
-          <w:left w:val="thickThinSmallGap" w:sz="12" w:space="4" w:color="auto"/>
-          <w:bottom w:val="thinThickSmallGap" w:sz="12" w:space="1" w:color="auto"/>
-          <w:right w:val="thinThickSmallGap" w:sz="12" w:space="4" w:color="auto"/>
-        </w:pBdr>
-      </w:pPr>
-    </w:p>
-    <w:p>
-      <w:pPr>
-        <w:pBdr>
-          <w:top w:val="thickThinSmallGap" w:sz="12" w:space="1" w:color="auto"/>
-          <w:left w:val="thickThinSmallGap" w:sz="12" w:space="4" w:color="auto"/>
-          <w:bottom w:val="thinThickSmallGap" w:sz="12" w:space="1" w:color="auto"/>
-          <w:right w:val="thinThickSmallGap" w:sz="12" w:space="4" w:color="auto"/>
-        </w:pBdr>
-      </w:pPr>
-    </w:p>
-    <w:p>
-      <w:pPr>
-        <w:pBdr>
-          <w:top w:val="thickThinSmallGap" w:sz="12" w:space="1" w:color="auto"/>
-          <w:left w:val="thickThinSmallGap" w:sz="12" w:space="4" w:color="auto"/>
-          <w:bottom w:val="thinThickSmallGap" w:sz="12" w:space="1" w:color="auto"/>
-          <w:right w:val="thinThickSmallGap" w:sz="12" w:space="4" w:color="auto"/>
-        </w:pBdr>
-      </w:pPr>
-    </w:p>
-    <w:p>
-      <w:pPr>
-        <w:pBdr>
-          <w:top w:val="thickThinSmallGap" w:sz="12" w:space="1" w:color="auto"/>
-          <w:left w:val="thickThinSmallGap" w:sz="12" w:space="4" w:color="auto"/>
-          <w:bottom w:val="thinThickSmallGap" w:sz="12" w:space="1" w:color="auto"/>
-          <w:right w:val="thinThickSmallGap" w:sz="12" w:space="4" w:color="auto"/>
-        </w:pBdr>
+    <w:p/>
+    <w:p/>
+    <w:p/>
+    <w:p/>
+    <w:p/>
+    <w:p/>
+    <w:p/>
+    <w:p/>
+    <w:p>
+      <w:pPr>
         <w:jc w:val="center"/>
+      </w:pPr>
+    </w:p>
+    <w:p>
+      <w:pPr>
+        <w:ind w:left="1843"/>
+        <w:jc w:val="both"/>
         <w:rPr>
+          <w:b/>
+          <w:bCs/>
           <w:sz w:val="26"/>
           <w:szCs w:val="26"/>
         </w:rPr>
@@ -407,13 +204,8 @@
     </w:p>
     <w:p>
       <w:pPr>
-        <w:pBdr>
-          <w:top w:val="thickThinSmallGap" w:sz="12" w:space="1" w:color="auto"/>
-          <w:left w:val="thickThinSmallGap" w:sz="12" w:space="4" w:color="auto"/>
-          <w:bottom w:val="thinThickSmallGap" w:sz="12" w:space="1" w:color="auto"/>
-          <w:right w:val="thinThickSmallGap" w:sz="12" w:space="4" w:color="auto"/>
-        </w:pBdr>
-        <w:jc w:val="center"/>
+        <w:ind w:left="1843"/>
+        <w:jc w:val="both"/>
         <w:rPr>
           <w:sz w:val="26"/>
           <w:szCs w:val="26"/>
@@ -424,14 +216,7 @@
           <w:sz w:val="26"/>
           <w:szCs w:val="26"/>
         </w:rPr>
-        <w:t>Sinh viên thực hiện:</w:t>
-      </w:r>
-      <w:r>
-        <w:rPr>
-          <w:sz w:val="26"/>
-          <w:szCs w:val="26"/>
-        </w:rPr>
-        <w:t xml:space="preserve"> </w:t>
+        <w:t xml:space="preserve">Sinh viên thực hiện: </w:t>
       </w:r>
       <w:r>
         <w:rPr>
@@ -443,223 +228,155 @@
         <w:t>DƯƠNG HOÀI PHONG</w:t>
       </w:r>
     </w:p>
-    <w:p>
-      <w:pPr>
-        <w:pBdr>
-          <w:top w:val="thickThinSmallGap" w:sz="12" w:space="1" w:color="auto"/>
-          <w:left w:val="thickThinSmallGap" w:sz="12" w:space="4" w:color="auto"/>
-          <w:bottom w:val="thinThickSmallGap" w:sz="12" w:space="1" w:color="auto"/>
-          <w:right w:val="thinThickSmallGap" w:sz="12" w:space="4" w:color="auto"/>
-        </w:pBdr>
+    <w:p/>
+    <w:p/>
+    <w:p/>
+    <w:p/>
+    <w:p/>
+    <w:p/>
+    <w:p/>
+    <w:p/>
+    <w:p/>
+    <w:p/>
+    <w:p/>
+    <w:p/>
+    <w:p/>
+    <w:p/>
+    <w:p>
+      <w:pPr>
+        <w:jc w:val="center"/>
+        <w:rPr>
+          <w:rFonts w:cs="Arial"/>
+          <w:b/>
+          <w:bCs/>
+          <w:kern w:val="28"/>
+          <w:sz w:val="26"/>
+          <w:szCs w:val="26"/>
+        </w:rPr>
+      </w:pPr>
+      <w:r>
         <w:rPr>
           <w:sz w:val="26"/>
           <w:szCs w:val="26"/>
         </w:rPr>
-      </w:pPr>
-    </w:p>
-    <w:p>
-      <w:pPr>
-        <w:pBdr>
-          <w:top w:val="thickThinSmallGap" w:sz="12" w:space="1" w:color="auto"/>
-          <w:left w:val="thickThinSmallGap" w:sz="12" w:space="4" w:color="auto"/>
-          <w:bottom w:val="thinThickSmallGap" w:sz="12" w:space="1" w:color="auto"/>
-          <w:right w:val="thinThickSmallGap" w:sz="12" w:space="4" w:color="auto"/>
-        </w:pBdr>
-      </w:pPr>
-    </w:p>
-    <w:p>
-      <w:pPr>
-        <w:pBdr>
-          <w:top w:val="thickThinSmallGap" w:sz="12" w:space="1" w:color="auto"/>
-          <w:left w:val="thickThinSmallGap" w:sz="12" w:space="4" w:color="auto"/>
-          <w:bottom w:val="thinThickSmallGap" w:sz="12" w:space="1" w:color="auto"/>
-          <w:right w:val="thinThickSmallGap" w:sz="12" w:space="4" w:color="auto"/>
-        </w:pBdr>
-      </w:pPr>
-    </w:p>
-    <w:p>
-      <w:pPr>
-        <w:pBdr>
-          <w:top w:val="thickThinSmallGap" w:sz="12" w:space="1" w:color="auto"/>
-          <w:left w:val="thickThinSmallGap" w:sz="12" w:space="4" w:color="auto"/>
-          <w:bottom w:val="thinThickSmallGap" w:sz="12" w:space="1" w:color="auto"/>
-          <w:right w:val="thinThickSmallGap" w:sz="12" w:space="4" w:color="auto"/>
-        </w:pBdr>
-      </w:pPr>
-    </w:p>
-    <w:p>
-      <w:pPr>
-        <w:pBdr>
-          <w:top w:val="thickThinSmallGap" w:sz="12" w:space="1" w:color="auto"/>
-          <w:left w:val="thickThinSmallGap" w:sz="12" w:space="4" w:color="auto"/>
-          <w:bottom w:val="thinThickSmallGap" w:sz="12" w:space="1" w:color="auto"/>
-          <w:right w:val="thinThickSmallGap" w:sz="12" w:space="4" w:color="auto"/>
-        </w:pBdr>
-      </w:pPr>
-    </w:p>
-    <w:p>
-      <w:pPr>
-        <w:pBdr>
-          <w:top w:val="thickThinSmallGap" w:sz="12" w:space="1" w:color="auto"/>
-          <w:left w:val="thickThinSmallGap" w:sz="12" w:space="4" w:color="auto"/>
-          <w:bottom w:val="thinThickSmallGap" w:sz="12" w:space="1" w:color="auto"/>
-          <w:right w:val="thinThickSmallGap" w:sz="12" w:space="4" w:color="auto"/>
-        </w:pBdr>
-      </w:pPr>
-    </w:p>
-    <w:p>
-      <w:pPr>
-        <w:pBdr>
-          <w:top w:val="thickThinSmallGap" w:sz="12" w:space="1" w:color="auto"/>
-          <w:left w:val="thickThinSmallGap" w:sz="12" w:space="4" w:color="auto"/>
-          <w:bottom w:val="thinThickSmallGap" w:sz="12" w:space="1" w:color="auto"/>
-          <w:right w:val="thinThickSmallGap" w:sz="12" w:space="4" w:color="auto"/>
-        </w:pBdr>
-      </w:pPr>
-    </w:p>
-    <w:p>
-      <w:pPr>
-        <w:pBdr>
-          <w:top w:val="thickThinSmallGap" w:sz="12" w:space="1" w:color="auto"/>
-          <w:left w:val="thickThinSmallGap" w:sz="12" w:space="4" w:color="auto"/>
-          <w:bottom w:val="thinThickSmallGap" w:sz="12" w:space="1" w:color="auto"/>
-          <w:right w:val="thinThickSmallGap" w:sz="12" w:space="4" w:color="auto"/>
-        </w:pBdr>
-      </w:pPr>
-    </w:p>
-    <w:p>
-      <w:pPr>
-        <w:pBdr>
-          <w:top w:val="thickThinSmallGap" w:sz="12" w:space="1" w:color="auto"/>
-          <w:left w:val="thickThinSmallGap" w:sz="12" w:space="4" w:color="auto"/>
-          <w:bottom w:val="thinThickSmallGap" w:sz="12" w:space="1" w:color="auto"/>
-          <w:right w:val="thinThickSmallGap" w:sz="12" w:space="4" w:color="auto"/>
-        </w:pBdr>
-      </w:pPr>
-    </w:p>
-    <w:p>
-      <w:pPr>
-        <w:pBdr>
-          <w:top w:val="thickThinSmallGap" w:sz="12" w:space="1" w:color="auto"/>
-          <w:left w:val="thickThinSmallGap" w:sz="12" w:space="4" w:color="auto"/>
-          <w:bottom w:val="thinThickSmallGap" w:sz="12" w:space="1" w:color="auto"/>
-          <w:right w:val="thinThickSmallGap" w:sz="12" w:space="4" w:color="auto"/>
-        </w:pBdr>
-      </w:pPr>
-    </w:p>
-    <w:p>
-      <w:pPr>
-        <w:pBdr>
-          <w:top w:val="thickThinSmallGap" w:sz="12" w:space="1" w:color="auto"/>
-          <w:left w:val="thickThinSmallGap" w:sz="12" w:space="4" w:color="auto"/>
-          <w:bottom w:val="thinThickSmallGap" w:sz="12" w:space="1" w:color="auto"/>
-          <w:right w:val="thinThickSmallGap" w:sz="12" w:space="4" w:color="auto"/>
-        </w:pBdr>
-      </w:pPr>
-    </w:p>
-    <w:p>
-      <w:pPr>
-        <w:pBdr>
-          <w:top w:val="thickThinSmallGap" w:sz="12" w:space="1" w:color="auto"/>
-          <w:left w:val="thickThinSmallGap" w:sz="12" w:space="4" w:color="auto"/>
-          <w:bottom w:val="thinThickSmallGap" w:sz="12" w:space="1" w:color="auto"/>
-          <w:right w:val="thinThickSmallGap" w:sz="12" w:space="4" w:color="auto"/>
-        </w:pBdr>
-      </w:pPr>
-    </w:p>
-    <w:p>
-      <w:pPr>
-        <w:pBdr>
-          <w:top w:val="thickThinSmallGap" w:sz="12" w:space="1" w:color="auto"/>
-          <w:left w:val="thickThinSmallGap" w:sz="12" w:space="4" w:color="auto"/>
-          <w:bottom w:val="thinThickSmallGap" w:sz="12" w:space="1" w:color="auto"/>
-          <w:right w:val="thinThickSmallGap" w:sz="12" w:space="4" w:color="auto"/>
-        </w:pBdr>
-      </w:pPr>
-    </w:p>
-    <w:p>
-      <w:pPr>
-        <w:pBdr>
-          <w:top w:val="thickThinSmallGap" w:sz="12" w:space="1" w:color="auto"/>
-          <w:left w:val="thickThinSmallGap" w:sz="12" w:space="4" w:color="auto"/>
-          <w:bottom w:val="thinThickSmallGap" w:sz="12" w:space="1" w:color="auto"/>
-          <w:right w:val="thinThickSmallGap" w:sz="12" w:space="4" w:color="auto"/>
-        </w:pBdr>
-        <w:jc w:val="center"/>
+        <w:t>TP</w:t>
+      </w:r>
+      <w:r>
         <w:rPr>
-          <w:bCs/>
-          <w:sz w:val="28"/>
-          <w:szCs w:val="28"/>
+          <w:sz w:val="26"/>
+          <w:szCs w:val="26"/>
         </w:rPr>
-        <w:sectPr>
-          <w:headerReference w:type="default" r:id="rId8"/>
-          <w:footerReference w:type="even" r:id="rId9"/>
-          <w:footerReference w:type="default" r:id="rId10"/>
-          <w:pgSz w:w="11907" w:h="16840" w:code="9"/>
-          <w:pgMar w:top="1134" w:right="1134" w:bottom="1134" w:left="1701" w:header="709" w:footer="709" w:gutter="0"/>
-          <w:pgBorders w:offsetFrom="page">
-            <w:top w:val="thickThinSmallGap" w:sz="18" w:space="24" w:color="0070C0"/>
-            <w:left w:val="thickThinSmallGap" w:sz="18" w:space="24" w:color="0070C0"/>
-            <w:bottom w:val="thinThickSmallGap" w:sz="18" w:space="24" w:color="0070C0"/>
-            <w:right w:val="thinThickSmallGap" w:sz="18" w:space="24" w:color="0070C0"/>
-          </w:pgBorders>
-          <w:cols w:space="708"/>
-          <w:titlePg/>
-          <w:docGrid w:linePitch="360"/>
-        </w:sectPr>
-      </w:pPr>
+        <w:t>. Hồ Chí Minh</w:t>
+      </w:r>
       <w:r>
         <w:rPr>
-          <w:bCs/>
-          <w:sz w:val="28"/>
-          <w:szCs w:val="28"/>
+          <w:sz w:val="26"/>
+          <w:szCs w:val="26"/>
         </w:rPr>
-        <w:t>TPHCM – N</w:t>
-      </w:r>
-      <w:r>
-        <w:rPr>
-          <w:bCs/>
-          <w:sz w:val="28"/>
-          <w:szCs w:val="28"/>
-        </w:rPr>
-        <w:t>ăm 20</w:t>
-      </w:r>
-      <w:r>
-        <w:rPr>
-          <w:bCs/>
-          <w:sz w:val="28"/>
-          <w:szCs w:val="28"/>
-        </w:rPr>
-        <w:t>2</w:t>
-      </w:r>
-      <w:r>
-        <w:rPr>
-          <w:bCs/>
-          <w:sz w:val="28"/>
-          <w:szCs w:val="28"/>
-        </w:rPr>
-        <w:t>5</w:t>
+        <w:t xml:space="preserve"> – Năm 2025</w:t>
       </w:r>
     </w:p>
     <w:p>
       <w:pPr>
         <w:pStyle w:val="Title"/>
       </w:pPr>
-      <w:bookmarkStart w:id="0" w:name="_Toc214131796"/>
-      <w:bookmarkStart w:id="1" w:name="_Toc214208735"/>
+      <w:bookmarkStart w:id="1" w:name="_Toc214211382"/>
       <w:r>
         <w:lastRenderedPageBreak/>
         <w:t>LỜI CẢM ƠN</w:t>
       </w:r>
-      <w:r>
+      <w:bookmarkEnd w:id="1"/>
+    </w:p>
+    <w:p/>
+    <w:p/>
+    <w:p/>
+    <w:p/>
+    <w:p/>
+    <w:p/>
+    <w:p/>
+    <w:p/>
+    <w:p/>
+    <w:p/>
+    <w:p/>
+    <w:p/>
+    <w:p/>
+    <w:p/>
+    <w:p/>
+    <w:p/>
+    <w:p/>
+    <w:p/>
+    <w:p/>
+    <w:p/>
+    <w:p/>
+    <w:p/>
+    <w:p/>
+    <w:p/>
+    <w:p/>
+    <w:p/>
+    <w:p/>
+    <w:p/>
+    <w:p/>
+    <w:p/>
+    <w:p/>
+    <w:p/>
+    <w:p/>
+    <w:p/>
+    <w:p/>
+    <w:p/>
+    <w:p/>
+    <w:p/>
+    <w:p/>
+    <w:p/>
+    <w:p/>
+    <w:p/>
+    <w:p/>
+    <w:p/>
+    <w:p/>
+    <w:p/>
+    <w:p/>
+    <w:p>
+      <w:pPr>
+        <w:tabs>
+          <w:tab w:val="left" w:pos="2720"/>
+        </w:tabs>
+        <w:rPr>
+          <w:rFonts w:cs="Arial"/>
+          <w:b/>
+          <w:bCs/>
+          <w:kern w:val="28"/>
+          <w:sz w:val="36"/>
+          <w:szCs w:val="32"/>
+        </w:rPr>
+      </w:pPr>
+      <w:r>
+        <w:rPr>
+          <w:rFonts w:cs="Arial"/>
+          <w:b/>
+          <w:bCs/>
+          <w:kern w:val="28"/>
+          <w:sz w:val="36"/>
+          <w:szCs w:val="32"/>
+        </w:rPr>
+        <w:tab/>
+      </w:r>
+    </w:p>
+    <w:p/>
+    <w:p/>
+    <w:p>
+      <w:pPr>
+        <w:pStyle w:val="Title"/>
+      </w:pPr>
+      <w:r>
+        <w:lastRenderedPageBreak/>
         <w:br w:type="page"/>
       </w:r>
+      <w:bookmarkStart w:id="2" w:name="_Toc214211383"/>
       <w:r>
         <w:lastRenderedPageBreak/>
         <w:t>Mục lục</w:t>
       </w:r>
       <w:bookmarkEnd w:id="0"/>
-      <w:bookmarkEnd w:id="1"/>
+      <w:bookmarkEnd w:id="2"/>
     </w:p>
     <w:p>
       <w:pPr>
@@ -669,6 +386,7 @@
     <w:sdt>
       <w:sdtPr>
         <w:rPr>
+          <w:bCs w:val="0"/>
           <w:sz w:val="24"/>
           <w:szCs w:val="24"/>
         </w:rPr>
@@ -721,13 +439,13 @@
             </w:rPr>
             <w:fldChar w:fldCharType="separate"/>
           </w:r>
-          <w:hyperlink w:anchor="_Toc214208735" w:history="1">
+          <w:hyperlink w:anchor="_Toc214211382" w:history="1">
             <w:r>
               <w:rPr>
                 <w:rStyle w:val="Hyperlink"/>
                 <w:noProof/>
               </w:rPr>
-              <w:t>LỜI CẢM ƠNMục lục</w:t>
+              <w:t>LỜI CẢM ƠN</w:t>
             </w:r>
             <w:r>
               <w:rPr>
@@ -748,7 +466,7 @@
                 <w:noProof/>
                 <w:webHidden/>
               </w:rPr>
-              <w:instrText xml:space="preserve"> PAGEREF _Toc214208735 \h </w:instrText>
+              <w:instrText xml:space="preserve"> PAGEREF _Toc214211382 \h </w:instrText>
             </w:r>
             <w:r>
               <w:rPr>
@@ -792,13 +510,13 @@
               <w14:ligatures w14:val="standardContextual"/>
             </w:rPr>
           </w:pPr>
-          <w:hyperlink w:anchor="_Toc214208736" w:history="1">
+          <w:hyperlink w:anchor="_Toc214211383" w:history="1">
             <w:r>
               <w:rPr>
                 <w:rStyle w:val="Hyperlink"/>
                 <w:noProof/>
               </w:rPr>
-              <w:t>Chương 1. Giới thiệu về đề tài</w:t>
+              <w:t>Mục lục</w:t>
             </w:r>
             <w:r>
               <w:rPr>
@@ -819,7 +537,7 @@
                 <w:noProof/>
                 <w:webHidden/>
               </w:rPr>
-              <w:instrText xml:space="preserve"> PAGEREF _Toc214208736 \h </w:instrText>
+              <w:instrText xml:space="preserve"> PAGEREF _Toc214211383 \h </w:instrText>
             </w:r>
             <w:r>
               <w:rPr>
@@ -839,223 +557,7 @@
                 <w:noProof/>
                 <w:webHidden/>
               </w:rPr>
-              <w:t>4</w:t>
-            </w:r>
-            <w:r>
-              <w:rPr>
-                <w:noProof/>
-                <w:webHidden/>
-              </w:rPr>
-              <w:fldChar w:fldCharType="end"/>
-            </w:r>
-          </w:hyperlink>
-        </w:p>
-        <w:p>
-          <w:pPr>
-            <w:pStyle w:val="TOC2"/>
-            <w:rPr>
-              <w:rFonts w:asciiTheme="minorHAnsi" w:eastAsiaTheme="minorEastAsia" w:hAnsiTheme="minorHAnsi" w:cstheme="minorBidi"/>
-              <w:i w:val="0"/>
-              <w:noProof/>
-              <w:kern w:val="2"/>
-              <w:szCs w:val="24"/>
-              <w14:ligatures w14:val="standardContextual"/>
-            </w:rPr>
-          </w:pPr>
-          <w:hyperlink w:anchor="_Toc214208737" w:history="1">
-            <w:r>
-              <w:rPr>
-                <w:rStyle w:val="Hyperlink"/>
-                <w:noProof/>
-              </w:rPr>
-              <w:t>1.1 Tổng quan về đề tài</w:t>
-            </w:r>
-            <w:r>
-              <w:rPr>
-                <w:noProof/>
-                <w:webHidden/>
-              </w:rPr>
-              <w:tab/>
-            </w:r>
-            <w:r>
-              <w:rPr>
-                <w:noProof/>
-                <w:webHidden/>
-              </w:rPr>
-              <w:fldChar w:fldCharType="begin"/>
-            </w:r>
-            <w:r>
-              <w:rPr>
-                <w:noProof/>
-                <w:webHidden/>
-              </w:rPr>
-              <w:instrText xml:space="preserve"> PAGEREF _Toc214208737 \h </w:instrText>
-            </w:r>
-            <w:r>
-              <w:rPr>
-                <w:noProof/>
-                <w:webHidden/>
-              </w:rPr>
-            </w:r>
-            <w:r>
-              <w:rPr>
-                <w:noProof/>
-                <w:webHidden/>
-              </w:rPr>
-              <w:fldChar w:fldCharType="separate"/>
-            </w:r>
-            <w:r>
-              <w:rPr>
-                <w:noProof/>
-                <w:webHidden/>
-              </w:rPr>
-              <w:t>4</w:t>
-            </w:r>
-            <w:r>
-              <w:rPr>
-                <w:noProof/>
-                <w:webHidden/>
-              </w:rPr>
-              <w:fldChar w:fldCharType="end"/>
-            </w:r>
-          </w:hyperlink>
-        </w:p>
-        <w:p>
-          <w:pPr>
-            <w:pStyle w:val="TOC3"/>
-            <w:tabs>
-              <w:tab w:val="right" w:leader="dot" w:pos="9061"/>
-            </w:tabs>
-            <w:rPr>
-              <w:rFonts w:asciiTheme="minorHAnsi" w:eastAsiaTheme="minorEastAsia" w:hAnsiTheme="minorHAnsi" w:cstheme="minorBidi"/>
-              <w:iCs w:val="0"/>
-              <w:noProof/>
-              <w:kern w:val="2"/>
-              <w:szCs w:val="24"/>
-              <w14:ligatures w14:val="standardContextual"/>
-            </w:rPr>
-          </w:pPr>
-          <w:hyperlink w:anchor="_Toc214208738" w:history="1">
-            <w:r>
-              <w:rPr>
-                <w:rStyle w:val="Hyperlink"/>
-                <w:noProof/>
-              </w:rPr>
-              <w:t>1.1.1 Giới thiệu đề tài</w:t>
-            </w:r>
-            <w:r>
-              <w:rPr>
-                <w:noProof/>
-                <w:webHidden/>
-              </w:rPr>
-              <w:tab/>
-            </w:r>
-            <w:r>
-              <w:rPr>
-                <w:noProof/>
-                <w:webHidden/>
-              </w:rPr>
-              <w:fldChar w:fldCharType="begin"/>
-            </w:r>
-            <w:r>
-              <w:rPr>
-                <w:noProof/>
-                <w:webHidden/>
-              </w:rPr>
-              <w:instrText xml:space="preserve"> PAGEREF _Toc214208738 \h </w:instrText>
-            </w:r>
-            <w:r>
-              <w:rPr>
-                <w:noProof/>
-                <w:webHidden/>
-              </w:rPr>
-            </w:r>
-            <w:r>
-              <w:rPr>
-                <w:noProof/>
-                <w:webHidden/>
-              </w:rPr>
-              <w:fldChar w:fldCharType="separate"/>
-            </w:r>
-            <w:r>
-              <w:rPr>
-                <w:noProof/>
-                <w:webHidden/>
-              </w:rPr>
-              <w:t>4</w:t>
-            </w:r>
-            <w:r>
-              <w:rPr>
-                <w:noProof/>
-                <w:webHidden/>
-              </w:rPr>
-              <w:fldChar w:fldCharType="end"/>
-            </w:r>
-          </w:hyperlink>
-        </w:p>
-        <w:p>
-          <w:pPr>
-            <w:pStyle w:val="TOC3"/>
-            <w:tabs>
-              <w:tab w:val="right" w:leader="dot" w:pos="9061"/>
-            </w:tabs>
-            <w:rPr>
-              <w:rFonts w:asciiTheme="minorHAnsi" w:eastAsiaTheme="minorEastAsia" w:hAnsiTheme="minorHAnsi" w:cstheme="minorBidi"/>
-              <w:iCs w:val="0"/>
-              <w:noProof/>
-              <w:kern w:val="2"/>
-              <w:szCs w:val="24"/>
-              <w14:ligatures w14:val="standardContextual"/>
-            </w:rPr>
-          </w:pPr>
-          <w:hyperlink w:anchor="_Toc214208739" w:history="1">
-            <w:r>
-              <w:rPr>
-                <w:rStyle w:val="Hyperlink"/>
-                <w:noProof/>
-              </w:rPr>
-              <w:t>1.1.2 Chi tiết đề tài</w:t>
-            </w:r>
-            <w:r>
-              <w:rPr>
-                <w:noProof/>
-                <w:webHidden/>
-              </w:rPr>
-              <w:tab/>
-            </w:r>
-            <w:r>
-              <w:rPr>
-                <w:noProof/>
-                <w:webHidden/>
-              </w:rPr>
-              <w:fldChar w:fldCharType="begin"/>
-            </w:r>
-            <w:r>
-              <w:rPr>
-                <w:noProof/>
-                <w:webHidden/>
-              </w:rPr>
-              <w:instrText xml:space="preserve"> PAGEREF _Toc214208739 \h </w:instrText>
-            </w:r>
-            <w:r>
-              <w:rPr>
-                <w:noProof/>
-                <w:webHidden/>
-              </w:rPr>
-            </w:r>
-            <w:r>
-              <w:rPr>
-                <w:noProof/>
-                <w:webHidden/>
-              </w:rPr>
-              <w:fldChar w:fldCharType="separate"/>
-            </w:r>
-            <w:r>
-              <w:rPr>
-                <w:noProof/>
-                <w:webHidden/>
-              </w:rPr>
-              <w:t>4</w:t>
+              <w:t>5</w:t>
             </w:r>
             <w:r>
               <w:rPr>
@@ -1079,13 +581,13 @@
               <w14:ligatures w14:val="standardContextual"/>
             </w:rPr>
           </w:pPr>
-          <w:hyperlink w:anchor="_Toc214208740" w:history="1">
+          <w:hyperlink w:anchor="_Toc214211384" w:history="1">
             <w:r>
               <w:rPr>
                 <w:rStyle w:val="Hyperlink"/>
                 <w:noProof/>
               </w:rPr>
-              <w:t>Chương 2. Sơ đồ UML</w:t>
+              <w:t>Chương 1. Giới thiệu về đề tài</w:t>
             </w:r>
             <w:r>
               <w:rPr>
@@ -1106,7 +608,7 @@
                 <w:noProof/>
                 <w:webHidden/>
               </w:rPr>
-              <w:instrText xml:space="preserve"> PAGEREF _Toc214208740 \h </w:instrText>
+              <w:instrText xml:space="preserve"> PAGEREF _Toc214211384 \h </w:instrText>
             </w:r>
             <w:r>
               <w:rPr>
@@ -1149,13 +651,13 @@
               <w14:ligatures w14:val="standardContextual"/>
             </w:rPr>
           </w:pPr>
-          <w:hyperlink w:anchor="_Toc214208741" w:history="1">
+          <w:hyperlink w:anchor="_Toc214211385" w:history="1">
             <w:r>
               <w:rPr>
                 <w:rStyle w:val="Hyperlink"/>
                 <w:noProof/>
               </w:rPr>
-              <w:t>2.1 Sơ đồ D0, D1, D2</w:t>
+              <w:t>1.1 Tổng quan về đề tài</w:t>
             </w:r>
             <w:r>
               <w:rPr>
@@ -1176,7 +678,7 @@
                 <w:noProof/>
                 <w:webHidden/>
               </w:rPr>
-              <w:instrText xml:space="preserve"> PAGEREF _Toc214208741 \h </w:instrText>
+              <w:instrText xml:space="preserve"> PAGEREF _Toc214211385 \h </w:instrText>
             </w:r>
             <w:r>
               <w:rPr>
@@ -1211,7 +713,7 @@
           <w:pPr>
             <w:pStyle w:val="TOC3"/>
             <w:tabs>
-              <w:tab w:val="right" w:leader="dot" w:pos="9061"/>
+              <w:tab w:val="right" w:leader="dot" w:pos="9062"/>
             </w:tabs>
             <w:rPr>
               <w:rFonts w:asciiTheme="minorHAnsi" w:eastAsiaTheme="minorEastAsia" w:hAnsiTheme="minorHAnsi" w:cstheme="minorBidi"/>
@@ -1222,13 +724,13 @@
               <w14:ligatures w14:val="standardContextual"/>
             </w:rPr>
           </w:pPr>
-          <w:hyperlink w:anchor="_Toc214208742" w:history="1">
+          <w:hyperlink w:anchor="_Toc214211386" w:history="1">
             <w:r>
               <w:rPr>
                 <w:rStyle w:val="Hyperlink"/>
                 <w:noProof/>
               </w:rPr>
-              <w:t>2.1.1 Sơ đồ D0</w:t>
+              <w:t>1.1.1 Giới thiệu đề tài</w:t>
             </w:r>
             <w:r>
               <w:rPr>
@@ -1249,7 +751,7 @@
                 <w:noProof/>
                 <w:webHidden/>
               </w:rPr>
-              <w:instrText xml:space="preserve"> PAGEREF _Toc214208742 \h </w:instrText>
+              <w:instrText xml:space="preserve"> PAGEREF _Toc214211386 \h </w:instrText>
             </w:r>
             <w:r>
               <w:rPr>
@@ -1284,7 +786,7 @@
           <w:pPr>
             <w:pStyle w:val="TOC3"/>
             <w:tabs>
-              <w:tab w:val="right" w:leader="dot" w:pos="9061"/>
+              <w:tab w:val="right" w:leader="dot" w:pos="9062"/>
             </w:tabs>
             <w:rPr>
               <w:rFonts w:asciiTheme="minorHAnsi" w:eastAsiaTheme="minorEastAsia" w:hAnsiTheme="minorHAnsi" w:cstheme="minorBidi"/>
@@ -1295,13 +797,13 @@
               <w14:ligatures w14:val="standardContextual"/>
             </w:rPr>
           </w:pPr>
-          <w:hyperlink w:anchor="_Toc214208743" w:history="1">
+          <w:hyperlink w:anchor="_Toc214211387" w:history="1">
             <w:r>
               <w:rPr>
                 <w:rStyle w:val="Hyperlink"/>
                 <w:noProof/>
               </w:rPr>
-              <w:t>2.1.2 Sơ đồ D1</w:t>
+              <w:t>1.1.2 Chi tiết đề tài</w:t>
             </w:r>
             <w:r>
               <w:rPr>
@@ -1322,7 +824,7 @@
                 <w:noProof/>
                 <w:webHidden/>
               </w:rPr>
-              <w:instrText xml:space="preserve"> PAGEREF _Toc214208743 \h </w:instrText>
+              <w:instrText xml:space="preserve"> PAGEREF _Toc214211387 \h </w:instrText>
             </w:r>
             <w:r>
               <w:rPr>
@@ -1342,7 +844,7 @@
                 <w:noProof/>
                 <w:webHidden/>
               </w:rPr>
-              <w:t>7</w:t>
+              <w:t>6</w:t>
             </w:r>
             <w:r>
               <w:rPr>
@@ -1355,26 +857,24 @@
         </w:p>
         <w:p>
           <w:pPr>
-            <w:pStyle w:val="TOC3"/>
-            <w:tabs>
-              <w:tab w:val="right" w:leader="dot" w:pos="9061"/>
-            </w:tabs>
+            <w:pStyle w:val="TOC1"/>
             <w:rPr>
               <w:rFonts w:asciiTheme="minorHAnsi" w:eastAsiaTheme="minorEastAsia" w:hAnsiTheme="minorHAnsi" w:cstheme="minorBidi"/>
-              <w:iCs w:val="0"/>
+              <w:bCs w:val="0"/>
               <w:noProof/>
               <w:kern w:val="2"/>
+              <w:sz w:val="24"/>
               <w:szCs w:val="24"/>
               <w14:ligatures w14:val="standardContextual"/>
             </w:rPr>
           </w:pPr>
-          <w:hyperlink w:anchor="_Toc214208744" w:history="1">
+          <w:hyperlink w:anchor="_Toc214211388" w:history="1">
             <w:r>
               <w:rPr>
                 <w:rStyle w:val="Hyperlink"/>
                 <w:noProof/>
               </w:rPr>
-              <w:t>2.1.3 Sơ đồ D2</w:t>
+              <w:t>Chương 2. Sơ đồ UML</w:t>
             </w:r>
             <w:r>
               <w:rPr>
@@ -1395,7 +895,7 @@
                 <w:noProof/>
                 <w:webHidden/>
               </w:rPr>
-              <w:instrText xml:space="preserve"> PAGEREF _Toc214208744 \h </w:instrText>
+              <w:instrText xml:space="preserve"> PAGEREF _Toc214211388 \h </w:instrText>
             </w:r>
             <w:r>
               <w:rPr>
@@ -1415,7 +915,7 @@
                 <w:noProof/>
                 <w:webHidden/>
               </w:rPr>
-              <w:t>11</w:t>
+              <w:t>8</w:t>
             </w:r>
             <w:r>
               <w:rPr>
@@ -1438,12 +938,301 @@
               <w14:ligatures w14:val="standardContextual"/>
             </w:rPr>
           </w:pPr>
-          <w:hyperlink w:anchor="_Toc214208745" w:history="1">
+          <w:hyperlink w:anchor="_Toc214211389" w:history="1">
             <w:r>
               <w:rPr>
                 <w:rStyle w:val="Hyperlink"/>
                 <w:noProof/>
               </w:rPr>
+              <w:t>2.1 Sơ đồ D0, D1, D2</w:t>
+            </w:r>
+            <w:r>
+              <w:rPr>
+                <w:noProof/>
+                <w:webHidden/>
+              </w:rPr>
+              <w:tab/>
+            </w:r>
+            <w:r>
+              <w:rPr>
+                <w:noProof/>
+                <w:webHidden/>
+              </w:rPr>
+              <w:fldChar w:fldCharType="begin"/>
+            </w:r>
+            <w:r>
+              <w:rPr>
+                <w:noProof/>
+                <w:webHidden/>
+              </w:rPr>
+              <w:instrText xml:space="preserve"> PAGEREF _Toc214211389 \h </w:instrText>
+            </w:r>
+            <w:r>
+              <w:rPr>
+                <w:noProof/>
+                <w:webHidden/>
+              </w:rPr>
+            </w:r>
+            <w:r>
+              <w:rPr>
+                <w:noProof/>
+                <w:webHidden/>
+              </w:rPr>
+              <w:fldChar w:fldCharType="separate"/>
+            </w:r>
+            <w:r>
+              <w:rPr>
+                <w:noProof/>
+                <w:webHidden/>
+              </w:rPr>
+              <w:t>8</w:t>
+            </w:r>
+            <w:r>
+              <w:rPr>
+                <w:noProof/>
+                <w:webHidden/>
+              </w:rPr>
+              <w:fldChar w:fldCharType="end"/>
+            </w:r>
+          </w:hyperlink>
+        </w:p>
+        <w:p>
+          <w:pPr>
+            <w:pStyle w:val="TOC3"/>
+            <w:tabs>
+              <w:tab w:val="right" w:leader="dot" w:pos="9062"/>
+            </w:tabs>
+            <w:rPr>
+              <w:rFonts w:asciiTheme="minorHAnsi" w:eastAsiaTheme="minorEastAsia" w:hAnsiTheme="minorHAnsi" w:cstheme="minorBidi"/>
+              <w:iCs w:val="0"/>
+              <w:noProof/>
+              <w:kern w:val="2"/>
+              <w:szCs w:val="24"/>
+              <w14:ligatures w14:val="standardContextual"/>
+            </w:rPr>
+          </w:pPr>
+          <w:hyperlink w:anchor="_Toc214211390" w:history="1">
+            <w:r>
+              <w:rPr>
+                <w:rStyle w:val="Hyperlink"/>
+                <w:noProof/>
+              </w:rPr>
+              <w:t>2.1.1 Sơ đồ D0</w:t>
+            </w:r>
+            <w:r>
+              <w:rPr>
+                <w:noProof/>
+                <w:webHidden/>
+              </w:rPr>
+              <w:tab/>
+            </w:r>
+            <w:r>
+              <w:rPr>
+                <w:noProof/>
+                <w:webHidden/>
+              </w:rPr>
+              <w:fldChar w:fldCharType="begin"/>
+            </w:r>
+            <w:r>
+              <w:rPr>
+                <w:noProof/>
+                <w:webHidden/>
+              </w:rPr>
+              <w:instrText xml:space="preserve"> PAGEREF _Toc214211390 \h </w:instrText>
+            </w:r>
+            <w:r>
+              <w:rPr>
+                <w:noProof/>
+                <w:webHidden/>
+              </w:rPr>
+            </w:r>
+            <w:r>
+              <w:rPr>
+                <w:noProof/>
+                <w:webHidden/>
+              </w:rPr>
+              <w:fldChar w:fldCharType="separate"/>
+            </w:r>
+            <w:r>
+              <w:rPr>
+                <w:noProof/>
+                <w:webHidden/>
+              </w:rPr>
+              <w:t>8</w:t>
+            </w:r>
+            <w:r>
+              <w:rPr>
+                <w:noProof/>
+                <w:webHidden/>
+              </w:rPr>
+              <w:fldChar w:fldCharType="end"/>
+            </w:r>
+          </w:hyperlink>
+        </w:p>
+        <w:p>
+          <w:pPr>
+            <w:pStyle w:val="TOC3"/>
+            <w:tabs>
+              <w:tab w:val="right" w:leader="dot" w:pos="9062"/>
+            </w:tabs>
+            <w:rPr>
+              <w:rFonts w:asciiTheme="minorHAnsi" w:eastAsiaTheme="minorEastAsia" w:hAnsiTheme="minorHAnsi" w:cstheme="minorBidi"/>
+              <w:iCs w:val="0"/>
+              <w:noProof/>
+              <w:kern w:val="2"/>
+              <w:szCs w:val="24"/>
+              <w14:ligatures w14:val="standardContextual"/>
+            </w:rPr>
+          </w:pPr>
+          <w:hyperlink w:anchor="_Toc214211391" w:history="1">
+            <w:r>
+              <w:rPr>
+                <w:rStyle w:val="Hyperlink"/>
+                <w:noProof/>
+              </w:rPr>
+              <w:t>2.1.2 Sơ đồ D1</w:t>
+            </w:r>
+            <w:r>
+              <w:rPr>
+                <w:noProof/>
+                <w:webHidden/>
+              </w:rPr>
+              <w:tab/>
+            </w:r>
+            <w:r>
+              <w:rPr>
+                <w:noProof/>
+                <w:webHidden/>
+              </w:rPr>
+              <w:fldChar w:fldCharType="begin"/>
+            </w:r>
+            <w:r>
+              <w:rPr>
+                <w:noProof/>
+                <w:webHidden/>
+              </w:rPr>
+              <w:instrText xml:space="preserve"> PAGEREF _Toc214211391 \h </w:instrText>
+            </w:r>
+            <w:r>
+              <w:rPr>
+                <w:noProof/>
+                <w:webHidden/>
+              </w:rPr>
+            </w:r>
+            <w:r>
+              <w:rPr>
+                <w:noProof/>
+                <w:webHidden/>
+              </w:rPr>
+              <w:fldChar w:fldCharType="separate"/>
+            </w:r>
+            <w:r>
+              <w:rPr>
+                <w:noProof/>
+                <w:webHidden/>
+              </w:rPr>
+              <w:t>9</w:t>
+            </w:r>
+            <w:r>
+              <w:rPr>
+                <w:noProof/>
+                <w:webHidden/>
+              </w:rPr>
+              <w:fldChar w:fldCharType="end"/>
+            </w:r>
+          </w:hyperlink>
+        </w:p>
+        <w:p>
+          <w:pPr>
+            <w:pStyle w:val="TOC3"/>
+            <w:tabs>
+              <w:tab w:val="right" w:leader="dot" w:pos="9062"/>
+            </w:tabs>
+            <w:rPr>
+              <w:rFonts w:asciiTheme="minorHAnsi" w:eastAsiaTheme="minorEastAsia" w:hAnsiTheme="minorHAnsi" w:cstheme="minorBidi"/>
+              <w:iCs w:val="0"/>
+              <w:noProof/>
+              <w:kern w:val="2"/>
+              <w:szCs w:val="24"/>
+              <w14:ligatures w14:val="standardContextual"/>
+            </w:rPr>
+          </w:pPr>
+          <w:hyperlink w:anchor="_Toc214211392" w:history="1">
+            <w:r>
+              <w:rPr>
+                <w:rStyle w:val="Hyperlink"/>
+                <w:noProof/>
+              </w:rPr>
+              <w:t>2.1.3 Sơ đồ D2</w:t>
+            </w:r>
+            <w:r>
+              <w:rPr>
+                <w:noProof/>
+                <w:webHidden/>
+              </w:rPr>
+              <w:tab/>
+            </w:r>
+            <w:r>
+              <w:rPr>
+                <w:noProof/>
+                <w:webHidden/>
+              </w:rPr>
+              <w:fldChar w:fldCharType="begin"/>
+            </w:r>
+            <w:r>
+              <w:rPr>
+                <w:noProof/>
+                <w:webHidden/>
+              </w:rPr>
+              <w:instrText xml:space="preserve"> PAGEREF _Toc214211392 \h </w:instrText>
+            </w:r>
+            <w:r>
+              <w:rPr>
+                <w:noProof/>
+                <w:webHidden/>
+              </w:rPr>
+            </w:r>
+            <w:r>
+              <w:rPr>
+                <w:noProof/>
+                <w:webHidden/>
+              </w:rPr>
+              <w:fldChar w:fldCharType="separate"/>
+            </w:r>
+            <w:r>
+              <w:rPr>
+                <w:noProof/>
+                <w:webHidden/>
+              </w:rPr>
+              <w:t>13</w:t>
+            </w:r>
+            <w:r>
+              <w:rPr>
+                <w:noProof/>
+                <w:webHidden/>
+              </w:rPr>
+              <w:fldChar w:fldCharType="end"/>
+            </w:r>
+          </w:hyperlink>
+        </w:p>
+        <w:p>
+          <w:pPr>
+            <w:pStyle w:val="TOC2"/>
+            <w:rPr>
+              <w:rFonts w:asciiTheme="minorHAnsi" w:eastAsiaTheme="minorEastAsia" w:hAnsiTheme="minorHAnsi" w:cstheme="minorBidi"/>
+              <w:i w:val="0"/>
+              <w:noProof/>
+              <w:kern w:val="2"/>
+              <w:szCs w:val="24"/>
+              <w14:ligatures w14:val="standardContextual"/>
+            </w:rPr>
+          </w:pPr>
+          <w:hyperlink w:anchor="_Toc214211393" w:history="1">
+            <w:r>
+              <w:rPr>
+                <w:rStyle w:val="Hyperlink"/>
+                <w:noProof/>
+              </w:rPr>
               <w:t>2.2 Sơ đồ ERD</w:t>
             </w:r>
             <w:r>
@@ -1465,7 +1254,7 @@
                 <w:noProof/>
                 <w:webHidden/>
               </w:rPr>
-              <w:instrText xml:space="preserve"> PAGEREF _Toc214208745 \h </w:instrText>
+              <w:instrText xml:space="preserve"> PAGEREF _Toc214211393 \h </w:instrText>
             </w:r>
             <w:r>
               <w:rPr>
@@ -1485,7 +1274,7 @@
                 <w:noProof/>
                 <w:webHidden/>
               </w:rPr>
-              <w:t>17</w:t>
+              <w:t>20</w:t>
             </w:r>
             <w:r>
               <w:rPr>
@@ -1516,14 +1305,19 @@
           <w:bCs/>
         </w:rPr>
         <w:sectPr>
-          <w:headerReference w:type="even" r:id="rId11"/>
-          <w:headerReference w:type="default" r:id="rId12"/>
-          <w:footerReference w:type="even" r:id="rId13"/>
-          <w:footerReference w:type="default" r:id="rId14"/>
-          <w:headerReference w:type="first" r:id="rId15"/>
-          <w:footerReference w:type="first" r:id="rId16"/>
+          <w:headerReference w:type="even" r:id="rId8"/>
+          <w:headerReference w:type="default" r:id="rId9"/>
+          <w:footerReference w:type="even" r:id="rId10"/>
+          <w:footerReference w:type="default" r:id="rId11"/>
+          <w:footerReference w:type="first" r:id="rId12"/>
           <w:pgSz w:w="11907" w:h="16840" w:code="9"/>
-          <w:pgMar w:top="1701" w:right="1418" w:bottom="1985" w:left="1418" w:header="1134" w:footer="1134" w:gutter="0"/>
+          <w:pgMar w:top="1134" w:right="1134" w:bottom="1134" w:left="1701" w:header="0" w:footer="1134" w:gutter="0"/>
+          <w:pgBorders w:display="firstPage" w:offsetFrom="page">
+            <w:top w:val="thinThickSmallGap" w:sz="24" w:space="24" w:color="0070C0"/>
+            <w:left w:val="thinThickSmallGap" w:sz="24" w:space="24" w:color="0070C0"/>
+            <w:bottom w:val="thickThinSmallGap" w:sz="24" w:space="24" w:color="0070C0"/>
+            <w:right w:val="thickThinSmallGap" w:sz="24" w:space="24" w:color="0070C0"/>
+          </w:pgBorders>
           <w:cols w:space="720"/>
           <w:titlePg/>
         </w:sectPr>
@@ -1533,32 +1327,32 @@
       <w:pPr>
         <w:pStyle w:val="Heading1"/>
       </w:pPr>
-      <w:bookmarkStart w:id="2" w:name="_Toc214208736"/>
+      <w:bookmarkStart w:id="3" w:name="_Toc214211384"/>
       <w:r>
         <w:lastRenderedPageBreak/>
         <w:t>Giới thiệu về đề tài</w:t>
       </w:r>
-      <w:bookmarkEnd w:id="2"/>
+      <w:bookmarkEnd w:id="3"/>
     </w:p>
     <w:p>
       <w:pPr>
         <w:pStyle w:val="Heading2"/>
       </w:pPr>
-      <w:bookmarkStart w:id="3" w:name="_Toc214208737"/>
+      <w:bookmarkStart w:id="4" w:name="_Toc214211385"/>
       <w:r>
         <w:t>Tổng quan về đề tài</w:t>
       </w:r>
-      <w:bookmarkEnd w:id="3"/>
+      <w:bookmarkEnd w:id="4"/>
     </w:p>
     <w:p>
       <w:pPr>
         <w:pStyle w:val="Heading3"/>
       </w:pPr>
-      <w:bookmarkStart w:id="4" w:name="_Toc214208738"/>
+      <w:bookmarkStart w:id="5" w:name="_Toc214211386"/>
       <w:r>
         <w:t>Giới thiệu đề tài</w:t>
       </w:r>
-      <w:bookmarkEnd w:id="4"/>
+      <w:bookmarkEnd w:id="5"/>
     </w:p>
     <w:p>
       <w:pPr>
@@ -1582,11 +1376,11 @@
       <w:pPr>
         <w:pStyle w:val="Heading3"/>
       </w:pPr>
-      <w:bookmarkStart w:id="5" w:name="_Toc214208739"/>
+      <w:bookmarkStart w:id="6" w:name="_Toc214211387"/>
       <w:r>
         <w:t>Chi tiết đề tài</w:t>
       </w:r>
-      <w:bookmarkEnd w:id="5"/>
+      <w:bookmarkEnd w:id="6"/>
     </w:p>
     <w:p>
       <w:pPr>
@@ -1724,32 +1518,32 @@
       <w:pPr>
         <w:pStyle w:val="Heading1"/>
       </w:pPr>
-      <w:bookmarkStart w:id="6" w:name="_Toc214208740"/>
+      <w:bookmarkStart w:id="7" w:name="_Toc214211388"/>
       <w:r>
         <w:lastRenderedPageBreak/>
         <w:t>Sơ đồ UML</w:t>
       </w:r>
-      <w:bookmarkEnd w:id="6"/>
+      <w:bookmarkEnd w:id="7"/>
     </w:p>
     <w:p>
       <w:pPr>
         <w:pStyle w:val="Heading2"/>
       </w:pPr>
-      <w:bookmarkStart w:id="7" w:name="_Toc214208741"/>
+      <w:bookmarkStart w:id="8" w:name="_Toc214211389"/>
       <w:r>
         <w:t>Sơ đồ D0, D1, D2</w:t>
       </w:r>
-      <w:bookmarkEnd w:id="7"/>
+      <w:bookmarkEnd w:id="8"/>
     </w:p>
     <w:p>
       <w:pPr>
         <w:pStyle w:val="Heading3"/>
       </w:pPr>
-      <w:bookmarkStart w:id="8" w:name="_Toc214208742"/>
+      <w:bookmarkStart w:id="9" w:name="_Toc214211390"/>
       <w:r>
         <w:t>Sơ đồ D0</w:t>
       </w:r>
-      <w:bookmarkEnd w:id="8"/>
+      <w:bookmarkEnd w:id="9"/>
     </w:p>
     <w:p>
       <w:r>
@@ -1774,7 +1568,7 @@
                     </pic:cNvPicPr>
                   </pic:nvPicPr>
                   <pic:blipFill>
-                    <a:blip r:embed="rId17" cstate="print">
+                    <a:blip r:embed="rId13" cstate="print">
                       <a:extLst>
                         <a:ext uri="{28A0092B-C50C-407E-A947-70E740481C1C}">
                           <a14:useLocalDpi xmlns:a14="http://schemas.microsoft.com/office/drawing/2010/main" val="0"/>
@@ -1817,12 +1611,12 @@
       <w:pPr>
         <w:pStyle w:val="Heading3"/>
       </w:pPr>
-      <w:bookmarkStart w:id="9" w:name="_Toc214208743"/>
+      <w:bookmarkStart w:id="10" w:name="_Toc214211391"/>
       <w:r>
         <w:lastRenderedPageBreak/>
         <w:t>Sơ đồ D1</w:t>
       </w:r>
-      <w:bookmarkEnd w:id="9"/>
+      <w:bookmarkEnd w:id="10"/>
     </w:p>
     <w:p>
       <w:pPr>
@@ -1855,7 +1649,7 @@
                     </pic:cNvPicPr>
                   </pic:nvPicPr>
                   <pic:blipFill>
-                    <a:blip r:embed="rId18" cstate="print">
+                    <a:blip r:embed="rId14" cstate="print">
                       <a:extLst>
                         <a:ext uri="{28A0092B-C50C-407E-A947-70E740481C1C}">
                           <a14:useLocalDpi xmlns:a14="http://schemas.microsoft.com/office/drawing/2010/main" val="0"/>
@@ -1930,7 +1724,7 @@
                     </pic:cNvPicPr>
                   </pic:nvPicPr>
                   <pic:blipFill>
-                    <a:blip r:embed="rId19" cstate="print">
+                    <a:blip r:embed="rId15" cstate="print">
                       <a:extLst>
                         <a:ext uri="{28A0092B-C50C-407E-A947-70E740481C1C}">
                           <a14:useLocalDpi xmlns:a14="http://schemas.microsoft.com/office/drawing/2010/main" val="0"/>
@@ -1999,7 +1793,7 @@
                     </pic:cNvPicPr>
                   </pic:nvPicPr>
                   <pic:blipFill>
-                    <a:blip r:embed="rId20" cstate="print">
+                    <a:blip r:embed="rId16" cstate="print">
                       <a:extLst>
                         <a:ext uri="{28A0092B-C50C-407E-A947-70E740481C1C}">
                           <a14:useLocalDpi xmlns:a14="http://schemas.microsoft.com/office/drawing/2010/main" val="0"/>
@@ -2063,7 +1857,7 @@
                     </pic:cNvPicPr>
                   </pic:nvPicPr>
                   <pic:blipFill>
-                    <a:blip r:embed="rId21" cstate="print">
+                    <a:blip r:embed="rId17" cstate="print">
                       <a:extLst>
                         <a:ext uri="{28A0092B-C50C-407E-A947-70E740481C1C}">
                           <a14:useLocalDpi xmlns:a14="http://schemas.microsoft.com/office/drawing/2010/main" val="0"/>
@@ -2127,7 +1921,7 @@
                     </pic:cNvPicPr>
                   </pic:nvPicPr>
                   <pic:blipFill>
-                    <a:blip r:embed="rId22" cstate="print">
+                    <a:blip r:embed="rId18" cstate="print">
                       <a:extLst>
                         <a:ext uri="{28A0092B-C50C-407E-A947-70E740481C1C}">
                           <a14:useLocalDpi xmlns:a14="http://schemas.microsoft.com/office/drawing/2010/main" val="0"/>
@@ -2169,12 +1963,12 @@
       <w:pPr>
         <w:pStyle w:val="Heading3"/>
       </w:pPr>
-      <w:bookmarkStart w:id="10" w:name="_Toc214208744"/>
+      <w:bookmarkStart w:id="11" w:name="_Toc214211392"/>
       <w:r>
         <w:lastRenderedPageBreak/>
         <w:t>Sơ đồ D2</w:t>
       </w:r>
-      <w:bookmarkEnd w:id="10"/>
+      <w:bookmarkEnd w:id="11"/>
     </w:p>
     <w:p>
       <w:pPr>
@@ -2207,7 +2001,7 @@
                     </pic:cNvPicPr>
                   </pic:nvPicPr>
                   <pic:blipFill>
-                    <a:blip r:embed="rId23" cstate="print">
+                    <a:blip r:embed="rId19" cstate="print">
                       <a:extLst>
                         <a:ext uri="{28A0092B-C50C-407E-A947-70E740481C1C}">
                           <a14:useLocalDpi xmlns:a14="http://schemas.microsoft.com/office/drawing/2010/main" val="0"/>
@@ -2277,7 +2071,7 @@
                     </pic:cNvPicPr>
                   </pic:nvPicPr>
                   <pic:blipFill>
-                    <a:blip r:embed="rId24" cstate="print">
+                    <a:blip r:embed="rId20" cstate="print">
                       <a:extLst>
                         <a:ext uri="{28A0092B-C50C-407E-A947-70E740481C1C}">
                           <a14:useLocalDpi xmlns:a14="http://schemas.microsoft.com/office/drawing/2010/main" val="0"/>
@@ -2347,7 +2141,7 @@
                     </pic:cNvPicPr>
                   </pic:nvPicPr>
                   <pic:blipFill>
-                    <a:blip r:embed="rId25" cstate="print">
+                    <a:blip r:embed="rId21" cstate="print">
                       <a:extLst>
                         <a:ext uri="{28A0092B-C50C-407E-A947-70E740481C1C}">
                           <a14:useLocalDpi xmlns:a14="http://schemas.microsoft.com/office/drawing/2010/main" val="0"/>
@@ -2416,7 +2210,7 @@
                     </pic:cNvPicPr>
                   </pic:nvPicPr>
                   <pic:blipFill>
-                    <a:blip r:embed="rId26" cstate="print">
+                    <a:blip r:embed="rId22" cstate="print">
                       <a:extLst>
                         <a:ext uri="{28A0092B-C50C-407E-A947-70E740481C1C}">
                           <a14:useLocalDpi xmlns:a14="http://schemas.microsoft.com/office/drawing/2010/main" val="0"/>
@@ -2486,7 +2280,7 @@
                     </pic:cNvPicPr>
                   </pic:nvPicPr>
                   <pic:blipFill>
-                    <a:blip r:embed="rId27" cstate="print">
+                    <a:blip r:embed="rId23" cstate="print">
                       <a:extLst>
                         <a:ext uri="{28A0092B-C50C-407E-A947-70E740481C1C}">
                           <a14:useLocalDpi xmlns:a14="http://schemas.microsoft.com/office/drawing/2010/main" val="0"/>
@@ -2555,7 +2349,7 @@
                     </pic:cNvPicPr>
                   </pic:nvPicPr>
                   <pic:blipFill>
-                    <a:blip r:embed="rId28" cstate="print">
+                    <a:blip r:embed="rId24" cstate="print">
                       <a:extLst>
                         <a:ext uri="{28A0092B-C50C-407E-A947-70E740481C1C}">
                           <a14:useLocalDpi xmlns:a14="http://schemas.microsoft.com/office/drawing/2010/main" val="0"/>
@@ -2625,7 +2419,7 @@
                     </pic:cNvPicPr>
                   </pic:nvPicPr>
                   <pic:blipFill>
-                    <a:blip r:embed="rId29" cstate="print">
+                    <a:blip r:embed="rId25" cstate="print">
                       <a:extLst>
                         <a:ext uri="{28A0092B-C50C-407E-A947-70E740481C1C}">
                           <a14:useLocalDpi xmlns:a14="http://schemas.microsoft.com/office/drawing/2010/main" val="0"/>
@@ -2694,7 +2488,7 @@
                     </pic:cNvPicPr>
                   </pic:nvPicPr>
                   <pic:blipFill>
-                    <a:blip r:embed="rId30" cstate="print">
+                    <a:blip r:embed="rId26" cstate="print">
                       <a:extLst>
                         <a:ext uri="{28A0092B-C50C-407E-A947-70E740481C1C}">
                           <a14:useLocalDpi xmlns:a14="http://schemas.microsoft.com/office/drawing/2010/main" val="0"/>
@@ -2764,7 +2558,7 @@
                     </pic:cNvPicPr>
                   </pic:nvPicPr>
                   <pic:blipFill>
-                    <a:blip r:embed="rId31" cstate="print">
+                    <a:blip r:embed="rId27" cstate="print">
                       <a:extLst>
                         <a:ext uri="{28A0092B-C50C-407E-A947-70E740481C1C}">
                           <a14:useLocalDpi xmlns:a14="http://schemas.microsoft.com/office/drawing/2010/main" val="0"/>
@@ -2833,7 +2627,7 @@
                     </pic:cNvPicPr>
                   </pic:nvPicPr>
                   <pic:blipFill>
-                    <a:blip r:embed="rId32" cstate="print">
+                    <a:blip r:embed="rId28" cstate="print">
                       <a:extLst>
                         <a:ext uri="{28A0092B-C50C-407E-A947-70E740481C1C}">
                           <a14:useLocalDpi xmlns:a14="http://schemas.microsoft.com/office/drawing/2010/main" val="0"/>
@@ -2903,7 +2697,7 @@
                     </pic:cNvPicPr>
                   </pic:nvPicPr>
                   <pic:blipFill>
-                    <a:blip r:embed="rId33" cstate="print">
+                    <a:blip r:embed="rId29" cstate="print">
                       <a:extLst>
                         <a:ext uri="{28A0092B-C50C-407E-A947-70E740481C1C}">
                           <a14:useLocalDpi xmlns:a14="http://schemas.microsoft.com/office/drawing/2010/main" val="0"/>
@@ -2951,12 +2745,12 @@
       <w:pPr>
         <w:pStyle w:val="Heading2"/>
       </w:pPr>
-      <w:bookmarkStart w:id="11" w:name="_Toc214208745"/>
+      <w:bookmarkStart w:id="12" w:name="_Toc214211393"/>
       <w:r>
         <w:lastRenderedPageBreak/>
         <w:t>Sơ đồ ERD</w:t>
       </w:r>
-      <w:bookmarkEnd w:id="11"/>
+      <w:bookmarkEnd w:id="12"/>
     </w:p>
     <w:p>
       <w:pPr>
@@ -2982,10 +2776,10 @@
                     <pic:cNvPicPr/>
                   </pic:nvPicPr>
                   <pic:blipFill>
-                    <a:blip r:embed="rId34">
+                    <a:blip r:embed="rId30">
                       <a:extLst>
                         <a:ext uri="{96DAC541-7B7A-43D3-8B79-37D633B846F1}">
-                          <asvg:svgBlip xmlns:asvg="http://schemas.microsoft.com/office/drawing/2016/SVG/main" r:embed="rId35"/>
+                          <asvg:svgBlip xmlns:asvg="http://schemas.microsoft.com/office/drawing/2016/SVG/main" r:embed="rId31"/>
                         </a:ext>
                       </a:extLst>
                     </a:blip>
@@ -3016,10 +2810,10 @@
       </w:pPr>
     </w:p>
     <w:sectPr>
-      <w:headerReference w:type="default" r:id="rId36"/>
-      <w:footerReference w:type="default" r:id="rId37"/>
-      <w:headerReference w:type="first" r:id="rId38"/>
-      <w:footerReference w:type="first" r:id="rId39"/>
+      <w:headerReference w:type="default" r:id="rId32"/>
+      <w:footerReference w:type="default" r:id="rId33"/>
+      <w:headerReference w:type="first" r:id="rId34"/>
+      <w:footerReference w:type="first" r:id="rId35"/>
       <w:pgSz w:w="11907" w:h="16840" w:code="9"/>
       <w:pgMar w:top="1985" w:right="1418" w:bottom="1701" w:left="1418" w:header="1134" w:footer="709" w:gutter="0"/>
       <w:cols w:space="708"/>
@@ -3098,14 +2892,87 @@
   <w:p>
     <w:pPr>
       <w:pStyle w:val="Footer"/>
-      <w:ind w:right="-7" w:firstLine="360"/>
-      <w:jc w:val="right"/>
+      <w:tabs>
+        <w:tab w:val="clear" w:pos="4320"/>
+        <w:tab w:val="clear" w:pos="8640"/>
+        <w:tab w:val="right" w:pos="9072"/>
+      </w:tabs>
+      <w:ind w:right="-7"/>
       <w:rPr>
         <w:b/>
         <w:bCs/>
+        <w:color w:val="808080"/>
         <w:lang w:val="de-DE"/>
       </w:rPr>
     </w:pPr>
+    <w:r>
+      <w:rPr>
+        <w:rStyle w:val="PageNumber"/>
+        <w:i/>
+        <w:iCs/>
+        <w:color w:val="808080"/>
+      </w:rPr>
+      <w:t xml:space="preserve">Đề tài: </w:t>
+    </w:r>
+    <w:r>
+      <w:rPr>
+        <w:rStyle w:val="PageNumber"/>
+        <w:i/>
+        <w:iCs/>
+        <w:color w:val="808080"/>
+      </w:rPr>
+      <w:t>Website quản lý chung cư và tư vấn dịch vụ tiện ích.</w:t>
+    </w:r>
+    <w:r>
+      <w:rPr>
+        <w:rStyle w:val="PageNumber"/>
+        <w:i/>
+        <w:iCs/>
+        <w:color w:val="808080"/>
+      </w:rPr>
+      <w:tab/>
+    </w:r>
+    <w:r>
+      <w:rPr>
+        <w:rStyle w:val="PageNumber"/>
+        <w:i/>
+        <w:iCs/>
+      </w:rPr>
+      <w:fldChar w:fldCharType="begin"/>
+    </w:r>
+    <w:r>
+      <w:rPr>
+        <w:rStyle w:val="PageNumber"/>
+        <w:i/>
+        <w:iCs/>
+      </w:rPr>
+      <w:instrText xml:space="preserve"> PAGE </w:instrText>
+    </w:r>
+    <w:r>
+      <w:rPr>
+        <w:rStyle w:val="PageNumber"/>
+        <w:i/>
+        <w:iCs/>
+      </w:rPr>
+      <w:fldChar w:fldCharType="separate"/>
+    </w:r>
+    <w:r>
+      <w:rPr>
+        <w:rStyle w:val="PageNumber"/>
+        <w:i/>
+        <w:iCs/>
+        <w:noProof/>
+      </w:rPr>
+      <w:t>5</w:t>
+    </w:r>
+    <w:r>
+      <w:rPr>
+        <w:rStyle w:val="PageNumber"/>
+        <w:i/>
+        <w:iCs/>
+      </w:rPr>
+      <w:fldChar w:fldCharType="end"/>
+    </w:r>
   </w:p>
 </w:ftr>
 </file>
@@ -3115,40 +2982,68 @@
   <w:p>
     <w:pPr>
       <w:pStyle w:val="Footer"/>
+      <w:tabs>
+        <w:tab w:val="clear" w:pos="4320"/>
+        <w:tab w:val="clear" w:pos="8640"/>
+        <w:tab w:val="right" w:pos="9072"/>
+      </w:tabs>
+      <w:ind w:right="-7"/>
+      <w:rPr>
+        <w:b/>
+        <w:bCs/>
+        <w:color w:val="808080"/>
+        <w:lang w:val="de-DE"/>
+      </w:rPr>
     </w:pPr>
     <w:r>
       <w:rPr>
         <w:rStyle w:val="PageNumber"/>
+        <w:i/>
+        <w:iCs/>
+        <w:color w:val="808080"/>
+      </w:rPr>
+      <w:tab/>
+    </w:r>
+    <w:r>
+      <w:rPr>
+        <w:rStyle w:val="PageNumber"/>
+        <w:i/>
+        <w:iCs/>
       </w:rPr>
       <w:fldChar w:fldCharType="begin"/>
     </w:r>
     <w:r>
       <w:rPr>
         <w:rStyle w:val="PageNumber"/>
+        <w:i/>
+        <w:iCs/>
       </w:rPr>
       <w:instrText xml:space="preserve"> PAGE </w:instrText>
     </w:r>
     <w:r>
       <w:rPr>
         <w:rStyle w:val="PageNumber"/>
+        <w:i/>
+        <w:iCs/>
       </w:rPr>
       <w:fldChar w:fldCharType="separate"/>
     </w:r>
     <w:r>
       <w:rPr>
         <w:rStyle w:val="PageNumber"/>
+        <w:i/>
+        <w:iCs/>
         <w:noProof/>
       </w:rPr>
-      <w:t>iv</w:t>
+      <w:t>3</w:t>
     </w:r>
     <w:r>
       <w:rPr>
         <w:rStyle w:val="PageNumber"/>
+        <w:i/>
+        <w:iCs/>
       </w:rPr>
       <w:fldChar w:fldCharType="end"/>
-    </w:r>
-    <w:r>
-      <w:t xml:space="preserve"> </w:t>
     </w:r>
   </w:p>
 </w:ftr>
@@ -3188,7 +3083,7 @@
         <w:iCs/>
         <w:color w:val="808080"/>
       </w:rPr>
-      <w:fldChar w:fldCharType="begin"/>
+      <w:t>Website quản lý chung cư và tư vấn dịch vụ tiện ích</w:t>
     </w:r>
     <w:r>
       <w:rPr>
@@ -3197,7 +3092,7 @@
         <w:iCs/>
         <w:color w:val="808080"/>
       </w:rPr>
-      <w:instrText xml:space="preserve"> STYLEREF  "Ten de tai"  \* MERGEFORMAT </w:instrText>
+      <w:t>.</w:t>
     </w:r>
     <w:r>
       <w:rPr>
@@ -3206,18 +3101,31 @@
         <w:iCs/>
         <w:color w:val="808080"/>
       </w:rPr>
-      <w:fldChar w:fldCharType="separate"/>
+      <w:tab/>
     </w:r>
     <w:r>
       <w:rPr>
         <w:rStyle w:val="PageNumber"/>
-        <w:bCs/>
         <w:i/>
         <w:iCs/>
-        <w:noProof/>
-        <w:color w:val="808080"/>
-      </w:rPr>
-      <w:t>XÂY</w:t>
+      </w:rPr>
+      <w:fldChar w:fldCharType="begin"/>
+    </w:r>
+    <w:r>
+      <w:rPr>
+        <w:rStyle w:val="PageNumber"/>
+        <w:i/>
+        <w:iCs/>
+      </w:rPr>
+      <w:instrText xml:space="preserve"> PAGE </w:instrText>
+    </w:r>
+    <w:r>
+      <w:rPr>
+        <w:rStyle w:val="PageNumber"/>
+        <w:i/>
+        <w:iCs/>
+      </w:rPr>
+      <w:fldChar w:fldCharType="separate"/>
     </w:r>
     <w:r>
       <w:rPr>
@@ -3225,60 +3133,8 @@
         <w:i/>
         <w:iCs/>
         <w:noProof/>
-        <w:color w:val="808080"/>
-      </w:rPr>
-      <w:t xml:space="preserve"> DỰNG WEBSITE QUẢN LÝ CHUNG CƯ VÀ TƯ VẤN DỊCH VỤ TIỆN ÍCH</w:t>
-    </w:r>
-    <w:r>
-      <w:rPr>
-        <w:rStyle w:val="PageNumber"/>
-        <w:i/>
-        <w:iCs/>
-        <w:color w:val="808080"/>
-      </w:rPr>
-      <w:fldChar w:fldCharType="end"/>
-    </w:r>
-    <w:r>
-      <w:rPr>
-        <w:rStyle w:val="PageNumber"/>
-        <w:i/>
-        <w:iCs/>
-        <w:color w:val="808080"/>
-      </w:rPr>
-      <w:tab/>
-    </w:r>
-    <w:r>
-      <w:rPr>
-        <w:rStyle w:val="PageNumber"/>
-        <w:i/>
-        <w:iCs/>
-      </w:rPr>
-      <w:fldChar w:fldCharType="begin"/>
-    </w:r>
-    <w:r>
-      <w:rPr>
-        <w:rStyle w:val="PageNumber"/>
-        <w:i/>
-        <w:iCs/>
-      </w:rPr>
-      <w:instrText xml:space="preserve"> PAGE </w:instrText>
-    </w:r>
-    <w:r>
-      <w:rPr>
-        <w:rStyle w:val="PageNumber"/>
-        <w:i/>
-        <w:iCs/>
-      </w:rPr>
-      <w:fldChar w:fldCharType="separate"/>
-    </w:r>
-    <w:r>
-      <w:rPr>
-        <w:rStyle w:val="PageNumber"/>
-        <w:i/>
-        <w:iCs/>
-        <w:noProof/>
-      </w:rPr>
-      <w:t>5</w:t>
+      </w:rPr>
+      <w:t>14</w:t>
     </w:r>
     <w:r>
       <w:rPr>
@@ -3317,7 +3173,7 @@
         <w:iCs/>
         <w:color w:val="808080"/>
       </w:rPr>
-      <w:t xml:space="preserve">Đề tài: </w:t>
+      <w:t>Đề tài:</w:t>
     </w:r>
     <w:r>
       <w:rPr>
@@ -3326,331 +3182,7 @@
         <w:iCs/>
         <w:color w:val="808080"/>
       </w:rPr>
-      <w:fldChar w:fldCharType="begin"/>
-    </w:r>
-    <w:r>
-      <w:rPr>
-        <w:rStyle w:val="PageNumber"/>
-        <w:i/>
-        <w:iCs/>
-        <w:color w:val="808080"/>
-      </w:rPr>
-      <w:instrText xml:space="preserve"> STYLEREF  "Ten de tai"  \* MERGEFORMAT </w:instrText>
-    </w:r>
-    <w:r>
-      <w:rPr>
-        <w:rStyle w:val="PageNumber"/>
-        <w:i/>
-        <w:iCs/>
-        <w:color w:val="808080"/>
-      </w:rPr>
-      <w:fldChar w:fldCharType="separate"/>
-    </w:r>
-    <w:r>
-      <w:rPr>
-        <w:rStyle w:val="PageNumber"/>
-        <w:bCs/>
-        <w:i/>
-        <w:iCs/>
-        <w:noProof/>
-        <w:color w:val="808080"/>
-      </w:rPr>
-      <w:t>XÂY</w:t>
-    </w:r>
-    <w:r>
-      <w:rPr>
-        <w:rStyle w:val="PageNumber"/>
-        <w:i/>
-        <w:iCs/>
-        <w:noProof/>
-        <w:color w:val="808080"/>
-      </w:rPr>
-      <w:t xml:space="preserve"> DỰNG WEBSITE QUẢN LÝ CHUNG CƯ VÀ TƯ VẤN DỊCH VỤ TIỆN ÍCH</w:t>
-    </w:r>
-    <w:r>
-      <w:rPr>
-        <w:rStyle w:val="PageNumber"/>
-        <w:i/>
-        <w:iCs/>
-        <w:color w:val="808080"/>
-      </w:rPr>
-      <w:fldChar w:fldCharType="end"/>
-    </w:r>
-    <w:r>
-      <w:rPr>
-        <w:rStyle w:val="PageNumber"/>
-        <w:i/>
-        <w:iCs/>
-        <w:color w:val="808080"/>
-      </w:rPr>
-      <w:tab/>
-    </w:r>
-    <w:r>
-      <w:rPr>
-        <w:rStyle w:val="PageNumber"/>
-        <w:i/>
-        <w:iCs/>
-      </w:rPr>
-      <w:fldChar w:fldCharType="begin"/>
-    </w:r>
-    <w:r>
-      <w:rPr>
-        <w:rStyle w:val="PageNumber"/>
-        <w:i/>
-        <w:iCs/>
-      </w:rPr>
-      <w:instrText xml:space="preserve"> PAGE </w:instrText>
-    </w:r>
-    <w:r>
-      <w:rPr>
-        <w:rStyle w:val="PageNumber"/>
-        <w:i/>
-        <w:iCs/>
-      </w:rPr>
-      <w:fldChar w:fldCharType="separate"/>
-    </w:r>
-    <w:r>
-      <w:rPr>
-        <w:rStyle w:val="PageNumber"/>
-        <w:i/>
-        <w:iCs/>
-        <w:noProof/>
-      </w:rPr>
-      <w:t>3</w:t>
-    </w:r>
-    <w:r>
-      <w:rPr>
-        <w:rStyle w:val="PageNumber"/>
-        <w:i/>
-        <w:iCs/>
-      </w:rPr>
-      <w:fldChar w:fldCharType="end"/>
-    </w:r>
-  </w:p>
-</w:ftr>
-</file>
-
-<file path=word/footer6.xml><?xml version="1.0" encoding="utf-8"?>
-<w:ftr xmlns:wpc="http://schemas.microsoft.com/office/word/2010/wordprocessingCanvas" xmlns:cx="http://schemas.microsoft.com/office/drawing/2014/chartex" xmlns:cx1="http://schemas.microsoft.com/office/drawing/2015/9/8/chartex" xmlns:cx2="http://schemas.microsoft.com/office/drawing/2015/10/21/chartex" xmlns:cx3="http://schemas.microsoft.com/office/drawing/2016/5/9/chartex" xmlns:cx4="http://schemas.microsoft.com/office/drawing/2016/5/10/chartex" xmlns:cx5="http://schemas.microsoft.com/office/drawing/2016/5/11/chartex" xmlns:cx6="http://schemas.microsoft.com/office/drawing/2016/5/12/chartex" xmlns:cx7="http://schemas.microsoft.com/office/drawing/2016/5/13/chartex" xmlns:cx8="http://schemas.microsoft.com/office/drawing/2016/5/14/chartex" xmlns:mc="http://schemas.openxmlformats.org/markup-compatibility/2006" xmlns:aink="http://schemas.microsoft.com/office/drawing/2016/ink" xmlns:am3d="http://schemas.microsoft.com/office/drawing/2017/model3d" xmlns:o="urn:schemas-microsoft-com:office:office" xmlns:oel="http://schemas.microsoft.com/office/2019/extlst" xmlns:r="http://schemas.openxmlformats.org/officeDocument/2006/relationships" xmlns:m="http://schemas.openxmlformats.org/officeDocument/2006/math" xmlns:v="urn:schemas-microsoft-com:vml" xmlns:wp14="http://schemas.microsoft.com/office/word/2010/wordprocessingDrawing" xmlns:wp="http://schemas.openxmlformats.org/drawingml/2006/wordprocessingDrawing" xmlns:w10="urn:schemas-microsoft-com:office:word" xmlns:w="http://schemas.openxmlformats.org/wordprocessingml/2006/main" xmlns:w14="http://schemas.microsoft.com/office/word/2010/wordml" xmlns:w15="http://schemas.microsoft.com/office/word/2012/wordml" xmlns:w16cex="http://schemas.microsoft.com/office/word/2018/wordml/cex" xmlns:w16cid="http://schemas.microsoft.com/office/word/2016/wordml/cid" xmlns:w16="http://schemas.microsoft.com/office/word/2018/wordml" xmlns:w16du="http://schemas.microsoft.com/office/word/2023/wordml/word16du" xmlns:w16sdtdh="http://schemas.microsoft.com/office/word/2020/wordml/sdtdatahash" xmlns:w16sdtfl="http://schemas.microsoft.com/office/word/2024/wordml/sdtformatlock" xmlns:w16se="http://schemas.microsoft.com/office/word/2015/wordml/symex" xmlns:wpg="http://schemas.microsoft.com/office/word/2010/wordprocessingGroup" xmlns:wpi="http://schemas.microsoft.com/office/word/2010/wordprocessingInk" xmlns:wne="http://schemas.microsoft.com/office/word/2006/wordml" xmlns:wps="http://schemas.microsoft.com/office/word/2010/wordprocessingShape" mc:Ignorable="w14 w15 w16se w16cid w16 w16cex w16sdtdh w16sdtfl w16du wp14">
-  <w:p>
-    <w:pPr>
-      <w:pStyle w:val="Footer"/>
-      <w:tabs>
-        <w:tab w:val="clear" w:pos="4320"/>
-        <w:tab w:val="clear" w:pos="8640"/>
-        <w:tab w:val="right" w:pos="9072"/>
-      </w:tabs>
-      <w:ind w:right="-7"/>
-      <w:rPr>
-        <w:b/>
-        <w:bCs/>
-        <w:color w:val="808080"/>
-        <w:lang w:val="de-DE"/>
-      </w:rPr>
-    </w:pPr>
-    <w:r>
-      <w:rPr>
-        <w:rStyle w:val="PageNumber"/>
-        <w:i/>
-        <w:iCs/>
-        <w:color w:val="808080"/>
-      </w:rPr>
-      <w:t xml:space="preserve">Đề tài: </w:t>
-    </w:r>
-    <w:r>
-      <w:rPr>
-        <w:rStyle w:val="PageNumber"/>
-        <w:i/>
-        <w:iCs/>
-        <w:color w:val="808080"/>
-      </w:rPr>
-      <w:fldChar w:fldCharType="begin"/>
-    </w:r>
-    <w:r>
-      <w:rPr>
-        <w:rStyle w:val="PageNumber"/>
-        <w:i/>
-        <w:iCs/>
-        <w:color w:val="808080"/>
-      </w:rPr>
-      <w:instrText xml:space="preserve"> STYLEREF  "Ten de tai"  \* MERGEFORMAT </w:instrText>
-    </w:r>
-    <w:r>
-      <w:rPr>
-        <w:rStyle w:val="PageNumber"/>
-        <w:i/>
-        <w:iCs/>
-        <w:color w:val="808080"/>
-      </w:rPr>
-      <w:fldChar w:fldCharType="separate"/>
-    </w:r>
-    <w:r>
-      <w:rPr>
-        <w:rStyle w:val="PageNumber"/>
-        <w:bCs/>
-        <w:i/>
-        <w:iCs/>
-        <w:noProof/>
-        <w:color w:val="808080"/>
-      </w:rPr>
-      <w:t>XÂY</w:t>
-    </w:r>
-    <w:r>
-      <w:rPr>
-        <w:rStyle w:val="PageNumber"/>
-        <w:i/>
-        <w:iCs/>
-        <w:noProof/>
-        <w:color w:val="808080"/>
-      </w:rPr>
-      <w:t xml:space="preserve"> DỰNG WEBSITE QUẢN LÝ CHUNG CƯ VÀ TƯ VẤN DỊCH VỤ TIỆN ÍCH</w:t>
-    </w:r>
-    <w:r>
-      <w:rPr>
-        <w:rStyle w:val="PageNumber"/>
-        <w:i/>
-        <w:iCs/>
-        <w:color w:val="808080"/>
-      </w:rPr>
-      <w:fldChar w:fldCharType="end"/>
-    </w:r>
-    <w:r>
-      <w:rPr>
-        <w:rStyle w:val="PageNumber"/>
-        <w:i/>
-        <w:iCs/>
-        <w:color w:val="808080"/>
-      </w:rPr>
-      <w:tab/>
-    </w:r>
-    <w:r>
-      <w:rPr>
-        <w:rStyle w:val="PageNumber"/>
-        <w:i/>
-        <w:iCs/>
-      </w:rPr>
-      <w:fldChar w:fldCharType="begin"/>
-    </w:r>
-    <w:r>
-      <w:rPr>
-        <w:rStyle w:val="PageNumber"/>
-        <w:i/>
-        <w:iCs/>
-      </w:rPr>
-      <w:instrText xml:space="preserve"> PAGE </w:instrText>
-    </w:r>
-    <w:r>
-      <w:rPr>
-        <w:rStyle w:val="PageNumber"/>
-        <w:i/>
-        <w:iCs/>
-      </w:rPr>
-      <w:fldChar w:fldCharType="separate"/>
-    </w:r>
-    <w:r>
-      <w:rPr>
-        <w:rStyle w:val="PageNumber"/>
-        <w:i/>
-        <w:iCs/>
-        <w:noProof/>
-      </w:rPr>
-      <w:t>14</w:t>
-    </w:r>
-    <w:r>
-      <w:rPr>
-        <w:rStyle w:val="PageNumber"/>
-        <w:i/>
-        <w:iCs/>
-      </w:rPr>
-      <w:fldChar w:fldCharType="end"/>
-    </w:r>
-  </w:p>
-</w:ftr>
-</file>
-
-<file path=word/footer7.xml><?xml version="1.0" encoding="utf-8"?>
-<w:ftr xmlns:wpc="http://schemas.microsoft.com/office/word/2010/wordprocessingCanvas" xmlns:cx="http://schemas.microsoft.com/office/drawing/2014/chartex" xmlns:cx1="http://schemas.microsoft.com/office/drawing/2015/9/8/chartex" xmlns:cx2="http://schemas.microsoft.com/office/drawing/2015/10/21/chartex" xmlns:cx3="http://schemas.microsoft.com/office/drawing/2016/5/9/chartex" xmlns:cx4="http://schemas.microsoft.com/office/drawing/2016/5/10/chartex" xmlns:cx5="http://schemas.microsoft.com/office/drawing/2016/5/11/chartex" xmlns:cx6="http://schemas.microsoft.com/office/drawing/2016/5/12/chartex" xmlns:cx7="http://schemas.microsoft.com/office/drawing/2016/5/13/chartex" xmlns:cx8="http://schemas.microsoft.com/office/drawing/2016/5/14/chartex" xmlns:mc="http://schemas.openxmlformats.org/markup-compatibility/2006" xmlns:aink="http://schemas.microsoft.com/office/drawing/2016/ink" xmlns:am3d="http://schemas.microsoft.com/office/drawing/2017/model3d" xmlns:o="urn:schemas-microsoft-com:office:office" xmlns:oel="http://schemas.microsoft.com/office/2019/extlst" xmlns:r="http://schemas.openxmlformats.org/officeDocument/2006/relationships" xmlns:m="http://schemas.openxmlformats.org/officeDocument/2006/math" xmlns:v="urn:schemas-microsoft-com:vml" xmlns:wp14="http://schemas.microsoft.com/office/word/2010/wordprocessingDrawing" xmlns:wp="http://schemas.openxmlformats.org/drawingml/2006/wordprocessingDrawing" xmlns:w10="urn:schemas-microsoft-com:office:word" xmlns:w="http://schemas.openxmlformats.org/wordprocessingml/2006/main" xmlns:w14="http://schemas.microsoft.com/office/word/2010/wordml" xmlns:w15="http://schemas.microsoft.com/office/word/2012/wordml" xmlns:w16cex="http://schemas.microsoft.com/office/word/2018/wordml/cex" xmlns:w16cid="http://schemas.microsoft.com/office/word/2016/wordml/cid" xmlns:w16="http://schemas.microsoft.com/office/word/2018/wordml" xmlns:w16du="http://schemas.microsoft.com/office/word/2023/wordml/word16du" xmlns:w16sdtdh="http://schemas.microsoft.com/office/word/2020/wordml/sdtdatahash" xmlns:w16sdtfl="http://schemas.microsoft.com/office/word/2024/wordml/sdtformatlock" xmlns:w16se="http://schemas.microsoft.com/office/word/2015/wordml/symex" xmlns:wpg="http://schemas.microsoft.com/office/word/2010/wordprocessingGroup" xmlns:wpi="http://schemas.microsoft.com/office/word/2010/wordprocessingInk" xmlns:wne="http://schemas.microsoft.com/office/word/2006/wordml" xmlns:wps="http://schemas.microsoft.com/office/word/2010/wordprocessingShape" mc:Ignorable="w14 w15 w16se w16cid w16 w16cex w16sdtdh w16sdtfl w16du wp14">
-  <w:p>
-    <w:pPr>
-      <w:pStyle w:val="Footer"/>
-      <w:tabs>
-        <w:tab w:val="clear" w:pos="4320"/>
-        <w:tab w:val="clear" w:pos="8640"/>
-        <w:tab w:val="right" w:pos="9072"/>
-      </w:tabs>
-      <w:ind w:right="-7"/>
-      <w:rPr>
-        <w:b/>
-        <w:bCs/>
-        <w:color w:val="808080"/>
-        <w:lang w:val="de-DE"/>
-      </w:rPr>
-    </w:pPr>
-    <w:r>
-      <w:rPr>
-        <w:rStyle w:val="PageNumber"/>
-        <w:i/>
-        <w:iCs/>
-        <w:color w:val="808080"/>
-      </w:rPr>
-      <w:t xml:space="preserve">Đề tài: </w:t>
-    </w:r>
-    <w:r>
-      <w:rPr>
-        <w:rStyle w:val="PageNumber"/>
-        <w:i/>
-        <w:iCs/>
-        <w:color w:val="808080"/>
-      </w:rPr>
-      <w:fldChar w:fldCharType="begin"/>
-    </w:r>
-    <w:r>
-      <w:rPr>
-        <w:rStyle w:val="PageNumber"/>
-        <w:i/>
-        <w:iCs/>
-        <w:color w:val="808080"/>
-      </w:rPr>
-      <w:instrText xml:space="preserve"> STYLEREF  "Ten de tai"  \* MERGEFORMAT </w:instrText>
-    </w:r>
-    <w:r>
-      <w:rPr>
-        <w:rStyle w:val="PageNumber"/>
-        <w:i/>
-        <w:iCs/>
-        <w:color w:val="808080"/>
-      </w:rPr>
-      <w:fldChar w:fldCharType="separate"/>
-    </w:r>
-    <w:r>
-      <w:rPr>
-        <w:rStyle w:val="PageNumber"/>
-        <w:bCs/>
-        <w:i/>
-        <w:iCs/>
-        <w:noProof/>
-        <w:color w:val="808080"/>
-      </w:rPr>
-      <w:t>XÂY</w:t>
-    </w:r>
-    <w:r>
-      <w:rPr>
-        <w:rStyle w:val="PageNumber"/>
-        <w:i/>
-        <w:iCs/>
-        <w:noProof/>
-        <w:color w:val="808080"/>
-      </w:rPr>
-      <w:t xml:space="preserve"> DỰNG WEBSITE QUẢN LÝ CHUNG CƯ VÀ TƯ VẤN DỊCH VỤ TIỆN ÍCH</w:t>
-    </w:r>
-    <w:r>
-      <w:rPr>
-        <w:rStyle w:val="PageNumber"/>
-        <w:i/>
-        <w:iCs/>
-        <w:color w:val="808080"/>
-      </w:rPr>
-      <w:fldChar w:fldCharType="end"/>
+      <w:t xml:space="preserve"> Website quản lý chung cư và tư vấn dịch vụ tiện ích.</w:t>
     </w:r>
     <w:r>
       <w:rPr>
@@ -3729,43 +3261,21 @@
 <w:hdr xmlns:wpc="http://schemas.microsoft.com/office/word/2010/wordprocessingCanvas" xmlns:cx="http://schemas.microsoft.com/office/drawing/2014/chartex" xmlns:cx1="http://schemas.microsoft.com/office/drawing/2015/9/8/chartex" xmlns:cx2="http://schemas.microsoft.com/office/drawing/2015/10/21/chartex" xmlns:cx3="http://schemas.microsoft.com/office/drawing/2016/5/9/chartex" xmlns:cx4="http://schemas.microsoft.com/office/drawing/2016/5/10/chartex" xmlns:cx5="http://schemas.microsoft.com/office/drawing/2016/5/11/chartex" xmlns:cx6="http://schemas.microsoft.com/office/drawing/2016/5/12/chartex" xmlns:cx7="http://schemas.microsoft.com/office/drawing/2016/5/13/chartex" xmlns:cx8="http://schemas.microsoft.com/office/drawing/2016/5/14/chartex" xmlns:mc="http://schemas.openxmlformats.org/markup-compatibility/2006" xmlns:aink="http://schemas.microsoft.com/office/drawing/2016/ink" xmlns:am3d="http://schemas.microsoft.com/office/drawing/2017/model3d" xmlns:o="urn:schemas-microsoft-com:office:office" xmlns:oel="http://schemas.microsoft.com/office/2019/extlst" xmlns:r="http://schemas.openxmlformats.org/officeDocument/2006/relationships" xmlns:m="http://schemas.openxmlformats.org/officeDocument/2006/math" xmlns:v="urn:schemas-microsoft-com:vml" xmlns:wp14="http://schemas.microsoft.com/office/word/2010/wordprocessingDrawing" xmlns:wp="http://schemas.openxmlformats.org/drawingml/2006/wordprocessingDrawing" xmlns:w10="urn:schemas-microsoft-com:office:word" xmlns:w="http://schemas.openxmlformats.org/wordprocessingml/2006/main" xmlns:w14="http://schemas.microsoft.com/office/word/2010/wordml" xmlns:w15="http://schemas.microsoft.com/office/word/2012/wordml" xmlns:w16cex="http://schemas.microsoft.com/office/word/2018/wordml/cex" xmlns:w16cid="http://schemas.microsoft.com/office/word/2016/wordml/cid" xmlns:w16="http://schemas.microsoft.com/office/word/2018/wordml" xmlns:w16du="http://schemas.microsoft.com/office/word/2023/wordml/word16du" xmlns:w16sdtdh="http://schemas.microsoft.com/office/word/2020/wordml/sdtdatahash" xmlns:w16sdtfl="http://schemas.microsoft.com/office/word/2024/wordml/sdtformatlock" xmlns:w16se="http://schemas.microsoft.com/office/word/2015/wordml/symex" xmlns:wpg="http://schemas.microsoft.com/office/word/2010/wordprocessingGroup" xmlns:wpi="http://schemas.microsoft.com/office/word/2010/wordprocessingInk" xmlns:wne="http://schemas.microsoft.com/office/word/2006/wordml" xmlns:wps="http://schemas.microsoft.com/office/word/2010/wordprocessingShape" mc:Ignorable="w14 w15 w16se w16cid w16 w16cex w16sdtdh w16sdtfl w16du wp14">
   <w:p>
     <w:pPr>
-      <w:pStyle w:val="Footer"/>
-      <w:rPr>
-        <w:lang w:val="fr-FR"/>
-      </w:rPr>
+      <w:pStyle w:val="Header"/>
+      <w:pBdr>
+        <w:bottom w:val="single" w:sz="4" w:space="1" w:color="auto"/>
+      </w:pBdr>
+      <w:tabs>
+        <w:tab w:val="right" w:pos="9810"/>
+      </w:tabs>
     </w:pPr>
     <w:r>
       <w:rPr>
         <w:rStyle w:val="PageNumber"/>
-      </w:rPr>
-      <w:fldChar w:fldCharType="begin"/>
-    </w:r>
-    <w:r>
-      <w:rPr>
-        <w:rStyle w:val="PageNumber"/>
-        <w:lang w:val="fr-FR"/>
-      </w:rPr>
-      <w:instrText xml:space="preserve"> PAGE </w:instrText>
-    </w:r>
-    <w:r>
-      <w:rPr>
-        <w:rStyle w:val="PageNumber"/>
-      </w:rPr>
-      <w:fldChar w:fldCharType="separate"/>
-    </w:r>
-    <w:r>
-      <w:rPr>
-        <w:rStyle w:val="PageNumber"/>
-        <w:noProof/>
-        <w:lang w:val="fr-FR"/>
-      </w:rPr>
-      <w:t>3</w:t>
-    </w:r>
-    <w:r>
-      <w:rPr>
-        <w:rStyle w:val="PageNumber"/>
-      </w:rPr>
-      <w:fldChar w:fldCharType="end"/>
+        <w:i/>
+        <w:iCs/>
+      </w:rPr>
+      <w:t>STU – Khoa Công Nghệ Thông Tin</w:t>
     </w:r>
   </w:p>
 </w:hdr>
@@ -3780,7 +3290,9 @@
         <w:bottom w:val="single" w:sz="4" w:space="1" w:color="auto"/>
       </w:pBdr>
       <w:tabs>
-        <w:tab w:val="right" w:pos="9810"/>
+        <w:tab w:val="clear" w:pos="4320"/>
+        <w:tab w:val="clear" w:pos="8640"/>
+        <w:tab w:val="right" w:pos="9072"/>
       </w:tabs>
     </w:pPr>
     <w:r>
@@ -3790,6 +3302,14 @@
         <w:iCs/>
       </w:rPr>
       <w:t>STU – Khoa Công Nghệ Thông Tin</w:t>
+    </w:r>
+    <w:r>
+      <w:rPr>
+        <w:rStyle w:val="PageNumber"/>
+        <w:i/>
+        <w:iCs/>
+      </w:rPr>
+      <w:tab/>
     </w:r>
   </w:p>
 </w:hdr>
@@ -3803,162 +3323,94 @@
       <w:pBdr>
         <w:bottom w:val="single" w:sz="4" w:space="1" w:color="auto"/>
       </w:pBdr>
-      <w:tabs>
-        <w:tab w:val="clear" w:pos="4320"/>
-        <w:tab w:val="clear" w:pos="8640"/>
-        <w:tab w:val="right" w:pos="9072"/>
-      </w:tabs>
+      <w:rPr>
+        <w:i/>
+      </w:rPr>
     </w:pPr>
     <w:r>
       <w:rPr>
         <w:rStyle w:val="PageNumber"/>
         <w:i/>
-        <w:iCs/>
-      </w:rPr>
-      <w:t>STU – Khoa Công Nghệ Thông Tin</w:t>
+      </w:rPr>
+      <w:fldChar w:fldCharType="begin"/>
     </w:r>
     <w:r>
       <w:rPr>
         <w:rStyle w:val="PageNumber"/>
         <w:i/>
-        <w:iCs/>
-      </w:rPr>
-      <w:tab/>
+      </w:rPr>
+      <w:instrText xml:space="preserve"> STYLEREF  "Heading 1" \w  \* MERGEFORMAT </w:instrText>
+    </w:r>
+    <w:r>
+      <w:rPr>
+        <w:rStyle w:val="PageNumber"/>
+        <w:i/>
+      </w:rPr>
+      <w:fldChar w:fldCharType="separate"/>
+    </w:r>
+    <w:r>
+      <w:rPr>
+        <w:rStyle w:val="PageNumber"/>
+        <w:i/>
+        <w:noProof/>
+      </w:rPr>
+      <w:t>Chương 1</w:t>
+    </w:r>
+    <w:r>
+      <w:rPr>
+        <w:rStyle w:val="PageNumber"/>
+        <w:i/>
+      </w:rPr>
+      <w:fldChar w:fldCharType="end"/>
+    </w:r>
+    <w:r>
+      <w:rPr>
+        <w:rStyle w:val="PageNumber"/>
+        <w:i/>
+      </w:rPr>
+      <w:t xml:space="preserve">. </w:t>
+    </w:r>
+    <w:r>
+      <w:rPr>
+        <w:rStyle w:val="PageNumber"/>
+        <w:i/>
+      </w:rPr>
+      <w:fldChar w:fldCharType="begin"/>
+    </w:r>
+    <w:r>
+      <w:rPr>
+        <w:rStyle w:val="PageNumber"/>
+        <w:i/>
+      </w:rPr>
+      <w:instrText xml:space="preserve"> STYLEREF  "Heading 1" \* MERGEFORMAT </w:instrText>
+    </w:r>
+    <w:r>
+      <w:rPr>
+        <w:rStyle w:val="PageNumber"/>
+        <w:i/>
+      </w:rPr>
+      <w:fldChar w:fldCharType="separate"/>
+    </w:r>
+    <w:r>
+      <w:rPr>
+        <w:rStyle w:val="PageNumber"/>
+        <w:i/>
+        <w:noProof/>
+      </w:rPr>
+      <w:t>Giới thiệu về đề tài</w:t>
+    </w:r>
+    <w:r>
+      <w:rPr>
+        <w:rStyle w:val="PageNumber"/>
+        <w:i/>
+      </w:rPr>
+      <w:fldChar w:fldCharType="end"/>
     </w:r>
   </w:p>
 </w:hdr>
 </file>
 
 <file path=word/header4.xml><?xml version="1.0" encoding="utf-8"?>
-<w:hdr xmlns:wpc="http://schemas.microsoft.com/office/word/2010/wordprocessingCanvas" xmlns:cx="http://schemas.microsoft.com/office/drawing/2014/chartex" xmlns:cx1="http://schemas.microsoft.com/office/drawing/2015/9/8/chartex" xmlns:cx2="http://schemas.microsoft.com/office/drawing/2015/10/21/chartex" xmlns:cx3="http://schemas.microsoft.com/office/drawing/2016/5/9/chartex" xmlns:cx4="http://schemas.microsoft.com/office/drawing/2016/5/10/chartex" xmlns:cx5="http://schemas.microsoft.com/office/drawing/2016/5/11/chartex" xmlns:cx6="http://schemas.microsoft.com/office/drawing/2016/5/12/chartex" xmlns:cx7="http://schemas.microsoft.com/office/drawing/2016/5/13/chartex" xmlns:cx8="http://schemas.microsoft.com/office/drawing/2016/5/14/chartex" xmlns:mc="http://schemas.openxmlformats.org/markup-compatibility/2006" xmlns:aink="http://schemas.microsoft.com/office/drawing/2016/ink" xmlns:am3d="http://schemas.microsoft.com/office/drawing/2017/model3d" xmlns:o="urn:schemas-microsoft-com:office:office" xmlns:oel="http://schemas.microsoft.com/office/2019/extlst" xmlns:r="http://schemas.openxmlformats.org/officeDocument/2006/relationships" xmlns:m="http://schemas.openxmlformats.org/officeDocument/2006/math" xmlns:v="urn:schemas-microsoft-com:vml" xmlns:wp14="http://schemas.microsoft.com/office/word/2010/wordprocessingDrawing" xmlns:wp="http://schemas.openxmlformats.org/drawingml/2006/wordprocessingDrawing" xmlns:w10="urn:schemas-microsoft-com:office:word" xmlns:w="http://schemas.openxmlformats.org/wordprocessingml/2006/main" xmlns:w14="http://schemas.microsoft.com/office/word/2010/wordml" xmlns:w15="http://schemas.microsoft.com/office/word/2012/wordml" xmlns:w16cex="http://schemas.microsoft.com/office/word/2018/wordml/cex" xmlns:w16cid="http://schemas.microsoft.com/office/word/2016/wordml/cid" xmlns:w16="http://schemas.microsoft.com/office/word/2018/wordml" xmlns:w16du="http://schemas.microsoft.com/office/word/2023/wordml/word16du" xmlns:w16sdtdh="http://schemas.microsoft.com/office/word/2020/wordml/sdtdatahash" xmlns:w16sdtfl="http://schemas.microsoft.com/office/word/2024/wordml/sdtformatlock" xmlns:w16se="http://schemas.microsoft.com/office/word/2015/wordml/symex" xmlns:wpg="http://schemas.microsoft.com/office/word/2010/wordprocessingGroup" xmlns:wpi="http://schemas.microsoft.com/office/word/2010/wordprocessingInk" xmlns:wne="http://schemas.microsoft.com/office/word/2006/wordml" xmlns:wps="http://schemas.microsoft.com/office/word/2010/wordprocessingShape" mc:Ignorable="w14 w15 w16se w16cid w16 w16cex w16sdtdh w16sdtfl w16du wp14">
-  <w:p>
-    <w:pPr>
-      <w:pStyle w:val="Header"/>
-      <w:pBdr>
-        <w:bottom w:val="single" w:sz="4" w:space="1" w:color="auto"/>
-      </w:pBdr>
-      <w:tabs>
-        <w:tab w:val="clear" w:pos="4320"/>
-        <w:tab w:val="clear" w:pos="8640"/>
-        <w:tab w:val="right" w:pos="9072"/>
-      </w:tabs>
-    </w:pPr>
-    <w:r>
-      <w:rPr>
-        <w:rStyle w:val="PageNumber"/>
-        <w:i/>
-        <w:iCs/>
-      </w:rPr>
-      <w:t>STU – Khoa Công Nghệ Thông Tin</w:t>
-    </w:r>
-    <w:r>
-      <w:rPr>
-        <w:rStyle w:val="PageNumber"/>
-        <w:i/>
-        <w:iCs/>
-      </w:rPr>
-      <w:tab/>
-    </w:r>
-  </w:p>
-</w:hdr>
-</file>
-
-<file path=word/header5.xml><?xml version="1.0" encoding="utf-8"?>
-<w:hdr xmlns:wpc="http://schemas.microsoft.com/office/word/2010/wordprocessingCanvas" xmlns:cx="http://schemas.microsoft.com/office/drawing/2014/chartex" xmlns:cx1="http://schemas.microsoft.com/office/drawing/2015/9/8/chartex" xmlns:cx2="http://schemas.microsoft.com/office/drawing/2015/10/21/chartex" xmlns:cx3="http://schemas.microsoft.com/office/drawing/2016/5/9/chartex" xmlns:cx4="http://schemas.microsoft.com/office/drawing/2016/5/10/chartex" xmlns:cx5="http://schemas.microsoft.com/office/drawing/2016/5/11/chartex" xmlns:cx6="http://schemas.microsoft.com/office/drawing/2016/5/12/chartex" xmlns:cx7="http://schemas.microsoft.com/office/drawing/2016/5/13/chartex" xmlns:cx8="http://schemas.microsoft.com/office/drawing/2016/5/14/chartex" xmlns:mc="http://schemas.openxmlformats.org/markup-compatibility/2006" xmlns:aink="http://schemas.microsoft.com/office/drawing/2016/ink" xmlns:am3d="http://schemas.microsoft.com/office/drawing/2017/model3d" xmlns:o="urn:schemas-microsoft-com:office:office" xmlns:oel="http://schemas.microsoft.com/office/2019/extlst" xmlns:r="http://schemas.openxmlformats.org/officeDocument/2006/relationships" xmlns:m="http://schemas.openxmlformats.org/officeDocument/2006/math" xmlns:v="urn:schemas-microsoft-com:vml" xmlns:wp14="http://schemas.microsoft.com/office/word/2010/wordprocessingDrawing" xmlns:wp="http://schemas.openxmlformats.org/drawingml/2006/wordprocessingDrawing" xmlns:w10="urn:schemas-microsoft-com:office:word" xmlns:w="http://schemas.openxmlformats.org/wordprocessingml/2006/main" xmlns:w14="http://schemas.microsoft.com/office/word/2010/wordml" xmlns:w15="http://schemas.microsoft.com/office/word/2012/wordml" xmlns:w16cex="http://schemas.microsoft.com/office/word/2018/wordml/cex" xmlns:w16cid="http://schemas.microsoft.com/office/word/2016/wordml/cid" xmlns:w16="http://schemas.microsoft.com/office/word/2018/wordml" xmlns:w16du="http://schemas.microsoft.com/office/word/2023/wordml/word16du" xmlns:w16sdtdh="http://schemas.microsoft.com/office/word/2020/wordml/sdtdatahash" xmlns:w16sdtfl="http://schemas.microsoft.com/office/word/2024/wordml/sdtformatlock" xmlns:w16se="http://schemas.microsoft.com/office/word/2015/wordml/symex" xmlns:wpg="http://schemas.microsoft.com/office/word/2010/wordprocessingGroup" xmlns:wpi="http://schemas.microsoft.com/office/word/2010/wordprocessingInk" xmlns:wne="http://schemas.microsoft.com/office/word/2006/wordml" xmlns:wps="http://schemas.microsoft.com/office/word/2010/wordprocessingShape" mc:Ignorable="w14 w15 w16se w16cid w16 w16cex w16sdtdh w16sdtfl w16du wp14">
-  <w:p>
-    <w:pPr>
-      <w:pStyle w:val="Header"/>
-      <w:pBdr>
-        <w:bottom w:val="single" w:sz="4" w:space="1" w:color="auto"/>
-      </w:pBdr>
-      <w:rPr>
-        <w:i/>
-      </w:rPr>
-    </w:pPr>
-    <w:r>
-      <w:rPr>
-        <w:rStyle w:val="PageNumber"/>
-        <w:i/>
-      </w:rPr>
-      <w:fldChar w:fldCharType="begin"/>
-    </w:r>
-    <w:r>
-      <w:rPr>
-        <w:rStyle w:val="PageNumber"/>
-        <w:i/>
-      </w:rPr>
-      <w:instrText xml:space="preserve"> STYLEREF  "Heading 1" \w  \* MERGEFORMAT </w:instrText>
-    </w:r>
-    <w:r>
-      <w:rPr>
-        <w:rStyle w:val="PageNumber"/>
-        <w:i/>
-      </w:rPr>
-      <w:fldChar w:fldCharType="separate"/>
-    </w:r>
-    <w:r>
-      <w:rPr>
-        <w:rStyle w:val="PageNumber"/>
-        <w:i/>
-        <w:noProof/>
-      </w:rPr>
-      <w:t>Chương 2</w:t>
-    </w:r>
-    <w:r>
-      <w:rPr>
-        <w:rStyle w:val="PageNumber"/>
-        <w:i/>
-      </w:rPr>
-      <w:fldChar w:fldCharType="end"/>
-    </w:r>
-    <w:r>
-      <w:rPr>
-        <w:rStyle w:val="PageNumber"/>
-        <w:i/>
-      </w:rPr>
-      <w:t xml:space="preserve">. </w:t>
-    </w:r>
-    <w:r>
-      <w:rPr>
-        <w:rStyle w:val="PageNumber"/>
-        <w:i/>
-      </w:rPr>
-      <w:fldChar w:fldCharType="begin"/>
-    </w:r>
-    <w:r>
-      <w:rPr>
-        <w:rStyle w:val="PageNumber"/>
-        <w:i/>
-      </w:rPr>
-      <w:instrText xml:space="preserve"> STYLEREF  "Heading 1" \* MERGEFORMAT </w:instrText>
-    </w:r>
-    <w:r>
-      <w:rPr>
-        <w:rStyle w:val="PageNumber"/>
-        <w:i/>
-      </w:rPr>
-      <w:fldChar w:fldCharType="separate"/>
-    </w:r>
-    <w:r>
-      <w:rPr>
-        <w:rStyle w:val="PageNumber"/>
-        <w:i/>
-        <w:noProof/>
-      </w:rPr>
-      <w:t>Sơ đồ UML</w:t>
-    </w:r>
-    <w:r>
-      <w:rPr>
-        <w:rStyle w:val="PageNumber"/>
-        <w:i/>
-      </w:rPr>
-      <w:fldChar w:fldCharType="end"/>
-    </w:r>
-  </w:p>
-</w:hdr>
-</file>
-
-<file path=word/header6.xml><?xml version="1.0" encoding="utf-8"?>
 <w:hdr xmlns:wpc="http://schemas.microsoft.com/office/word/2010/wordprocessingCanvas" xmlns:cx="http://schemas.microsoft.com/office/drawing/2014/chartex" xmlns:cx1="http://schemas.microsoft.com/office/drawing/2015/9/8/chartex" xmlns:cx2="http://schemas.microsoft.com/office/drawing/2015/10/21/chartex" xmlns:cx3="http://schemas.microsoft.com/office/drawing/2016/5/9/chartex" xmlns:cx4="http://schemas.microsoft.com/office/drawing/2016/5/10/chartex" xmlns:cx5="http://schemas.microsoft.com/office/drawing/2016/5/11/chartex" xmlns:cx6="http://schemas.microsoft.com/office/drawing/2016/5/12/chartex" xmlns:cx7="http://schemas.microsoft.com/office/drawing/2016/5/13/chartex" xmlns:cx8="http://schemas.microsoft.com/office/drawing/2016/5/14/chartex" xmlns:mc="http://schemas.openxmlformats.org/markup-compatibility/2006" xmlns:aink="http://schemas.microsoft.com/office/drawing/2016/ink" xmlns:am3d="http://schemas.microsoft.com/office/drawing/2017/model3d" xmlns:o="urn:schemas-microsoft-com:office:office" xmlns:oel="http://schemas.microsoft.com/office/2019/extlst" xmlns:r="http://schemas.openxmlformats.org/officeDocument/2006/relationships" xmlns:m="http://schemas.openxmlformats.org/officeDocument/2006/math" xmlns:v="urn:schemas-microsoft-com:vml" xmlns:wp14="http://schemas.microsoft.com/office/word/2010/wordprocessingDrawing" xmlns:wp="http://schemas.openxmlformats.org/drawingml/2006/wordprocessingDrawing" xmlns:w10="urn:schemas-microsoft-com:office:word" xmlns:w="http://schemas.openxmlformats.org/wordprocessingml/2006/main" xmlns:w14="http://schemas.microsoft.com/office/word/2010/wordml" xmlns:w15="http://schemas.microsoft.com/office/word/2012/wordml" xmlns:w16cex="http://schemas.microsoft.com/office/word/2018/wordml/cex" xmlns:w16cid="http://schemas.microsoft.com/office/word/2016/wordml/cid" xmlns:w16="http://schemas.microsoft.com/office/word/2018/wordml" xmlns:w16du="http://schemas.microsoft.com/office/word/2023/wordml/word16du" xmlns:w16sdtdh="http://schemas.microsoft.com/office/word/2020/wordml/sdtdatahash" xmlns:w16sdtfl="http://schemas.microsoft.com/office/word/2024/wordml/sdtformatlock" xmlns:w16se="http://schemas.microsoft.com/office/word/2015/wordml/symex" xmlns:wpg="http://schemas.microsoft.com/office/word/2010/wordprocessingGroup" xmlns:wpi="http://schemas.microsoft.com/office/word/2010/wordprocessingInk" xmlns:wne="http://schemas.microsoft.com/office/word/2006/wordml" xmlns:wps="http://schemas.microsoft.com/office/word/2010/wordprocessingShape" mc:Ignorable="w14 w15 w16se w16cid w16 w16cex w16sdtdh w16sdtfl w16du wp14">
   <w:p>
     <w:pPr>
@@ -7066,7 +6518,6 @@
   <w:style w:type="character" w:default="1" w:styleId="DefaultParagraphFont">
     <w:name w:val="Default Paragraph Font"/>
     <w:uiPriority w:val="1"/>
-    <w:semiHidden/>
     <w:unhideWhenUsed/>
   </w:style>
   <w:style w:type="table" w:default="1" w:styleId="TableNormal">

</xml_diff>

<commit_message>
Báo cáo chuyên ngành chương 1 2
</commit_message>
<xml_diff>
--- a/BaoCaoThucTapChuyenNganh.docx
+++ b/BaoCaoThucTapChuyenNganh.docx
@@ -433,148 +433,6 @@
             </w:rPr>
             <w:fldChar w:fldCharType="separate"/>
           </w:r>
-          <w:hyperlink w:anchor="_Toc214211382" w:history="1">
-            <w:r>
-              <w:rPr>
-                <w:rStyle w:val="Hyperlink"/>
-                <w:noProof/>
-              </w:rPr>
-              <w:t>LỜI CẢM ƠN</w:t>
-            </w:r>
-            <w:r>
-              <w:rPr>
-                <w:noProof/>
-                <w:webHidden/>
-              </w:rPr>
-              <w:tab/>
-            </w:r>
-            <w:r>
-              <w:rPr>
-                <w:noProof/>
-                <w:webHidden/>
-              </w:rPr>
-              <w:fldChar w:fldCharType="begin"/>
-            </w:r>
-            <w:r>
-              <w:rPr>
-                <w:noProof/>
-                <w:webHidden/>
-              </w:rPr>
-              <w:instrText xml:space="preserve"> PAGEREF _Toc214211382 \h </w:instrText>
-            </w:r>
-            <w:r>
-              <w:rPr>
-                <w:noProof/>
-                <w:webHidden/>
-              </w:rPr>
-            </w:r>
-            <w:r>
-              <w:rPr>
-                <w:noProof/>
-                <w:webHidden/>
-              </w:rPr>
-              <w:fldChar w:fldCharType="separate"/>
-            </w:r>
-            <w:r>
-              <w:rPr>
-                <w:noProof/>
-                <w:webHidden/>
-              </w:rPr>
-              <w:t>2</w:t>
-            </w:r>
-            <w:r>
-              <w:rPr>
-                <w:noProof/>
-                <w:webHidden/>
-              </w:rPr>
-              <w:fldChar w:fldCharType="end"/>
-            </w:r>
-          </w:hyperlink>
-        </w:p>
-        <w:p>
-          <w:pPr>
-            <w:pStyle w:val="TOC1"/>
-            <w:rPr>
-              <w:rFonts w:asciiTheme="minorHAnsi" w:eastAsiaTheme="minorEastAsia" w:hAnsiTheme="minorHAnsi" w:cstheme="minorBidi"/>
-              <w:bCs w:val="0"/>
-              <w:noProof/>
-              <w:kern w:val="2"/>
-              <w:sz w:val="24"/>
-              <w:szCs w:val="24"/>
-              <w14:ligatures w14:val="standardContextual"/>
-            </w:rPr>
-          </w:pPr>
-          <w:hyperlink w:anchor="_Toc214211383" w:history="1">
-            <w:r>
-              <w:rPr>
-                <w:rStyle w:val="Hyperlink"/>
-                <w:noProof/>
-              </w:rPr>
-              <w:t>Mục lục</w:t>
-            </w:r>
-            <w:r>
-              <w:rPr>
-                <w:noProof/>
-                <w:webHidden/>
-              </w:rPr>
-              <w:tab/>
-            </w:r>
-            <w:r>
-              <w:rPr>
-                <w:noProof/>
-                <w:webHidden/>
-              </w:rPr>
-              <w:fldChar w:fldCharType="begin"/>
-            </w:r>
-            <w:r>
-              <w:rPr>
-                <w:noProof/>
-                <w:webHidden/>
-              </w:rPr>
-              <w:instrText xml:space="preserve"> PAGEREF _Toc214211383 \h </w:instrText>
-            </w:r>
-            <w:r>
-              <w:rPr>
-                <w:noProof/>
-                <w:webHidden/>
-              </w:rPr>
-            </w:r>
-            <w:r>
-              <w:rPr>
-                <w:noProof/>
-                <w:webHidden/>
-              </w:rPr>
-              <w:fldChar w:fldCharType="separate"/>
-            </w:r>
-            <w:r>
-              <w:rPr>
-                <w:noProof/>
-                <w:webHidden/>
-              </w:rPr>
-              <w:t>5</w:t>
-            </w:r>
-            <w:r>
-              <w:rPr>
-                <w:noProof/>
-                <w:webHidden/>
-              </w:rPr>
-              <w:fldChar w:fldCharType="end"/>
-            </w:r>
-          </w:hyperlink>
-        </w:p>
-        <w:p>
-          <w:pPr>
-            <w:pStyle w:val="TOC1"/>
-            <w:rPr>
-              <w:rFonts w:asciiTheme="minorHAnsi" w:eastAsiaTheme="minorEastAsia" w:hAnsiTheme="minorHAnsi" w:cstheme="minorBidi"/>
-              <w:bCs w:val="0"/>
-              <w:noProof/>
-              <w:kern w:val="2"/>
-              <w:sz w:val="24"/>
-              <w:szCs w:val="24"/>
-              <w14:ligatures w14:val="standardContextual"/>
-            </w:rPr>
-          </w:pPr>
           <w:hyperlink w:anchor="_Toc214211384" w:history="1">
             <w:r>
               <w:rPr>

</xml_diff>

<commit_message>
Cập nhật chương 2 báo cáo
</commit_message>
<xml_diff>
--- a/BaoCaoThucTapChuyenNganh.docx
+++ b/BaoCaoThucTapChuyenNganh.docx
@@ -176,7 +176,7 @@
     </w:p>
     <w:p>
       <w:pPr>
-        <w:ind w:left="1843"/>
+        <w:ind w:left="1560"/>
         <w:jc w:val="both"/>
         <w:rPr>
           <w:b/>
@@ -204,7 +204,7 @@
     </w:p>
     <w:p>
       <w:pPr>
-        <w:ind w:left="1843"/>
+        <w:ind w:left="2268"/>
         <w:jc w:val="both"/>
         <w:rPr>
           <w:sz w:val="26"/>

</xml_diff>